<commit_message>
need to fix the connections and receiving responses
</commit_message>
<xml_diff>
--- a/דוח סופי.docx
+++ b/דוח סופי.docx
@@ -18,7 +18,14 @@
           <w:sz w:val="24"/>
           <w:szCs w:val="24"/>
         </w:rPr>
-        <w:t>Sign-Verify</w:t>
+        <w:t>Sign</w:t>
+      </w:r>
+      <w:r>
+        <w:rPr>
+          <w:sz w:val="24"/>
+          <w:szCs w:val="24"/>
+        </w:rPr>
+        <w:t>a-Secure</w:t>
       </w:r>
     </w:p>
     <w:p>
@@ -214,7 +221,7 @@
             </w:rPr>
             <w:fldChar w:fldCharType="separate"/>
           </w:r>
-          <w:hyperlink w:anchor="_Toc61982420" w:history="1">
+          <w:hyperlink w:anchor="_Toc62039674" w:history="1">
             <w:r>
               <w:rPr>
                 <w:rStyle w:val="Hyperlink"/>
@@ -241,7 +248,7 @@
                 <w:noProof/>
                 <w:webHidden/>
               </w:rPr>
-              <w:instrText xml:space="preserve"> PAGEREF _Toc61982420 \h </w:instrText>
+              <w:instrText xml:space="preserve"> PAGEREF _Toc62039674 \h </w:instrText>
             </w:r>
             <w:r>
               <w:rPr>
@@ -284,7 +291,7 @@
               <w:lang w:val="en-IL" w:eastAsia="en-IL"/>
             </w:rPr>
           </w:pPr>
-          <w:hyperlink w:anchor="_Toc61982421" w:history="1">
+          <w:hyperlink w:anchor="_Toc62039675" w:history="1">
             <w:r>
               <w:rPr>
                 <w:rStyle w:val="Hyperlink"/>
@@ -311,7 +318,7 @@
                 <w:noProof/>
                 <w:webHidden/>
               </w:rPr>
-              <w:instrText xml:space="preserve"> PAGEREF _Toc61982421 \h </w:instrText>
+              <w:instrText xml:space="preserve"> PAGEREF _Toc62039675 \h </w:instrText>
             </w:r>
             <w:r>
               <w:rPr>
@@ -331,7 +338,7 @@
                 <w:noProof/>
                 <w:webHidden/>
               </w:rPr>
-              <w:t>1</w:t>
+              <w:t>2</w:t>
             </w:r>
             <w:r>
               <w:rPr>
@@ -354,7 +361,7 @@
               <w:lang w:val="en-IL" w:eastAsia="en-IL"/>
             </w:rPr>
           </w:pPr>
-          <w:hyperlink w:anchor="_Toc61982422" w:history="1">
+          <w:hyperlink w:anchor="_Toc62039676" w:history="1">
             <w:r>
               <w:rPr>
                 <w:rStyle w:val="Hyperlink"/>
@@ -381,7 +388,7 @@
                 <w:noProof/>
                 <w:webHidden/>
               </w:rPr>
-              <w:instrText xml:space="preserve"> PAGEREF _Toc61982422 \h </w:instrText>
+              <w:instrText xml:space="preserve"> PAGEREF _Toc62039676 \h </w:instrText>
             </w:r>
             <w:r>
               <w:rPr>
@@ -424,7 +431,7 @@
               <w:lang w:val="en-IL" w:eastAsia="en-IL"/>
             </w:rPr>
           </w:pPr>
-          <w:hyperlink w:anchor="_Toc61982423" w:history="1">
+          <w:hyperlink w:anchor="_Toc62039677" w:history="1">
             <w:r>
               <w:rPr>
                 <w:rStyle w:val="Hyperlink"/>
@@ -451,7 +458,7 @@
                 <w:noProof/>
                 <w:webHidden/>
               </w:rPr>
-              <w:instrText xml:space="preserve"> PAGEREF _Toc61982423 \h </w:instrText>
+              <w:instrText xml:space="preserve"> PAGEREF _Toc62039677 \h </w:instrText>
             </w:r>
             <w:r>
               <w:rPr>
@@ -471,7 +478,7 @@
                 <w:noProof/>
                 <w:webHidden/>
               </w:rPr>
-              <w:t>2</w:t>
+              <w:t>3</w:t>
             </w:r>
             <w:r>
               <w:rPr>
@@ -494,7 +501,7 @@
               <w:lang w:val="en-IL" w:eastAsia="en-IL"/>
             </w:rPr>
           </w:pPr>
-          <w:hyperlink w:anchor="_Toc61982424" w:history="1">
+          <w:hyperlink w:anchor="_Toc62039678" w:history="1">
             <w:r>
               <w:rPr>
                 <w:rStyle w:val="Hyperlink"/>
@@ -521,7 +528,7 @@
                 <w:noProof/>
                 <w:webHidden/>
               </w:rPr>
-              <w:instrText xml:space="preserve"> PAGEREF _Toc61982424 \h </w:instrText>
+              <w:instrText xml:space="preserve"> PAGEREF _Toc62039678 \h </w:instrText>
             </w:r>
             <w:r>
               <w:rPr>
@@ -541,7 +548,7 @@
                 <w:noProof/>
                 <w:webHidden/>
               </w:rPr>
-              <w:t>2</w:t>
+              <w:t>3</w:t>
             </w:r>
             <w:r>
               <w:rPr>
@@ -564,7 +571,7 @@
               <w:lang w:val="en-IL" w:eastAsia="en-IL"/>
             </w:rPr>
           </w:pPr>
-          <w:hyperlink w:anchor="_Toc61982425" w:history="1">
+          <w:hyperlink w:anchor="_Toc62039679" w:history="1">
             <w:r>
               <w:rPr>
                 <w:rStyle w:val="Hyperlink"/>
@@ -591,7 +598,7 @@
                 <w:noProof/>
                 <w:webHidden/>
               </w:rPr>
-              <w:instrText xml:space="preserve"> PAGEREF _Toc61982425 \h </w:instrText>
+              <w:instrText xml:space="preserve"> PAGEREF _Toc62039679 \h </w:instrText>
             </w:r>
             <w:r>
               <w:rPr>
@@ -612,6 +619,76 @@
                 <w:webHidden/>
               </w:rPr>
               <w:t>3</w:t>
+            </w:r>
+            <w:r>
+              <w:rPr>
+                <w:noProof/>
+                <w:webHidden/>
+              </w:rPr>
+              <w:fldChar w:fldCharType="end"/>
+            </w:r>
+          </w:hyperlink>
+        </w:p>
+        <w:p>
+          <w:pPr>
+            <w:pStyle w:val="TOC2"/>
+            <w:tabs>
+              <w:tab w:val="right" w:leader="dot" w:pos="9350"/>
+            </w:tabs>
+            <w:rPr>
+              <w:rFonts w:eastAsiaTheme="minorEastAsia"/>
+              <w:noProof/>
+              <w:lang w:val="en-IL" w:eastAsia="en-IL"/>
+            </w:rPr>
+          </w:pPr>
+          <w:hyperlink w:anchor="_Toc62039680" w:history="1">
+            <w:r>
+              <w:rPr>
+                <w:rStyle w:val="Hyperlink"/>
+                <w:noProof/>
+              </w:rPr>
+              <w:t>How To Use Our Project</w:t>
+            </w:r>
+            <w:r>
+              <w:rPr>
+                <w:noProof/>
+                <w:webHidden/>
+              </w:rPr>
+              <w:tab/>
+            </w:r>
+            <w:r>
+              <w:rPr>
+                <w:noProof/>
+                <w:webHidden/>
+              </w:rPr>
+              <w:fldChar w:fldCharType="begin"/>
+            </w:r>
+            <w:r>
+              <w:rPr>
+                <w:noProof/>
+                <w:webHidden/>
+              </w:rPr>
+              <w:instrText xml:space="preserve"> PAGEREF _Toc62039680 \h </w:instrText>
+            </w:r>
+            <w:r>
+              <w:rPr>
+                <w:noProof/>
+                <w:webHidden/>
+              </w:rPr>
+            </w:r>
+            <w:r>
+              <w:rPr>
+                <w:noProof/>
+                <w:webHidden/>
+              </w:rPr>
+              <w:fldChar w:fldCharType="separate"/>
+            </w:r>
+            <w:r>
+              <w:rPr>
+                <w:noProof/>
+                <w:webHidden/>
+              </w:rPr>
+              <w:t>4</w:t>
             </w:r>
             <w:r>
               <w:rPr>
@@ -634,13 +711,13 @@
               <w:lang w:val="en-IL" w:eastAsia="en-IL"/>
             </w:rPr>
           </w:pPr>
-          <w:hyperlink w:anchor="_Toc61982426" w:history="1">
+          <w:hyperlink w:anchor="_Toc62039681" w:history="1">
             <w:r>
               <w:rPr>
                 <w:rStyle w:val="Hyperlink"/>
                 <w:noProof/>
               </w:rPr>
-              <w:t>How To Use Our Project</w:t>
+              <w:t>Security analysis</w:t>
             </w:r>
             <w:r>
               <w:rPr>
@@ -661,7 +738,7 @@
                 <w:noProof/>
                 <w:webHidden/>
               </w:rPr>
-              <w:instrText xml:space="preserve"> PAGEREF _Toc61982426 \h </w:instrText>
+              <w:instrText xml:space="preserve"> PAGEREF _Toc62039681 \h </w:instrText>
             </w:r>
             <w:r>
               <w:rPr>
@@ -681,7 +758,7 @@
                 <w:noProof/>
                 <w:webHidden/>
               </w:rPr>
-              <w:t>3</w:t>
+              <w:t>5</w:t>
             </w:r>
             <w:r>
               <w:rPr>
@@ -704,13 +781,13 @@
               <w:lang w:val="en-IL" w:eastAsia="en-IL"/>
             </w:rPr>
           </w:pPr>
-          <w:hyperlink w:anchor="_Toc61982427" w:history="1">
+          <w:hyperlink w:anchor="_Toc62039682" w:history="1">
             <w:r>
               <w:rPr>
                 <w:rStyle w:val="Hyperlink"/>
                 <w:noProof/>
               </w:rPr>
-              <w:t>Security analysis</w:t>
+              <w:t>Mode of Work</w:t>
             </w:r>
             <w:r>
               <w:rPr>
@@ -731,7 +808,7 @@
                 <w:noProof/>
                 <w:webHidden/>
               </w:rPr>
-              <w:instrText xml:space="preserve"> PAGEREF _Toc61982427 \h </w:instrText>
+              <w:instrText xml:space="preserve"> PAGEREF _Toc62039682 \h </w:instrText>
             </w:r>
             <w:r>
               <w:rPr>
@@ -751,7 +828,77 @@
                 <w:noProof/>
                 <w:webHidden/>
               </w:rPr>
-              <w:t>3</w:t>
+              <w:t>5</w:t>
+            </w:r>
+            <w:r>
+              <w:rPr>
+                <w:noProof/>
+                <w:webHidden/>
+              </w:rPr>
+              <w:fldChar w:fldCharType="end"/>
+            </w:r>
+          </w:hyperlink>
+        </w:p>
+        <w:p>
+          <w:pPr>
+            <w:pStyle w:val="TOC2"/>
+            <w:tabs>
+              <w:tab w:val="right" w:leader="dot" w:pos="9350"/>
+            </w:tabs>
+            <w:rPr>
+              <w:rFonts w:eastAsiaTheme="minorEastAsia"/>
+              <w:noProof/>
+              <w:lang w:val="en-IL" w:eastAsia="en-IL"/>
+            </w:rPr>
+          </w:pPr>
+          <w:hyperlink w:anchor="_Toc62039683" w:history="1">
+            <w:r>
+              <w:rPr>
+                <w:rStyle w:val="Hyperlink"/>
+                <w:noProof/>
+              </w:rPr>
+              <w:t>Challenges We Faced</w:t>
+            </w:r>
+            <w:r>
+              <w:rPr>
+                <w:noProof/>
+                <w:webHidden/>
+              </w:rPr>
+              <w:tab/>
+            </w:r>
+            <w:r>
+              <w:rPr>
+                <w:noProof/>
+                <w:webHidden/>
+              </w:rPr>
+              <w:fldChar w:fldCharType="begin"/>
+            </w:r>
+            <w:r>
+              <w:rPr>
+                <w:noProof/>
+                <w:webHidden/>
+              </w:rPr>
+              <w:instrText xml:space="preserve"> PAGEREF _Toc62039683 \h </w:instrText>
+            </w:r>
+            <w:r>
+              <w:rPr>
+                <w:noProof/>
+                <w:webHidden/>
+              </w:rPr>
+            </w:r>
+            <w:r>
+              <w:rPr>
+                <w:noProof/>
+                <w:webHidden/>
+              </w:rPr>
+              <w:fldChar w:fldCharType="separate"/>
+            </w:r>
+            <w:r>
+              <w:rPr>
+                <w:noProof/>
+                <w:webHidden/>
+              </w:rPr>
+              <w:t>5</w:t>
             </w:r>
             <w:r>
               <w:rPr>
@@ -774,13 +921,13 @@
               <w:lang w:val="en-IL" w:eastAsia="en-IL"/>
             </w:rPr>
           </w:pPr>
-          <w:hyperlink w:anchor="_Toc61982428" w:history="1">
+          <w:hyperlink w:anchor="_Toc62039684" w:history="1">
             <w:r>
               <w:rPr>
                 <w:rStyle w:val="Hyperlink"/>
                 <w:noProof/>
               </w:rPr>
-              <w:t>Mode of Work</w:t>
+              <w:t>The Future of our Project</w:t>
             </w:r>
             <w:r>
               <w:rPr>
@@ -801,7 +948,7 @@
                 <w:noProof/>
                 <w:webHidden/>
               </w:rPr>
-              <w:instrText xml:space="preserve"> PAGEREF _Toc61982428 \h </w:instrText>
+              <w:instrText xml:space="preserve"> PAGEREF _Toc62039684 \h </w:instrText>
             </w:r>
             <w:r>
               <w:rPr>
@@ -821,7 +968,7 @@
                 <w:noProof/>
                 <w:webHidden/>
               </w:rPr>
-              <w:t>3</w:t>
+              <w:t>6</w:t>
             </w:r>
             <w:r>
               <w:rPr>
@@ -844,13 +991,13 @@
               <w:lang w:val="en-IL" w:eastAsia="en-IL"/>
             </w:rPr>
           </w:pPr>
-          <w:hyperlink w:anchor="_Toc61982429" w:history="1">
+          <w:hyperlink w:anchor="_Toc62039685" w:history="1">
             <w:r>
               <w:rPr>
                 <w:rStyle w:val="Hyperlink"/>
                 <w:noProof/>
               </w:rPr>
-              <w:t>Challenges We Faced</w:t>
+              <w:t>Adding Cryptography</w:t>
             </w:r>
             <w:r>
               <w:rPr>
@@ -871,7 +1018,7 @@
                 <w:noProof/>
                 <w:webHidden/>
               </w:rPr>
-              <w:instrText xml:space="preserve"> PAGEREF _Toc61982429 \h </w:instrText>
+              <w:instrText xml:space="preserve"> PAGEREF _Toc62039685 \h </w:instrText>
             </w:r>
             <w:r>
               <w:rPr>
@@ -891,7 +1038,77 @@
                 <w:noProof/>
                 <w:webHidden/>
               </w:rPr>
-              <w:t>3</w:t>
+              <w:t>6</w:t>
+            </w:r>
+            <w:r>
+              <w:rPr>
+                <w:noProof/>
+                <w:webHidden/>
+              </w:rPr>
+              <w:fldChar w:fldCharType="end"/>
+            </w:r>
+          </w:hyperlink>
+        </w:p>
+        <w:p>
+          <w:pPr>
+            <w:pStyle w:val="TOC2"/>
+            <w:tabs>
+              <w:tab w:val="right" w:leader="dot" w:pos="9350"/>
+            </w:tabs>
+            <w:rPr>
+              <w:rFonts w:eastAsiaTheme="minorEastAsia"/>
+              <w:noProof/>
+              <w:lang w:val="en-IL" w:eastAsia="en-IL"/>
+            </w:rPr>
+          </w:pPr>
+          <w:hyperlink w:anchor="_Toc62039686" w:history="1">
+            <w:r>
+              <w:rPr>
+                <w:rStyle w:val="Hyperlink"/>
+                <w:noProof/>
+              </w:rPr>
+              <w:t>Expanding Existing Extension</w:t>
+            </w:r>
+            <w:r>
+              <w:rPr>
+                <w:noProof/>
+                <w:webHidden/>
+              </w:rPr>
+              <w:tab/>
+            </w:r>
+            <w:r>
+              <w:rPr>
+                <w:noProof/>
+                <w:webHidden/>
+              </w:rPr>
+              <w:fldChar w:fldCharType="begin"/>
+            </w:r>
+            <w:r>
+              <w:rPr>
+                <w:noProof/>
+                <w:webHidden/>
+              </w:rPr>
+              <w:instrText xml:space="preserve"> PAGEREF _Toc62039686 \h </w:instrText>
+            </w:r>
+            <w:r>
+              <w:rPr>
+                <w:noProof/>
+                <w:webHidden/>
+              </w:rPr>
+            </w:r>
+            <w:r>
+              <w:rPr>
+                <w:noProof/>
+                <w:webHidden/>
+              </w:rPr>
+              <w:fldChar w:fldCharType="separate"/>
+            </w:r>
+            <w:r>
+              <w:rPr>
+                <w:noProof/>
+                <w:webHidden/>
+              </w:rPr>
+              <w:t>6</w:t>
             </w:r>
             <w:r>
               <w:rPr>
@@ -914,13 +1131,13 @@
               <w:lang w:val="en-IL" w:eastAsia="en-IL"/>
             </w:rPr>
           </w:pPr>
-          <w:hyperlink w:anchor="_Toc61982430" w:history="1">
+          <w:hyperlink w:anchor="_Toc62039687" w:history="1">
             <w:r>
               <w:rPr>
                 <w:rStyle w:val="Hyperlink"/>
                 <w:noProof/>
               </w:rPr>
-              <w:t>The Future of our Project</w:t>
+              <w:t>Conclusion</w:t>
             </w:r>
             <w:r>
               <w:rPr>
@@ -941,7 +1158,7 @@
                 <w:noProof/>
                 <w:webHidden/>
               </w:rPr>
-              <w:instrText xml:space="preserve"> PAGEREF _Toc61982430 \h </w:instrText>
+              <w:instrText xml:space="preserve"> PAGEREF _Toc62039687 \h </w:instrText>
             </w:r>
             <w:r>
               <w:rPr>
@@ -961,7 +1178,7 @@
                 <w:noProof/>
                 <w:webHidden/>
               </w:rPr>
-              <w:t>4</w:t>
+              <w:t>7</w:t>
             </w:r>
             <w:r>
               <w:rPr>
@@ -1027,28 +1244,13 @@
     </w:p>
     <w:p>
       <w:pPr>
-        <w:rPr>
-          <w:sz w:val="24"/>
-          <w:szCs w:val="24"/>
-        </w:rPr>
-      </w:pPr>
-      <w:r>
-        <w:rPr>
-          <w:sz w:val="24"/>
-          <w:szCs w:val="24"/>
-        </w:rPr>
-        <w:t>Sign and verify + description</w:t>
-      </w:r>
-    </w:p>
-    <w:p>
-      <w:pPr>
         <w:pStyle w:val="Heading1"/>
         <w:rPr>
           <w:sz w:val="24"/>
           <w:szCs w:val="24"/>
         </w:rPr>
       </w:pPr>
-      <w:bookmarkStart w:id="0" w:name="_Toc61982420"/>
+      <w:bookmarkStart w:id="0" w:name="_Toc62039674"/>
       <w:r>
         <w:rPr>
           <w:sz w:val="24"/>
@@ -1058,6 +1260,7 @@
       </w:r>
       <w:bookmarkEnd w:id="0"/>
     </w:p>
+    <w:p/>
     <w:p>
       <w:pPr>
         <w:pStyle w:val="Introduction"/>
@@ -1072,7 +1275,35 @@
           <w:szCs w:val="24"/>
         </w:rPr>
         <w:tab/>
-        <w:t xml:space="preserve">The name of our project is Sign-Verify. It’s a google chrome extension for </w:t>
+        <w:t>The name of our project is Sign</w:t>
+      </w:r>
+      <w:r>
+        <w:rPr>
+          <w:sz w:val="24"/>
+          <w:szCs w:val="24"/>
+        </w:rPr>
+        <w:t>a</w:t>
+      </w:r>
+      <w:r>
+        <w:rPr>
+          <w:sz w:val="24"/>
+          <w:szCs w:val="24"/>
+        </w:rPr>
+        <w:t>-</w:t>
+      </w:r>
+      <w:r>
+        <w:rPr>
+          <w:sz w:val="24"/>
+          <w:szCs w:val="24"/>
+        </w:rPr>
+        <w:t>Secure</w:t>
+      </w:r>
+      <w:r>
+        <w:rPr>
+          <w:sz w:val="24"/>
+          <w:szCs w:val="24"/>
+        </w:rPr>
+        <w:t xml:space="preserve">. It’s a google chrome extension for </w:t>
       </w:r>
       <w:r>
         <w:rPr>
@@ -1104,12 +1335,13 @@
           <w:szCs w:val="24"/>
         </w:rPr>
       </w:pPr>
-      <w:bookmarkStart w:id="1" w:name="_Toc61982421"/>
-      <w:r>
-        <w:rPr>
-          <w:sz w:val="24"/>
-          <w:szCs w:val="24"/>
-        </w:rPr>
+      <w:bookmarkStart w:id="1" w:name="_Toc62039675"/>
+      <w:r>
+        <w:rPr>
+          <w:sz w:val="24"/>
+          <w:szCs w:val="24"/>
+        </w:rPr>
+        <w:lastRenderedPageBreak/>
         <w:t>Project Purpose</w:t>
       </w:r>
       <w:bookmarkEnd w:id="1"/>
@@ -1153,7 +1385,7 @@
           <w:szCs w:val="24"/>
         </w:rPr>
       </w:pPr>
-      <w:bookmarkStart w:id="2" w:name="_Toc61982422"/>
+      <w:bookmarkStart w:id="2" w:name="_Toc62039676"/>
       <w:r>
         <w:rPr>
           <w:sz w:val="24"/>
@@ -1163,36 +1395,6 @@
       </w:r>
       <w:bookmarkEnd w:id="2"/>
     </w:p>
-    <w:p>
-      <w:pPr>
-        <w:rPr>
-          <w:sz w:val="24"/>
-          <w:szCs w:val="24"/>
-        </w:rPr>
-      </w:pPr>
-      <w:r>
-        <w:rPr>
-          <w:sz w:val="24"/>
-          <w:szCs w:val="24"/>
-        </w:rPr>
-        <w:t>Why is better – signature in DAL so it’s for sure safe.  Lighter than others with more features.</w:t>
-      </w:r>
-    </w:p>
-    <w:p>
-      <w:pPr>
-        <w:rPr>
-          <w:sz w:val="24"/>
-          <w:szCs w:val="24"/>
-        </w:rPr>
-      </w:pPr>
-      <w:r>
-        <w:rPr>
-          <w:sz w:val="24"/>
-          <w:szCs w:val="24"/>
-        </w:rPr>
-        <w:t>Worse – graphic interface. Limited features (nothing else). Makes email ugly. Only one account per computer with a private key saved.</w:t>
-      </w:r>
-    </w:p>
     <w:p/>
     <w:p>
       <w:pPr>
@@ -1207,23 +1409,21 @@
           <w:sz w:val="24"/>
           <w:szCs w:val="24"/>
         </w:rPr>
-        <w:t xml:space="preserve">Our email authentication project is better than other existing projects of its kind in many ways. Among them, the private key which allows email signing is stored in the flash storage of the </w:t>
-      </w:r>
-      <w:proofErr w:type="spellStart"/>
-      <w:r>
-        <w:rPr>
-          <w:sz w:val="24"/>
-          <w:szCs w:val="24"/>
-        </w:rPr>
-        <w:t>DALapplet</w:t>
-      </w:r>
-      <w:proofErr w:type="spellEnd"/>
-      <w:r>
-        <w:rPr>
-          <w:sz w:val="24"/>
-          <w:szCs w:val="24"/>
-        </w:rPr>
-        <w:t xml:space="preserve">, which is a </w:t>
+        <w:t>Our email authentication project is better than other existing projects of its kind in many ways. Among them, the private key which allows email signing is stored in the flash storage of the DAL</w:t>
+      </w:r>
+      <w:r>
+        <w:rPr>
+          <w:sz w:val="24"/>
+          <w:szCs w:val="24"/>
+        </w:rPr>
+        <w:t>-</w:t>
+      </w:r>
+      <w:r>
+        <w:rPr>
+          <w:sz w:val="24"/>
+          <w:szCs w:val="24"/>
+        </w:rPr>
+        <w:t xml:space="preserve">applet, which is a </w:t>
       </w:r>
       <w:proofErr w:type="spellStart"/>
       <w:r>
@@ -1284,34 +1484,6 @@
     </w:p>
     <w:p>
       <w:pPr>
-        <w:pStyle w:val="Heading1"/>
-        <w:rPr>
-          <w:sz w:val="24"/>
-          <w:szCs w:val="24"/>
-        </w:rPr>
-      </w:pPr>
-      <w:bookmarkStart w:id="3" w:name="_Toc61982423"/>
-      <w:r>
-        <w:rPr>
-          <w:sz w:val="24"/>
-          <w:szCs w:val="24"/>
-        </w:rPr>
-        <w:t>Design &amp; Architecture</w:t>
-      </w:r>
-      <w:bookmarkEnd w:id="3"/>
-    </w:p>
-    <w:p>
-      <w:pPr>
-        <w:pStyle w:val="Heading2"/>
-      </w:pPr>
-      <w:bookmarkStart w:id="4" w:name="_Toc61982424"/>
-      <w:r>
-        <w:t>Project Flow</w:t>
-      </w:r>
-      <w:bookmarkEnd w:id="4"/>
-    </w:p>
-    <w:p>
-      <w:pPr>
         <w:shd w:val="clear" w:color="auto" w:fill="FFFFFF"/>
         <w:spacing w:after="30"/>
         <w:ind w:left="1440" w:hanging="360"/>
@@ -1375,6 +1547,578 @@
           <w:szCs w:val="24"/>
         </w:rPr>
       </w:pPr>
+    </w:p>
+    <w:p>
+      <w:pPr>
+        <w:shd w:val="clear" w:color="auto" w:fill="FFFFFF"/>
+        <w:spacing w:after="30"/>
+        <w:ind w:left="1440" w:hanging="360"/>
+        <w:rPr>
+          <w:sz w:val="24"/>
+          <w:szCs w:val="24"/>
+        </w:rPr>
+      </w:pPr>
+    </w:p>
+    <w:p>
+      <w:pPr>
+        <w:shd w:val="clear" w:color="auto" w:fill="FFFFFF"/>
+        <w:spacing w:after="30"/>
+        <w:ind w:left="1440" w:hanging="360"/>
+        <w:rPr>
+          <w:sz w:val="24"/>
+          <w:szCs w:val="24"/>
+        </w:rPr>
+      </w:pPr>
+    </w:p>
+    <w:p>
+      <w:pPr>
+        <w:shd w:val="clear" w:color="auto" w:fill="FFFFFF"/>
+        <w:spacing w:after="30"/>
+        <w:ind w:left="1440" w:hanging="360"/>
+        <w:rPr>
+          <w:sz w:val="24"/>
+          <w:szCs w:val="24"/>
+        </w:rPr>
+      </w:pPr>
+    </w:p>
+    <w:p>
+      <w:pPr>
+        <w:shd w:val="clear" w:color="auto" w:fill="FFFFFF"/>
+        <w:spacing w:after="30"/>
+        <w:ind w:left="1440" w:hanging="360"/>
+        <w:rPr>
+          <w:sz w:val="24"/>
+          <w:szCs w:val="24"/>
+        </w:rPr>
+      </w:pPr>
+    </w:p>
+    <w:p>
+      <w:pPr>
+        <w:shd w:val="clear" w:color="auto" w:fill="FFFFFF"/>
+        <w:spacing w:after="30"/>
+        <w:ind w:left="1440" w:hanging="360"/>
+        <w:rPr>
+          <w:sz w:val="24"/>
+          <w:szCs w:val="24"/>
+        </w:rPr>
+      </w:pPr>
+    </w:p>
+    <w:p>
+      <w:pPr>
+        <w:shd w:val="clear" w:color="auto" w:fill="FFFFFF"/>
+        <w:spacing w:after="30"/>
+        <w:ind w:left="1440" w:hanging="360"/>
+        <w:rPr>
+          <w:sz w:val="24"/>
+          <w:szCs w:val="24"/>
+        </w:rPr>
+      </w:pPr>
+    </w:p>
+    <w:p>
+      <w:pPr>
+        <w:shd w:val="clear" w:color="auto" w:fill="FFFFFF"/>
+        <w:spacing w:after="30"/>
+        <w:ind w:left="1440" w:hanging="360"/>
+        <w:rPr>
+          <w:sz w:val="24"/>
+          <w:szCs w:val="24"/>
+        </w:rPr>
+      </w:pPr>
+    </w:p>
+    <w:p>
+      <w:pPr>
+        <w:shd w:val="clear" w:color="auto" w:fill="FFFFFF"/>
+        <w:spacing w:after="30"/>
+        <w:ind w:left="1440" w:hanging="360"/>
+        <w:rPr>
+          <w:sz w:val="24"/>
+          <w:szCs w:val="24"/>
+        </w:rPr>
+      </w:pPr>
+    </w:p>
+    <w:p>
+      <w:pPr>
+        <w:shd w:val="clear" w:color="auto" w:fill="FFFFFF"/>
+        <w:spacing w:after="30"/>
+        <w:ind w:left="1440" w:hanging="360"/>
+        <w:rPr>
+          <w:sz w:val="24"/>
+          <w:szCs w:val="24"/>
+        </w:rPr>
+      </w:pPr>
+    </w:p>
+    <w:p>
+      <w:pPr>
+        <w:shd w:val="clear" w:color="auto" w:fill="FFFFFF"/>
+        <w:spacing w:after="30"/>
+        <w:ind w:left="1440" w:hanging="360"/>
+        <w:rPr>
+          <w:sz w:val="24"/>
+          <w:szCs w:val="24"/>
+        </w:rPr>
+      </w:pPr>
+    </w:p>
+    <w:p>
+      <w:pPr>
+        <w:shd w:val="clear" w:color="auto" w:fill="FFFFFF"/>
+        <w:spacing w:after="30"/>
+        <w:ind w:left="1440" w:hanging="360"/>
+        <w:rPr>
+          <w:sz w:val="24"/>
+          <w:szCs w:val="24"/>
+        </w:rPr>
+      </w:pPr>
+    </w:p>
+    <w:p>
+      <w:pPr>
+        <w:shd w:val="clear" w:color="auto" w:fill="FFFFFF"/>
+        <w:spacing w:after="30"/>
+        <w:ind w:left="1440" w:hanging="360"/>
+        <w:rPr>
+          <w:sz w:val="24"/>
+          <w:szCs w:val="24"/>
+        </w:rPr>
+      </w:pPr>
+    </w:p>
+    <w:p>
+      <w:pPr>
+        <w:shd w:val="clear" w:color="auto" w:fill="FFFFFF"/>
+        <w:spacing w:after="30"/>
+        <w:ind w:left="1440" w:hanging="360"/>
+        <w:rPr>
+          <w:sz w:val="24"/>
+          <w:szCs w:val="24"/>
+        </w:rPr>
+      </w:pPr>
+    </w:p>
+    <w:p>
+      <w:pPr>
+        <w:shd w:val="clear" w:color="auto" w:fill="FFFFFF"/>
+        <w:spacing w:after="30"/>
+        <w:ind w:left="1440" w:hanging="360"/>
+        <w:rPr>
+          <w:sz w:val="24"/>
+          <w:szCs w:val="24"/>
+        </w:rPr>
+      </w:pPr>
+    </w:p>
+    <w:p>
+      <w:pPr>
+        <w:shd w:val="clear" w:color="auto" w:fill="FFFFFF"/>
+        <w:spacing w:after="30"/>
+        <w:ind w:left="1440" w:hanging="360"/>
+        <w:rPr>
+          <w:sz w:val="24"/>
+          <w:szCs w:val="24"/>
+        </w:rPr>
+      </w:pPr>
+    </w:p>
+    <w:p>
+      <w:pPr>
+        <w:pStyle w:val="Heading1"/>
+        <w:rPr>
+          <w:sz w:val="24"/>
+          <w:szCs w:val="24"/>
+        </w:rPr>
+      </w:pPr>
+      <w:bookmarkStart w:id="3" w:name="_Toc62039677"/>
+      <w:r>
+        <w:rPr>
+          <w:sz w:val="24"/>
+          <w:szCs w:val="24"/>
+        </w:rPr>
+        <w:t>Design &amp; Architecture</w:t>
+      </w:r>
+      <w:bookmarkEnd w:id="3"/>
+    </w:p>
+    <w:p>
+      <w:pPr>
+        <w:pStyle w:val="Heading2"/>
+      </w:pPr>
+      <w:bookmarkStart w:id="4" w:name="_Toc62039678"/>
+      <w:r>
+        <w:t>Project Flow</w:t>
+      </w:r>
+      <w:bookmarkEnd w:id="4"/>
+    </w:p>
+    <w:p>
+      <w:pPr>
+        <w:shd w:val="clear" w:color="auto" w:fill="FFFFFF"/>
+        <w:spacing w:after="30"/>
+        <w:ind w:left="1440" w:hanging="360"/>
+        <w:rPr>
+          <w:sz w:val="24"/>
+          <w:szCs w:val="24"/>
+        </w:rPr>
+      </w:pPr>
+    </w:p>
+    <w:p>
+      <w:pPr>
+        <w:shd w:val="clear" w:color="auto" w:fill="FFFFFF"/>
+        <w:spacing w:after="30"/>
+        <w:ind w:left="1440" w:hanging="360"/>
+        <w:rPr>
+          <w:sz w:val="24"/>
+          <w:szCs w:val="24"/>
+        </w:rPr>
+      </w:pPr>
+    </w:p>
+    <w:p>
+      <w:pPr>
+        <w:shd w:val="clear" w:color="auto" w:fill="FFFFFF"/>
+        <w:spacing w:after="30"/>
+        <w:ind w:left="1440" w:hanging="360"/>
+        <w:rPr>
+          <w:sz w:val="24"/>
+          <w:szCs w:val="24"/>
+        </w:rPr>
+      </w:pPr>
+    </w:p>
+    <w:p>
+      <w:pPr>
+        <w:shd w:val="clear" w:color="auto" w:fill="FFFFFF"/>
+        <w:spacing w:after="30"/>
+        <w:ind w:left="1440" w:hanging="360"/>
+        <w:rPr>
+          <w:sz w:val="24"/>
+          <w:szCs w:val="24"/>
+        </w:rPr>
+      </w:pPr>
+    </w:p>
+    <w:p>
+      <w:pPr>
+        <w:shd w:val="clear" w:color="auto" w:fill="FFFFFF"/>
+        <w:spacing w:after="30"/>
+        <w:ind w:left="1440" w:hanging="360"/>
+        <w:rPr>
+          <w:sz w:val="24"/>
+          <w:szCs w:val="24"/>
+        </w:rPr>
+      </w:pPr>
+    </w:p>
+    <w:p>
+      <w:pPr>
+        <w:shd w:val="clear" w:color="auto" w:fill="FFFFFF"/>
+        <w:spacing w:after="30"/>
+        <w:ind w:left="1440" w:hanging="360"/>
+        <w:rPr>
+          <w:sz w:val="24"/>
+          <w:szCs w:val="24"/>
+        </w:rPr>
+      </w:pPr>
+      <w:r>
+        <w:rPr>
+          <w:noProof/>
+        </w:rPr>
+        <mc:AlternateContent>
+          <mc:Choice Requires="wps">
+            <w:drawing>
+              <wp:anchor distT="45720" distB="45720" distL="114300" distR="114300" simplePos="0" relativeHeight="251712512" behindDoc="0" locked="0" layoutInCell="1" allowOverlap="1" wp14:anchorId="2A993F3A" wp14:editId="2FEE9A06">
+                <wp:simplePos x="0" y="0"/>
+                <wp:positionH relativeFrom="column">
+                  <wp:posOffset>4786685</wp:posOffset>
+                </wp:positionH>
+                <wp:positionV relativeFrom="paragraph">
+                  <wp:posOffset>11816</wp:posOffset>
+                </wp:positionV>
+                <wp:extent cx="278296" cy="254442"/>
+                <wp:effectExtent l="0" t="0" r="7620" b="0"/>
+                <wp:wrapNone/>
+                <wp:docPr id="58" name="Text Box 2"/>
+                <wp:cNvGraphicFramePr>
+                  <a:graphicFrameLocks xmlns:a="http://schemas.openxmlformats.org/drawingml/2006/main"/>
+                </wp:cNvGraphicFramePr>
+                <a:graphic xmlns:a="http://schemas.openxmlformats.org/drawingml/2006/main">
+                  <a:graphicData uri="http://schemas.microsoft.com/office/word/2010/wordprocessingShape">
+                    <wps:wsp>
+                      <wps:cNvSpPr txBox="1">
+                        <a:spLocks noChangeArrowheads="1"/>
+                      </wps:cNvSpPr>
+                      <wps:spPr bwMode="auto">
+                        <a:xfrm>
+                          <a:off x="0" y="0"/>
+                          <a:ext cx="278296" cy="254442"/>
+                        </a:xfrm>
+                        <a:prstGeom prst="rect">
+                          <a:avLst/>
+                        </a:prstGeom>
+                        <a:solidFill>
+                          <a:srgbClr val="FFFFFF"/>
+                        </a:solidFill>
+                        <a:ln w="9525">
+                          <a:noFill/>
+                          <a:miter lim="800000"/>
+                          <a:headEnd/>
+                          <a:tailEnd/>
+                        </a:ln>
+                      </wps:spPr>
+                      <wps:txbx>
+                        <w:txbxContent>
+                          <w:p>
+                            <w:pPr>
+                              <w:rPr>
+                                <w:color w:val="4472C4" w:themeColor="accent1"/>
+                              </w:rPr>
+                            </w:pPr>
+                            <w:r>
+                              <w:rPr>
+                                <w:color w:val="4472C4" w:themeColor="accent1"/>
+                              </w:rPr>
+                              <w:t>3</w:t>
+                            </w:r>
+                          </w:p>
+                        </w:txbxContent>
+                      </wps:txbx>
+                      <wps:bodyPr rot="0" vert="horz" wrap="square" lIns="91440" tIns="45720" rIns="91440" bIns="45720" anchor="t" anchorCtr="0">
+                        <a:noAutofit/>
+                      </wps:bodyPr>
+                    </wps:wsp>
+                  </a:graphicData>
+                </a:graphic>
+                <wp14:sizeRelH relativeFrom="margin">
+                  <wp14:pctWidth>0</wp14:pctWidth>
+                </wp14:sizeRelH>
+                <wp14:sizeRelV relativeFrom="margin">
+                  <wp14:pctHeight>0</wp14:pctHeight>
+                </wp14:sizeRelV>
+              </wp:anchor>
+            </w:drawing>
+          </mc:Choice>
+          <mc:Fallback>
+            <w:pict>
+              <v:shapetype w14:anchorId="2A993F3A" id="_x0000_t202" coordsize="21600,21600" o:spt="202" path="m,l,21600r21600,l21600,xe">
+                <v:stroke joinstyle="miter"/>
+                <v:path gradientshapeok="t" o:connecttype="rect"/>
+              </v:shapetype>
+              <v:shape id="Text Box 2" o:spid="_x0000_s1026" type="#_x0000_t202" style="position:absolute;left:0;text-align:left;margin-left:376.9pt;margin-top:.95pt;width:21.9pt;height:20.05pt;z-index:251712512;visibility:visible;mso-wrap-style:square;mso-width-percent:0;mso-height-percent:0;mso-wrap-distance-left:9pt;mso-wrap-distance-top:3.6pt;mso-wrap-distance-right:9pt;mso-wrap-distance-bottom:3.6pt;mso-position-horizontal:absolute;mso-position-horizontal-relative:text;mso-position-vertical:absolute;mso-position-vertical-relative:text;mso-width-percent:0;mso-height-percent:0;mso-width-relative:margin;mso-height-relative:margin;v-text-anchor:top" o:gfxdata="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" stroked="f">
+                <v:textbox>
+                  <w:txbxContent>
+                    <w:p>
+                      <w:pPr>
+                        <w:rPr>
+                          <w:color w:val="4472C4" w:themeColor="accent1"/>
+                        </w:rPr>
+                      </w:pPr>
+                      <w:r>
+                        <w:rPr>
+                          <w:color w:val="4472C4" w:themeColor="accent1"/>
+                        </w:rPr>
+                        <w:t>3</w:t>
+                      </w:r>
+                    </w:p>
+                  </w:txbxContent>
+                </v:textbox>
+              </v:shape>
+            </w:pict>
+          </mc:Fallback>
+        </mc:AlternateContent>
+      </w:r>
+      <w:r>
+        <w:rPr>
+          <w:noProof/>
+        </w:rPr>
+        <mc:AlternateContent>
+          <mc:Choice Requires="wps">
+            <w:drawing>
+              <wp:anchor distT="45720" distB="45720" distL="114300" distR="114300" simplePos="0" relativeHeight="251710464" behindDoc="0" locked="0" layoutInCell="1" allowOverlap="1" wp14:anchorId="6C7880C9" wp14:editId="7FE45074">
+                <wp:simplePos x="0" y="0"/>
+                <wp:positionH relativeFrom="column">
+                  <wp:posOffset>2997200</wp:posOffset>
+                </wp:positionH>
+                <wp:positionV relativeFrom="paragraph">
+                  <wp:posOffset>8255</wp:posOffset>
+                </wp:positionV>
+                <wp:extent cx="278130" cy="254000"/>
+                <wp:effectExtent l="0" t="0" r="7620" b="0"/>
+                <wp:wrapNone/>
+                <wp:docPr id="57" name="Text Box 2"/>
+                <wp:cNvGraphicFramePr>
+                  <a:graphicFrameLocks xmlns:a="http://schemas.openxmlformats.org/drawingml/2006/main"/>
+                </wp:cNvGraphicFramePr>
+                <a:graphic xmlns:a="http://schemas.openxmlformats.org/drawingml/2006/main">
+                  <a:graphicData uri="http://schemas.microsoft.com/office/word/2010/wordprocessingShape">
+                    <wps:wsp>
+                      <wps:cNvSpPr txBox="1">
+                        <a:spLocks noChangeArrowheads="1"/>
+                      </wps:cNvSpPr>
+                      <wps:spPr bwMode="auto">
+                        <a:xfrm>
+                          <a:off x="0" y="0"/>
+                          <a:ext cx="278130" cy="254000"/>
+                        </a:xfrm>
+                        <a:prstGeom prst="rect">
+                          <a:avLst/>
+                        </a:prstGeom>
+                        <a:solidFill>
+                          <a:srgbClr val="FFFFFF"/>
+                        </a:solidFill>
+                        <a:ln w="9525">
+                          <a:noFill/>
+                          <a:miter lim="800000"/>
+                          <a:headEnd/>
+                          <a:tailEnd/>
+                        </a:ln>
+                      </wps:spPr>
+                      <wps:txbx>
+                        <w:txbxContent>
+                          <w:p>
+                            <w:pPr>
+                              <w:rPr>
+                                <w:color w:val="4472C4" w:themeColor="accent1"/>
+                              </w:rPr>
+                            </w:pPr>
+                            <w:r>
+                              <w:rPr>
+                                <w:color w:val="4472C4" w:themeColor="accent1"/>
+                              </w:rPr>
+                              <w:t>2</w:t>
+                            </w:r>
+                          </w:p>
+                        </w:txbxContent>
+                      </wps:txbx>
+                      <wps:bodyPr rot="0" vert="horz" wrap="square" lIns="91440" tIns="45720" rIns="91440" bIns="45720" anchor="t" anchorCtr="0">
+                        <a:noAutofit/>
+                      </wps:bodyPr>
+                    </wps:wsp>
+                  </a:graphicData>
+                </a:graphic>
+                <wp14:sizeRelH relativeFrom="margin">
+                  <wp14:pctWidth>0</wp14:pctWidth>
+                </wp14:sizeRelH>
+                <wp14:sizeRelV relativeFrom="margin">
+                  <wp14:pctHeight>0</wp14:pctHeight>
+                </wp14:sizeRelV>
+              </wp:anchor>
+            </w:drawing>
+          </mc:Choice>
+          <mc:Fallback>
+            <w:pict>
+              <v:shape w14:anchorId="6C7880C9" id="_x0000_s1027" type="#_x0000_t202" style="position:absolute;left:0;text-align:left;margin-left:236pt;margin-top:.65pt;width:21.9pt;height:20pt;z-index:251710464;visibility:visible;mso-wrap-style:square;mso-width-percent:0;mso-height-percent:0;mso-wrap-distance-left:9pt;mso-wrap-distance-top:3.6pt;mso-wrap-distance-right:9pt;mso-wrap-distance-bottom:3.6pt;mso-position-horizontal:absolute;mso-position-horizontal-relative:text;mso-position-vertical:absolute;mso-position-vertical-relative:text;mso-width-percent:0;mso-height-percent:0;mso-width-relative:margin;mso-height-relative:margin;v-text-anchor:top" o:gfxdata="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" stroked="f">
+                <v:textbox>
+                  <w:txbxContent>
+                    <w:p>
+                      <w:pPr>
+                        <w:rPr>
+                          <w:color w:val="4472C4" w:themeColor="accent1"/>
+                        </w:rPr>
+                      </w:pPr>
+                      <w:r>
+                        <w:rPr>
+                          <w:color w:val="4472C4" w:themeColor="accent1"/>
+                        </w:rPr>
+                        <w:t>2</w:t>
+                      </w:r>
+                    </w:p>
+                  </w:txbxContent>
+                </v:textbox>
+              </v:shape>
+            </w:pict>
+          </mc:Fallback>
+        </mc:AlternateContent>
+      </w:r>
+      <w:r>
+        <w:rPr>
+          <w:noProof/>
+        </w:rPr>
+        <mc:AlternateContent>
+          <mc:Choice Requires="wps">
+            <w:drawing>
+              <wp:anchor distT="45720" distB="45720" distL="114300" distR="114300" simplePos="0" relativeHeight="251689984" behindDoc="0" locked="0" layoutInCell="1" allowOverlap="1" wp14:anchorId="0E7462F7" wp14:editId="49E21CE2">
+                <wp:simplePos x="0" y="0"/>
+                <wp:positionH relativeFrom="column">
+                  <wp:posOffset>1224667</wp:posOffset>
+                </wp:positionH>
+                <wp:positionV relativeFrom="paragraph">
+                  <wp:posOffset>63417</wp:posOffset>
+                </wp:positionV>
+                <wp:extent cx="278296" cy="254442"/>
+                <wp:effectExtent l="0" t="0" r="7620" b="0"/>
+                <wp:wrapNone/>
+                <wp:docPr id="217" name="Text Box 2"/>
+                <wp:cNvGraphicFramePr>
+                  <a:graphicFrameLocks xmlns:a="http://schemas.openxmlformats.org/drawingml/2006/main"/>
+                </wp:cNvGraphicFramePr>
+                <a:graphic xmlns:a="http://schemas.openxmlformats.org/drawingml/2006/main">
+                  <a:graphicData uri="http://schemas.microsoft.com/office/word/2010/wordprocessingShape">
+                    <wps:wsp>
+                      <wps:cNvSpPr txBox="1">
+                        <a:spLocks noChangeArrowheads="1"/>
+                      </wps:cNvSpPr>
+                      <wps:spPr bwMode="auto">
+                        <a:xfrm>
+                          <a:off x="0" y="0"/>
+                          <a:ext cx="278296" cy="254442"/>
+                        </a:xfrm>
+                        <a:prstGeom prst="rect">
+                          <a:avLst/>
+                        </a:prstGeom>
+                        <a:solidFill>
+                          <a:srgbClr val="FFFFFF"/>
+                        </a:solidFill>
+                        <a:ln w="9525">
+                          <a:noFill/>
+                          <a:miter lim="800000"/>
+                          <a:headEnd/>
+                          <a:tailEnd/>
+                        </a:ln>
+                      </wps:spPr>
+                      <wps:txbx>
+                        <w:txbxContent>
+                          <w:p>
+                            <w:pPr>
+                              <w:rPr>
+                                <w:color w:val="4472C4" w:themeColor="accent1"/>
+                              </w:rPr>
+                            </w:pPr>
+                            <w:r>
+                              <w:rPr>
+                                <w:color w:val="4472C4" w:themeColor="accent1"/>
+                              </w:rPr>
+                              <w:t>1</w:t>
+                            </w:r>
+                          </w:p>
+                        </w:txbxContent>
+                      </wps:txbx>
+                      <wps:bodyPr rot="0" vert="horz" wrap="square" lIns="91440" tIns="45720" rIns="91440" bIns="45720" anchor="t" anchorCtr="0">
+                        <a:noAutofit/>
+                      </wps:bodyPr>
+                    </wps:wsp>
+                  </a:graphicData>
+                </a:graphic>
+                <wp14:sizeRelH relativeFrom="margin">
+                  <wp14:pctWidth>0</wp14:pctWidth>
+                </wp14:sizeRelH>
+                <wp14:sizeRelV relativeFrom="margin">
+                  <wp14:pctHeight>0</wp14:pctHeight>
+                </wp14:sizeRelV>
+              </wp:anchor>
+            </w:drawing>
+          </mc:Choice>
+          <mc:Fallback>
+            <w:pict>
+              <v:shape w14:anchorId="0E7462F7" id="_x0000_s1028" type="#_x0000_t202" style="position:absolute;left:0;text-align:left;margin-left:96.45pt;margin-top:5pt;width:21.9pt;height:20.05pt;z-index:251689984;visibility:visible;mso-wrap-style:square;mso-width-percent:0;mso-height-percent:0;mso-wrap-distance-left:9pt;mso-wrap-distance-top:3.6pt;mso-wrap-distance-right:9pt;mso-wrap-distance-bottom:3.6pt;mso-position-horizontal:absolute;mso-position-horizontal-relative:text;mso-position-vertical:absolute;mso-position-vertical-relative:text;mso-width-percent:0;mso-height-percent:0;mso-width-relative:margin;mso-height-relative:margin;v-text-anchor:top" o:gfxdata="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" stroked="f">
+                <v:textbox>
+                  <w:txbxContent>
+                    <w:p>
+                      <w:pPr>
+                        <w:rPr>
+                          <w:color w:val="4472C4" w:themeColor="accent1"/>
+                        </w:rPr>
+                      </w:pPr>
+                      <w:r>
+                        <w:rPr>
+                          <w:color w:val="4472C4" w:themeColor="accent1"/>
+                        </w:rPr>
+                        <w:t>1</w:t>
+                      </w:r>
+                    </w:p>
+                  </w:txbxContent>
+                </v:textbox>
+              </v:shape>
+            </w:pict>
+          </mc:Fallback>
+        </mc:AlternateContent>
+      </w:r>
       <w:r>
         <w:rPr>
           <w:noProof/>
@@ -1458,7 +2202,7 @@
           </mc:Choice>
           <mc:Fallback>
             <w:pict>
-              <v:rect w14:anchorId="78CB37D8" id="מלבן 5" o:spid="_x0000_s1026" style="position:absolute;left:0;text-align:left;margin-left:134.35pt;margin-top:6.1pt;width:73.85pt;height:47.5pt;z-index:251677696;visibility:visible;mso-wrap-style:square;mso-width-percent:0;mso-height-percent:0;mso-wrap-distance-left:9pt;mso-wrap-distance-top:0;mso-wrap-distance-right:9pt;mso-wrap-distance-bottom:0;mso-position-horizontal:absolute;mso-position-horizontal-relative:text;mso-position-vertical:absolute;mso-position-vertical-relative:text;mso-width-percent:0;mso-height-percent:0;mso-width-relative:margin;mso-height-relative:margin;v-text-anchor:middle" o:gfxdata="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" fillcolor="#4472c4 [3204]" strokecolor="#1f3763 [1604]" strokeweight="1pt">
+              <v:rect w14:anchorId="78CB37D8" id="מלבן 5" o:spid="_x0000_s1029" style="position:absolute;left:0;text-align:left;margin-left:134.35pt;margin-top:6.1pt;width:73.85pt;height:47.5pt;z-index:251677696;visibility:visible;mso-wrap-style:square;mso-width-percent:0;mso-height-percent:0;mso-wrap-distance-left:9pt;mso-wrap-distance-top:0;mso-wrap-distance-right:9pt;mso-wrap-distance-bottom:0;mso-position-horizontal:absolute;mso-position-horizontal-relative:text;mso-position-vertical:absolute;mso-position-vertical-relative:text;mso-width-percent:0;mso-height-percent:0;mso-width-relative:margin;mso-height-relative:margin;v-text-anchor:middle" o:gfxdata="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" fillcolor="#4472c4 [3204]" strokecolor="#1f3763 [1604]" strokeweight="1pt">
                 <v:textbox>
                   <w:txbxContent>
                     <w:p>
@@ -1559,7 +2303,7 @@
           </mc:Choice>
           <mc:Fallback>
             <w:pict>
-              <v:rect w14:anchorId="25B1E173" id="מלבן 20" o:spid="_x0000_s1027" style="position:absolute;left:0;text-align:left;margin-left:0;margin-top:3.5pt;width:74.5pt;height:47.5pt;z-index:251681792;visibility:visible;mso-wrap-style:square;mso-width-percent:0;mso-height-percent:0;mso-wrap-distance-left:9pt;mso-wrap-distance-top:0;mso-wrap-distance-right:9pt;mso-wrap-distance-bottom:0;mso-position-horizontal:left;mso-position-horizontal-relative:margin;mso-position-vertical:absolute;mso-position-vertical-relative:text;mso-width-percent:0;mso-height-percent:0;mso-width-relative:margin;mso-height-relative:margin;v-text-anchor:middle" o:gfxdata="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" fillcolor="#4472c4 [3204]" strokecolor="#1f3763 [1604]" strokeweight="1pt">
+              <v:rect w14:anchorId="25B1E173" id="מלבן 20" o:spid="_x0000_s1030" style="position:absolute;left:0;text-align:left;margin-left:0;margin-top:3.5pt;width:74.5pt;height:47.5pt;z-index:251681792;visibility:visible;mso-wrap-style:square;mso-width-percent:0;mso-height-percent:0;mso-wrap-distance-left:9pt;mso-wrap-distance-top:0;mso-wrap-distance-right:9pt;mso-wrap-distance-bottom:0;mso-position-horizontal:left;mso-position-horizontal-relative:margin;mso-position-vertical:absolute;mso-position-vertical-relative:text;mso-width-percent:0;mso-height-percent:0;mso-width-relative:margin;mso-height-relative:margin;v-text-anchor:middle" o:gfxdata="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" fillcolor="#4472c4 [3204]" strokecolor="#1f3763 [1604]" strokeweight="1pt">
                 <v:textbox>
                   <w:txbxContent>
                     <w:p>
@@ -1666,7 +2410,7 @@
           </mc:Choice>
           <mc:Fallback>
             <w:pict>
-              <v:rect w14:anchorId="2CCF0527" id="מלבן 6" o:spid="_x0000_s1028" style="position:absolute;left:0;text-align:left;margin-left:413.5pt;margin-top:7.5pt;width:1in;height:48.5pt;z-index:251679744;visibility:visible;mso-wrap-style:square;mso-width-percent:0;mso-height-percent:0;mso-wrap-distance-left:9pt;mso-wrap-distance-top:0;mso-wrap-distance-right:9pt;mso-wrap-distance-bottom:0;mso-position-horizontal:absolute;mso-position-horizontal-relative:text;mso-position-vertical:absolute;mso-position-vertical-relative:text;mso-width-percent:0;mso-height-percent:0;mso-width-relative:margin;mso-height-relative:margin;v-text-anchor:middle" o:gfxdata="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" fillcolor="#4472c4 [3204]" strokecolor="#1f3763 [1604]" strokeweight="1pt">
+              <v:rect w14:anchorId="2CCF0527" id="מלבן 6" o:spid="_x0000_s1031" style="position:absolute;left:0;text-align:left;margin-left:413.5pt;margin-top:7.5pt;width:1in;height:48.5pt;z-index:251679744;visibility:visible;mso-wrap-style:square;mso-width-percent:0;mso-height-percent:0;mso-wrap-distance-left:9pt;mso-wrap-distance-top:0;mso-wrap-distance-right:9pt;mso-wrap-distance-bottom:0;mso-position-horizontal:absolute;mso-position-horizontal-relative:text;mso-position-vertical:absolute;mso-position-vertical-relative:text;mso-width-percent:0;mso-height-percent:0;mso-width-relative:margin;mso-height-relative:margin;v-text-anchor:middle" o:gfxdata="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" fillcolor="#4472c4 [3204]" strokecolor="#1f3763 [1604]" strokeweight="1pt">
                 <v:textbox>
                   <w:txbxContent>
                     <w:p>
@@ -1772,7 +2516,7 @@
           </mc:Choice>
           <mc:Fallback>
             <w:pict>
-              <v:rect w14:anchorId="7E1D6634" id="מלבן 2" o:spid="_x0000_s1029" style="position:absolute;left:0;text-align:left;margin-left:275pt;margin-top:8.5pt;width:74pt;height:47.55pt;z-index:251660288;visibility:visible;mso-wrap-style:square;mso-width-percent:0;mso-height-percent:0;mso-wrap-distance-left:9pt;mso-wrap-distance-top:0;mso-wrap-distance-right:9pt;mso-wrap-distance-bottom:0;mso-position-horizontal:absolute;mso-position-horizontal-relative:text;mso-position-vertical:absolute;mso-position-vertical-relative:text;mso-width-percent:0;mso-height-percent:0;mso-width-relative:margin;mso-height-relative:margin;v-text-anchor:middle" o:gfxdata="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" fillcolor="#4472c4 [3204]" strokecolor="#1f3763 [1604]" strokeweight="1pt">
+              <v:rect w14:anchorId="7E1D6634" id="מלבן 2" o:spid="_x0000_s1032" style="position:absolute;left:0;text-align:left;margin-left:275pt;margin-top:8.5pt;width:74pt;height:47.55pt;z-index:251660288;visibility:visible;mso-wrap-style:square;mso-width-percent:0;mso-height-percent:0;mso-wrap-distance-left:9pt;mso-wrap-distance-top:0;mso-wrap-distance-right:9pt;mso-wrap-distance-bottom:0;mso-position-horizontal:absolute;mso-position-horizontal-relative:text;mso-position-vertical:absolute;mso-position-vertical-relative:text;mso-width-percent:0;mso-height-percent:0;mso-width-relative:margin;mso-height-relative:margin;v-text-anchor:middle" o:gfxdata="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" fillcolor="#4472c4 [3204]" strokecolor="#1f3763 [1604]" strokeweight="1pt">
                 <v:textbox>
                   <w:txbxContent>
                     <w:p>
@@ -1810,7 +2554,7 @@
         <mc:AlternateContent>
           <mc:Choice Requires="wps">
             <w:drawing>
-              <wp:anchor distT="0" distB="0" distL="114300" distR="114300" simplePos="0" relativeHeight="251685888" behindDoc="0" locked="0" layoutInCell="1" allowOverlap="1" wp14:anchorId="14DCCFC8" wp14:editId="30621B36">
+              <wp:anchor distT="0" distB="0" distL="114300" distR="114300" simplePos="0" relativeHeight="251685888" behindDoc="0" locked="0" layoutInCell="1" allowOverlap="1" wp14:anchorId="14DCCFC8" wp14:editId="1FD2BD8E">
                 <wp:simplePos x="0" y="0"/>
                 <wp:positionH relativeFrom="margin">
                   <wp:posOffset>4432300</wp:posOffset>
@@ -1868,7 +2612,7 @@
           </mc:Choice>
           <mc:Fallback>
             <w:pict>
-              <v:shapetype w14:anchorId="71333710" id="_x0000_t32" coordsize="21600,21600" o:spt="32" o:oned="t" path="m,l21600,21600e" filled="f">
+              <v:shapetype w14:anchorId="5F8D43AF" id="_x0000_t32" coordsize="21600,21600" o:spt="32" o:oned="t" path="m,l21600,21600e" filled="f">
                 <v:path arrowok="t" fillok="f" o:connecttype="none"/>
                 <o:lock v:ext="edit" shapetype="t"/>
               </v:shapetype>
@@ -1947,7 +2691,7 @@
           </mc:Choice>
           <mc:Fallback>
             <w:pict>
-              <v:shape w14:anchorId="3F1A899E" id="מחבר חץ ישר 23" o:spid="_x0000_s1026" type="#_x0000_t32" style="position:absolute;margin-left:75pt;margin-top:9.7pt;width:58pt;height:3.6pt;flip:x y;z-index:251683840;visibility:visible;mso-wrap-style:square;mso-width-percent:0;mso-height-percent:0;mso-wrap-distance-left:9pt;mso-wrap-distance-top:0;mso-wrap-distance-right:9pt;mso-wrap-distance-bottom:0;mso-position-horizontal:absolute;mso-position-horizontal-relative:text;mso-position-vertical:absolute;mso-position-vertical-relative:text;mso-width-percent:0;mso-height-percent:0;mso-width-relative:margin;mso-height-relative:margin" o:gfxdata="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" strokecolor="#4472c4 [3204]" strokeweight=".5pt">
+              <v:shape w14:anchorId="2CE4829A" id="מחבר חץ ישר 23" o:spid="_x0000_s1026" type="#_x0000_t32" style="position:absolute;margin-left:75pt;margin-top:9.7pt;width:58pt;height:3.6pt;flip:x y;z-index:251683840;visibility:visible;mso-wrap-style:square;mso-width-percent:0;mso-height-percent:0;mso-wrap-distance-left:9pt;mso-wrap-distance-top:0;mso-wrap-distance-right:9pt;mso-wrap-distance-bottom:0;mso-position-horizontal:absolute;mso-position-horizontal-relative:text;mso-position-vertical:absolute;mso-position-vertical-relative:text;mso-width-percent:0;mso-height-percent:0;mso-width-relative:margin;mso-height-relative:margin" o:gfxdata="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" strokecolor="#4472c4 [3204]" strokeweight=".5pt">
                 <v:stroke endarrow="block" joinstyle="miter"/>
               </v:shape>
             </w:pict>
@@ -2021,7 +2765,7 @@
           </mc:Choice>
           <mc:Fallback>
             <w:pict>
-              <v:shape w14:anchorId="27C14955" id="מחבר חץ ישר 26" o:spid="_x0000_s1026" type="#_x0000_t32" style="position:absolute;margin-left:207.5pt;margin-top:12.65pt;width:64.5pt;height:3.6pt;flip:x y;z-index:251687936;visibility:visible;mso-wrap-style:square;mso-width-percent:0;mso-height-percent:0;mso-wrap-distance-left:9pt;mso-wrap-distance-top:0;mso-wrap-distance-right:9pt;mso-wrap-distance-bottom:0;mso-position-horizontal:absolute;mso-position-horizontal-relative:text;mso-position-vertical:absolute;mso-position-vertical-relative:text;mso-width-percent:0;mso-height-percent:0;mso-width-relative:margin;mso-height-relative:margin" o:gfxdata="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" strokecolor="#4472c4 [3204]" strokeweight=".5pt">
+              <v:shape w14:anchorId="4869ED02" id="מחבר חץ ישר 26" o:spid="_x0000_s1026" type="#_x0000_t32" style="position:absolute;margin-left:207.5pt;margin-top:12.65pt;width:64.5pt;height:3.6pt;flip:x y;z-index:251687936;visibility:visible;mso-wrap-style:square;mso-width-percent:0;mso-height-percent:0;mso-wrap-distance-left:9pt;mso-wrap-distance-top:0;mso-wrap-distance-right:9pt;mso-wrap-distance-bottom:0;mso-position-horizontal:absolute;mso-position-horizontal-relative:text;mso-position-vertical:absolute;mso-position-vertical-relative:text;mso-width-percent:0;mso-height-percent:0;mso-width-relative:margin;mso-height-relative:margin" o:gfxdata="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" strokecolor="#4472c4 [3204]" strokeweight=".5pt">
                 <v:stroke endarrow="block" joinstyle="miter"/>
               </v:shape>
             </w:pict>
@@ -2059,7 +2803,7 @@
         <mc:AlternateContent>
           <mc:Choice Requires="wps">
             <w:drawing>
-              <wp:anchor distT="0" distB="0" distL="114300" distR="114300" simplePos="0" relativeHeight="251667456" behindDoc="0" locked="0" layoutInCell="1" allowOverlap="1" wp14:anchorId="1137D275" wp14:editId="05DF91B3">
+              <wp:anchor distT="0" distB="0" distL="114300" distR="114300" simplePos="0" relativeHeight="251667456" behindDoc="0" locked="0" layoutInCell="1" allowOverlap="1" wp14:anchorId="1137D275" wp14:editId="19DF62F7">
                 <wp:simplePos x="0" y="0"/>
                 <wp:positionH relativeFrom="column">
                   <wp:posOffset>3454400</wp:posOffset>
@@ -2117,7 +2861,7 @@
           </mc:Choice>
           <mc:Fallback>
             <w:pict>
-              <v:shape w14:anchorId="0B7360BF" id="מחבר חץ ישר 11" o:spid="_x0000_s1026" type="#_x0000_t32" style="position:absolute;margin-left:272pt;margin-top:5.1pt;width:200pt;height:64.5pt;flip:x;z-index:251667456;visibility:visible;mso-wrap-style:square;mso-width-percent:0;mso-height-percent:0;mso-wrap-distance-left:9pt;mso-wrap-distance-top:0;mso-wrap-distance-right:9pt;mso-wrap-distance-bottom:0;mso-position-horizontal:absolute;mso-position-horizontal-relative:text;mso-position-vertical:absolute;mso-position-vertical-relative:text;mso-width-percent:0;mso-height-percent:0;mso-width-relative:margin;mso-height-relative:margin" o:gfxdata="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" strokecolor="#4472c4 [3204]" strokeweight=".5pt">
+              <v:shape w14:anchorId="21448DBE" id="מחבר חץ ישר 11" o:spid="_x0000_s1026" type="#_x0000_t32" style="position:absolute;margin-left:272pt;margin-top:5.1pt;width:200pt;height:64.5pt;flip:x;z-index:251667456;visibility:visible;mso-wrap-style:square;mso-width-percent:0;mso-height-percent:0;mso-wrap-distance-left:9pt;mso-wrap-distance-top:0;mso-wrap-distance-right:9pt;mso-wrap-distance-bottom:0;mso-position-horizontal:absolute;mso-position-horizontal-relative:text;mso-position-vertical:absolute;mso-position-vertical-relative:text;mso-width-percent:0;mso-height-percent:0;mso-width-relative:margin;mso-height-relative:margin" o:gfxdata="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" strokecolor="#4472c4 [3204]" strokeweight=".5pt">
                 <v:stroke endarrow="block" joinstyle="miter"/>
               </v:shape>
             </w:pict>
@@ -2191,7 +2935,7 @@
           </mc:Choice>
           <mc:Fallback>
             <w:pict>
-              <v:shape w14:anchorId="3C4C80D3" id="מחבר חץ ישר 12" o:spid="_x0000_s1026" type="#_x0000_t32" style="position:absolute;margin-left:237pt;margin-top:4.1pt;width:189pt;height:64.5pt;flip:y;z-index:251668480;visibility:visible;mso-wrap-style:square;mso-width-percent:0;mso-height-percent:0;mso-wrap-distance-left:9pt;mso-wrap-distance-top:0;mso-wrap-distance-right:9pt;mso-wrap-distance-bottom:0;mso-position-horizontal:absolute;mso-position-horizontal-relative:text;mso-position-vertical:absolute;mso-position-vertical-relative:text;mso-width-percent:0;mso-height-percent:0;mso-width-relative:margin;mso-height-relative:margin" o:gfxdata="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" strokecolor="#4472c4 [3204]" strokeweight=".5pt">
+              <v:shape w14:anchorId="04C93694" id="מחבר חץ ישר 12" o:spid="_x0000_s1026" type="#_x0000_t32" style="position:absolute;margin-left:237pt;margin-top:4.1pt;width:189pt;height:64.5pt;flip:y;z-index:251668480;visibility:visible;mso-wrap-style:square;mso-width-percent:0;mso-height-percent:0;mso-wrap-distance-left:9pt;mso-wrap-distance-top:0;mso-wrap-distance-right:9pt;mso-wrap-distance-bottom:0;mso-position-horizontal:absolute;mso-position-horizontal-relative:text;mso-position-vertical:absolute;mso-position-vertical-relative:text;mso-width-percent:0;mso-height-percent:0;mso-width-relative:margin;mso-height-relative:margin" o:gfxdata="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" strokecolor="#4472c4 [3204]" strokeweight=".5pt">
                 <v:stroke endarrow="block" joinstyle="miter"/>
               </v:shape>
             </w:pict>
@@ -2209,244 +2953,242 @@
           <w:szCs w:val="24"/>
         </w:rPr>
       </w:pPr>
-    </w:p>
-    <w:p>
-      <w:pPr>
-        <w:shd w:val="clear" w:color="auto" w:fill="FFFFFF"/>
-        <w:spacing w:after="30"/>
-        <w:ind w:left="1440" w:hanging="360"/>
-        <w:rPr>
-          <w:sz w:val="24"/>
-          <w:szCs w:val="24"/>
-        </w:rPr>
-      </w:pPr>
-    </w:p>
-    <w:p>
-      <w:pPr>
-        <w:shd w:val="clear" w:color="auto" w:fill="FFFFFF"/>
-        <w:spacing w:after="30"/>
-        <w:ind w:left="1440" w:hanging="360"/>
-        <w:rPr>
-          <w:sz w:val="24"/>
-          <w:szCs w:val="24"/>
-        </w:rPr>
-      </w:pPr>
-    </w:p>
-    <w:p>
-      <w:pPr>
-        <w:rPr>
-          <w:sz w:val="24"/>
-          <w:szCs w:val="24"/>
-        </w:rPr>
-      </w:pPr>
       <w:r>
         <w:rPr>
           <w:noProof/>
-          <w:sz w:val="24"/>
-          <w:szCs w:val="24"/>
         </w:rPr>
         <mc:AlternateContent>
-          <mc:Choice Requires="wpi">
+          <mc:Choice Requires="wps">
             <w:drawing>
-              <wp:anchor distT="0" distB="0" distL="114300" distR="114300" simplePos="0" relativeHeight="251674624" behindDoc="0" locked="0" layoutInCell="1" allowOverlap="1" wp14:anchorId="42CE9488" wp14:editId="2BCC8983">
+              <wp:anchor distT="45720" distB="45720" distL="114300" distR="114300" simplePos="0" relativeHeight="251724800" behindDoc="0" locked="0" layoutInCell="1" allowOverlap="1" wp14:anchorId="436E4367" wp14:editId="320EE6B5">
                 <wp:simplePos x="0" y="0"/>
                 <wp:positionH relativeFrom="column">
-                  <wp:posOffset>1224915</wp:posOffset>
+                  <wp:posOffset>3847465</wp:posOffset>
                 </wp:positionH>
                 <wp:positionV relativeFrom="paragraph">
-                  <wp:posOffset>119380</wp:posOffset>
+                  <wp:posOffset>12700</wp:posOffset>
                 </wp:positionV>
-                <wp:extent cx="312670" cy="353695"/>
-                <wp:effectExtent l="38100" t="38100" r="11430" b="46355"/>
+                <wp:extent cx="278130" cy="254000"/>
+                <wp:effectExtent l="0" t="0" r="7620" b="0"/>
                 <wp:wrapNone/>
-                <wp:docPr id="22" name="דיו 22"/>
-                <wp:cNvGraphicFramePr/>
+                <wp:docPr id="193" name="Text Box 2"/>
+                <wp:cNvGraphicFramePr>
+                  <a:graphicFrameLocks xmlns:a="http://schemas.openxmlformats.org/drawingml/2006/main"/>
+                </wp:cNvGraphicFramePr>
                 <a:graphic xmlns:a="http://schemas.openxmlformats.org/drawingml/2006/main">
-                  <a:graphicData uri="http://schemas.microsoft.com/office/word/2010/wordprocessingInk">
-                    <w14:contentPart bwMode="auto" r:id="rId6">
-                      <w14:nvContentPartPr>
-                        <w14:cNvContentPartPr/>
-                      </w14:nvContentPartPr>
-                      <w14:xfrm>
-                        <a:off x="0" y="0"/>
-                        <a:ext cx="312670" cy="353695"/>
-                      </w14:xfrm>
-                    </w14:contentPart>
+                  <a:graphicData uri="http://schemas.microsoft.com/office/word/2010/wordprocessingShape">
+                    <wps:wsp>
+                      <wps:cNvSpPr txBox="1">
+                        <a:spLocks noChangeArrowheads="1"/>
+                      </wps:cNvSpPr>
+                      <wps:spPr bwMode="auto">
+                        <a:xfrm>
+                          <a:off x="0" y="0"/>
+                          <a:ext cx="278130" cy="254000"/>
+                        </a:xfrm>
+                        <a:prstGeom prst="rect">
+                          <a:avLst/>
+                        </a:prstGeom>
+                        <a:solidFill>
+                          <a:srgbClr val="FFFFFF"/>
+                        </a:solidFill>
+                        <a:ln w="9525">
+                          <a:noFill/>
+                          <a:miter lim="800000"/>
+                          <a:headEnd/>
+                          <a:tailEnd/>
+                        </a:ln>
+                      </wps:spPr>
+                      <wps:txbx>
+                        <w:txbxContent>
+                          <w:p>
+                            <w:pPr>
+                              <w:rPr>
+                                <w:color w:val="4472C4" w:themeColor="accent1"/>
+                              </w:rPr>
+                            </w:pPr>
+                            <w:r>
+                              <w:rPr>
+                                <w:color w:val="4472C4" w:themeColor="accent1"/>
+                              </w:rPr>
+                              <w:t>9</w:t>
+                            </w:r>
+                          </w:p>
+                        </w:txbxContent>
+                      </wps:txbx>
+                      <wps:bodyPr rot="0" vert="horz" wrap="square" lIns="91440" tIns="45720" rIns="91440" bIns="45720" anchor="t" anchorCtr="0">
+                        <a:noAutofit/>
+                      </wps:bodyPr>
+                    </wps:wsp>
                   </a:graphicData>
                 </a:graphic>
+                <wp14:sizeRelH relativeFrom="margin">
+                  <wp14:pctWidth>0</wp14:pctWidth>
+                </wp14:sizeRelH>
+                <wp14:sizeRelV relativeFrom="margin">
+                  <wp14:pctHeight>0</wp14:pctHeight>
+                </wp14:sizeRelV>
               </wp:anchor>
             </w:drawing>
           </mc:Choice>
           <mc:Fallback>
             <w:pict>
-              <v:shapetype w14:anchorId="5C95296A" id="_x0000_t75" coordsize="21600,21600" o:spt="75" o:preferrelative="t" path="m@4@5l@4@11@9@11@9@5xe" filled="f" stroked="f">
-                <v:stroke joinstyle="miter"/>
-                <v:formulas>
-                  <v:f eqn="if lineDrawn pixelLineWidth 0"/>
-                  <v:f eqn="sum @0 1 0"/>
-                  <v:f eqn="sum 0 0 @1"/>
-                  <v:f eqn="prod @2 1 2"/>
-                  <v:f eqn="prod @3 21600 pixelWidth"/>
-                  <v:f eqn="prod @3 21600 pixelHeight"/>
-                  <v:f eqn="sum @0 0 1"/>
-                  <v:f eqn="prod @6 1 2"/>
-                  <v:f eqn="prod @7 21600 pixelWidth"/>
-                  <v:f eqn="sum @8 21600 0"/>
-                  <v:f eqn="prod @7 21600 pixelHeight"/>
-                  <v:f eqn="sum @10 21600 0"/>
-                </v:formulas>
-                <v:path o:extrusionok="f" gradientshapeok="t" o:connecttype="rect"/>
-                <o:lock v:ext="edit" aspectratio="t"/>
-              </v:shapetype>
-              <v:shape id="דיו 22" o:spid="_x0000_s1026" type="#_x0000_t75" style="position:absolute;margin-left:96.1pt;margin-top:9.05pt;width:25.3pt;height:28.55pt;z-index:251674624;visibility:visible;mso-wrap-style:square;mso-wrap-distance-left:9pt;mso-wrap-distance-top:0;mso-wrap-distance-right:9pt;mso-wrap-distance-bottom:0;mso-position-horizontal:absolute;mso-position-horizontal-relative:text;mso-position-vertical:absolute;mso-position-vertical-relative:text" o:gfxdata="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">
-                <v:imagedata r:id="rId7" o:title=""/>
+              <v:shape w14:anchorId="436E4367" id="_x0000_s1033" type="#_x0000_t202" style="position:absolute;left:0;text-align:left;margin-left:302.95pt;margin-top:1pt;width:21.9pt;height:20pt;z-index:251724800;visibility:visible;mso-wrap-style:square;mso-width-percent:0;mso-height-percent:0;mso-wrap-distance-left:9pt;mso-wrap-distance-top:3.6pt;mso-wrap-distance-right:9pt;mso-wrap-distance-bottom:3.6pt;mso-position-horizontal:absolute;mso-position-horizontal-relative:text;mso-position-vertical:absolute;mso-position-vertical-relative:text;mso-width-percent:0;mso-height-percent:0;mso-width-relative:margin;mso-height-relative:margin;v-text-anchor:top" o:gfxdata="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" stroked="f">
+                <v:textbox>
+                  <w:txbxContent>
+                    <w:p>
+                      <w:pPr>
+                        <w:rPr>
+                          <w:color w:val="4472C4" w:themeColor="accent1"/>
+                        </w:rPr>
+                      </w:pPr>
+                      <w:r>
+                        <w:rPr>
+                          <w:color w:val="4472C4" w:themeColor="accent1"/>
+                        </w:rPr>
+                        <w:t>9</w:t>
+                      </w:r>
+                    </w:p>
+                  </w:txbxContent>
+                </v:textbox>
               </v:shape>
             </w:pict>
           </mc:Fallback>
         </mc:AlternateContent>
       </w:r>
+    </w:p>
+    <w:p>
+      <w:pPr>
+        <w:shd w:val="clear" w:color="auto" w:fill="FFFFFF"/>
+        <w:spacing w:after="30"/>
+        <w:ind w:left="1440" w:hanging="360"/>
+        <w:rPr>
+          <w:sz w:val="24"/>
+          <w:szCs w:val="24"/>
+        </w:rPr>
+      </w:pPr>
       <w:r>
         <w:rPr>
           <w:noProof/>
-          <w:sz w:val="24"/>
-          <w:szCs w:val="24"/>
         </w:rPr>
         <mc:AlternateContent>
-          <mc:Choice Requires="wpi">
+          <mc:Choice Requires="wps">
             <w:drawing>
-              <wp:anchor distT="0" distB="0" distL="114300" distR="114300" simplePos="0" relativeHeight="251671552" behindDoc="0" locked="0" layoutInCell="1" allowOverlap="1" wp14:anchorId="7E2BD761" wp14:editId="1AC75405">
+              <wp:anchor distT="45720" distB="45720" distL="114300" distR="114300" simplePos="0" relativeHeight="251714560" behindDoc="0" locked="0" layoutInCell="1" allowOverlap="1" wp14:anchorId="73B84EA9" wp14:editId="119F64C8">
                 <wp:simplePos x="0" y="0"/>
                 <wp:positionH relativeFrom="column">
-                  <wp:posOffset>332105</wp:posOffset>
+                  <wp:posOffset>4810677</wp:posOffset>
                 </wp:positionH>
                 <wp:positionV relativeFrom="paragraph">
-                  <wp:posOffset>101600</wp:posOffset>
+                  <wp:posOffset>3534</wp:posOffset>
                 </wp:positionV>
-                <wp:extent cx="156960" cy="355680"/>
-                <wp:effectExtent l="38100" t="38100" r="33655" b="44450"/>
+                <wp:extent cx="278296" cy="254442"/>
+                <wp:effectExtent l="0" t="0" r="7620" b="0"/>
                 <wp:wrapNone/>
-                <wp:docPr id="15" name="דיו 15"/>
-                <wp:cNvGraphicFramePr/>
+                <wp:docPr id="59" name="Text Box 2"/>
+                <wp:cNvGraphicFramePr>
+                  <a:graphicFrameLocks xmlns:a="http://schemas.openxmlformats.org/drawingml/2006/main"/>
+                </wp:cNvGraphicFramePr>
                 <a:graphic xmlns:a="http://schemas.openxmlformats.org/drawingml/2006/main">
-                  <a:graphicData uri="http://schemas.microsoft.com/office/word/2010/wordprocessingInk">
-                    <w14:contentPart bwMode="auto" r:id="rId8">
-                      <w14:nvContentPartPr>
-                        <w14:cNvContentPartPr/>
-                      </w14:nvContentPartPr>
-                      <w14:xfrm>
-                        <a:off x="0" y="0"/>
-                        <a:ext cx="156960" cy="355680"/>
-                      </w14:xfrm>
-                    </w14:contentPart>
+                  <a:graphicData uri="http://schemas.microsoft.com/office/word/2010/wordprocessingShape">
+                    <wps:wsp>
+                      <wps:cNvSpPr txBox="1">
+                        <a:spLocks noChangeArrowheads="1"/>
+                      </wps:cNvSpPr>
+                      <wps:spPr bwMode="auto">
+                        <a:xfrm>
+                          <a:off x="0" y="0"/>
+                          <a:ext cx="278296" cy="254442"/>
+                        </a:xfrm>
+                        <a:prstGeom prst="rect">
+                          <a:avLst/>
+                        </a:prstGeom>
+                        <a:solidFill>
+                          <a:srgbClr val="FFFFFF"/>
+                        </a:solidFill>
+                        <a:ln w="9525">
+                          <a:noFill/>
+                          <a:miter lim="800000"/>
+                          <a:headEnd/>
+                          <a:tailEnd/>
+                        </a:ln>
+                      </wps:spPr>
+                      <wps:txbx>
+                        <w:txbxContent>
+                          <w:p>
+                            <w:pPr>
+                              <w:rPr>
+                                <w:color w:val="4472C4" w:themeColor="accent1"/>
+                              </w:rPr>
+                            </w:pPr>
+                            <w:r>
+                              <w:rPr>
+                                <w:color w:val="4472C4" w:themeColor="accent1"/>
+                              </w:rPr>
+                              <w:t>4</w:t>
+                            </w:r>
+                          </w:p>
+                        </w:txbxContent>
+                      </wps:txbx>
+                      <wps:bodyPr rot="0" vert="horz" wrap="square" lIns="91440" tIns="45720" rIns="91440" bIns="45720" anchor="t" anchorCtr="0">
+                        <a:noAutofit/>
+                      </wps:bodyPr>
+                    </wps:wsp>
                   </a:graphicData>
                 </a:graphic>
+                <wp14:sizeRelH relativeFrom="margin">
+                  <wp14:pctWidth>0</wp14:pctWidth>
+                </wp14:sizeRelH>
+                <wp14:sizeRelV relativeFrom="margin">
+                  <wp14:pctHeight>0</wp14:pctHeight>
+                </wp14:sizeRelV>
               </wp:anchor>
             </w:drawing>
           </mc:Choice>
           <mc:Fallback>
             <w:pict>
-              <v:shape w14:anchorId="1B961E57" id="דיו 15" o:spid="_x0000_s1026" type="#_x0000_t75" style="position:absolute;margin-left:25.8pt;margin-top:7.65pt;width:13.05pt;height:28.7pt;z-index:251671552;visibility:visible;mso-wrap-style:square;mso-wrap-distance-left:9pt;mso-wrap-distance-top:0;mso-wrap-distance-right:9pt;mso-wrap-distance-bottom:0;mso-position-horizontal:absolute;mso-position-horizontal-relative:text;mso-position-vertical:absolute;mso-position-vertical-relative:text" o:gfxdata="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">
-                <v:imagedata r:id="rId9" o:title=""/>
+              <v:shape w14:anchorId="73B84EA9" id="_x0000_s1034" type="#_x0000_t202" style="position:absolute;left:0;text-align:left;margin-left:378.8pt;margin-top:.3pt;width:21.9pt;height:20.05pt;z-index:251714560;visibility:visible;mso-wrap-style:square;mso-width-percent:0;mso-height-percent:0;mso-wrap-distance-left:9pt;mso-wrap-distance-top:3.6pt;mso-wrap-distance-right:9pt;mso-wrap-distance-bottom:3.6pt;mso-position-horizontal:absolute;mso-position-horizontal-relative:text;mso-position-vertical:absolute;mso-position-vertical-relative:text;mso-width-percent:0;mso-height-percent:0;mso-width-relative:margin;mso-height-relative:margin;v-text-anchor:top" o:gfxdata="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" stroked="f">
+                <v:textbox>
+                  <w:txbxContent>
+                    <w:p>
+                      <w:pPr>
+                        <w:rPr>
+                          <w:color w:val="4472C4" w:themeColor="accent1"/>
+                        </w:rPr>
+                      </w:pPr>
+                      <w:r>
+                        <w:rPr>
+                          <w:color w:val="4472C4" w:themeColor="accent1"/>
+                        </w:rPr>
+                        <w:t>4</w:t>
+                      </w:r>
+                    </w:p>
+                  </w:txbxContent>
+                </v:textbox>
               </v:shape>
             </w:pict>
           </mc:Fallback>
         </mc:AlternateContent>
       </w:r>
-      <w:r>
-        <w:rPr>
-          <w:noProof/>
-          <w:sz w:val="24"/>
-          <w:szCs w:val="24"/>
-        </w:rPr>
-        <mc:AlternateContent>
-          <mc:Choice Requires="wpi">
-            <w:drawing>
-              <wp:anchor distT="0" distB="0" distL="114300" distR="114300" simplePos="0" relativeHeight="251670528" behindDoc="0" locked="0" layoutInCell="1" allowOverlap="1" wp14:anchorId="56336377" wp14:editId="74E3A6FE">
-                <wp:simplePos x="0" y="0"/>
-                <wp:positionH relativeFrom="column">
-                  <wp:posOffset>-200660</wp:posOffset>
-                </wp:positionH>
-                <wp:positionV relativeFrom="paragraph">
-                  <wp:posOffset>87630</wp:posOffset>
-                </wp:positionV>
-                <wp:extent cx="261360" cy="354960"/>
-                <wp:effectExtent l="38100" t="38100" r="5715" b="45720"/>
-                <wp:wrapNone/>
-                <wp:docPr id="14" name="דיו 14"/>
-                <wp:cNvGraphicFramePr/>
-                <a:graphic xmlns:a="http://schemas.openxmlformats.org/drawingml/2006/main">
-                  <a:graphicData uri="http://schemas.microsoft.com/office/word/2010/wordprocessingInk">
-                    <w14:contentPart bwMode="auto" r:id="rId10">
-                      <w14:nvContentPartPr>
-                        <w14:cNvContentPartPr/>
-                      </w14:nvContentPartPr>
-                      <w14:xfrm>
-                        <a:off x="0" y="0"/>
-                        <a:ext cx="261360" cy="354960"/>
-                      </w14:xfrm>
-                    </w14:contentPart>
-                  </a:graphicData>
-                </a:graphic>
-              </wp:anchor>
-            </w:drawing>
-          </mc:Choice>
-          <mc:Fallback>
-            <w:pict>
-              <v:shape w14:anchorId="1C61AEE1" id="דיו 14" o:spid="_x0000_s1026" type="#_x0000_t75" style="position:absolute;margin-left:-16.15pt;margin-top:6.55pt;width:21.3pt;height:28.65pt;z-index:251670528;visibility:visible;mso-wrap-style:square;mso-wrap-distance-left:9pt;mso-wrap-distance-top:0;mso-wrap-distance-right:9pt;mso-wrap-distance-bottom:0;mso-position-horizontal:absolute;mso-position-horizontal-relative:text;mso-position-vertical:absolute;mso-position-vertical-relative:text" o:gfxdata="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">
-                <v:imagedata r:id="rId11" o:title=""/>
-              </v:shape>
-            </w:pict>
-          </mc:Fallback>
-        </mc:AlternateContent>
-      </w:r>
-      <w:r>
-        <w:rPr>
-          <w:rFonts w:hint="cs"/>
-          <w:noProof/>
-          <w:sz w:val="24"/>
-          <w:szCs w:val="24"/>
-        </w:rPr>
-        <mc:AlternateContent>
-          <mc:Choice Requires="wpi">
-            <w:drawing>
-              <wp:anchor distT="0" distB="0" distL="114300" distR="114300" simplePos="0" relativeHeight="251669504" behindDoc="0" locked="0" layoutInCell="1" allowOverlap="1" wp14:anchorId="3BB52D7C" wp14:editId="3DF33194">
-                <wp:simplePos x="0" y="0"/>
-                <wp:positionH relativeFrom="column">
-                  <wp:posOffset>-515620</wp:posOffset>
-                </wp:positionH>
-                <wp:positionV relativeFrom="paragraph">
-                  <wp:posOffset>132080</wp:posOffset>
-                </wp:positionV>
-                <wp:extent cx="26640" cy="340920"/>
-                <wp:effectExtent l="38100" t="38100" r="31115" b="40640"/>
-                <wp:wrapNone/>
-                <wp:docPr id="13" name="דיו 13"/>
-                <wp:cNvGraphicFramePr/>
-                <a:graphic xmlns:a="http://schemas.openxmlformats.org/drawingml/2006/main">
-                  <a:graphicData uri="http://schemas.microsoft.com/office/word/2010/wordprocessingInk">
-                    <w14:contentPart bwMode="auto" r:id="rId12">
-                      <w14:nvContentPartPr>
-                        <w14:cNvContentPartPr/>
-                      </w14:nvContentPartPr>
-                      <w14:xfrm>
-                        <a:off x="0" y="0"/>
-                        <a:ext cx="26640" cy="340920"/>
-                      </w14:xfrm>
-                    </w14:contentPart>
-                  </a:graphicData>
-                </a:graphic>
-              </wp:anchor>
-            </w:drawing>
-          </mc:Choice>
-          <mc:Fallback>
-            <w:pict>
-              <v:shape w14:anchorId="105A0FFB" id="דיו 13" o:spid="_x0000_s1026" type="#_x0000_t75" style="position:absolute;margin-left:-40.9pt;margin-top:10.05pt;width:2.75pt;height:27.55pt;z-index:251669504;visibility:visible;mso-wrap-style:square;mso-wrap-distance-left:9pt;mso-wrap-distance-top:0;mso-wrap-distance-right:9pt;mso-wrap-distance-bottom:0;mso-position-horizontal:absolute;mso-position-horizontal-relative:text;mso-position-vertical:absolute;mso-position-vertical-relative:text" o:gfxdata="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">
-                <v:imagedata r:id="rId13" o:title=""/>
-              </v:shape>
-            </w:pict>
-          </mc:Fallback>
-        </mc:AlternateContent>
-      </w:r>
+    </w:p>
+    <w:p>
+      <w:pPr>
+        <w:shd w:val="clear" w:color="auto" w:fill="FFFFFF"/>
+        <w:spacing w:after="30"/>
+        <w:ind w:left="1440" w:hanging="360"/>
+        <w:rPr>
+          <w:sz w:val="24"/>
+          <w:szCs w:val="24"/>
+        </w:rPr>
+      </w:pPr>
+    </w:p>
+    <w:p>
+      <w:pPr>
+        <w:rPr>
+          <w:sz w:val="24"/>
+          <w:szCs w:val="24"/>
+        </w:rPr>
+      </w:pPr>
       <w:r>
         <w:rPr>
           <w:noProof/>
@@ -2456,7 +3198,7 @@
         <mc:AlternateContent>
           <mc:Choice Requires="wps">
             <w:drawing>
-              <wp:anchor distT="0" distB="0" distL="114300" distR="114300" simplePos="0" relativeHeight="251659264" behindDoc="0" locked="0" layoutInCell="1" allowOverlap="1" wp14:anchorId="79B26587" wp14:editId="5BA963A2">
+              <wp:anchor distT="0" distB="0" distL="114300" distR="114300" simplePos="0" relativeHeight="251659264" behindDoc="0" locked="0" layoutInCell="1" allowOverlap="1" wp14:anchorId="79B26587" wp14:editId="053C662A">
                 <wp:simplePos x="0" y="0"/>
                 <wp:positionH relativeFrom="column">
                   <wp:posOffset>2456815</wp:posOffset>
@@ -2533,7 +3275,7 @@
           </mc:Choice>
           <mc:Fallback>
             <w:pict>
-              <v:rect w14:anchorId="79B26587" id="מלבן 1" o:spid="_x0000_s1030" style="position:absolute;margin-left:193.45pt;margin-top:.35pt;width:106.5pt;height:102pt;z-index:251659264;visibility:visible;mso-wrap-style:square;mso-width-percent:0;mso-height-percent:0;mso-wrap-distance-left:9pt;mso-wrap-distance-top:0;mso-wrap-distance-right:9pt;mso-wrap-distance-bottom:0;mso-position-horizontal:absolute;mso-position-horizontal-relative:text;mso-position-vertical:absolute;mso-position-vertical-relative:text;mso-width-percent:0;mso-height-percent:0;mso-width-relative:margin;mso-height-relative:margin;v-text-anchor:middle" o:gfxdata="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" fillcolor="#4472c4 [3204]" strokecolor="#1f3763 [1604]" strokeweight="1pt">
+              <v:rect w14:anchorId="79B26587" id="מלבן 1" o:spid="_x0000_s1035" style="position:absolute;margin-left:193.45pt;margin-top:.35pt;width:106.5pt;height:102pt;z-index:251659264;visibility:visible;mso-wrap-style:square;mso-width-percent:0;mso-height-percent:0;mso-wrap-distance-left:9pt;mso-wrap-distance-top:0;mso-wrap-distance-right:9pt;mso-wrap-distance-bottom:0;mso-position-horizontal:absolute;mso-position-horizontal-relative:text;mso-position-vertical:absolute;mso-position-vertical-relative:text;mso-width-percent:0;mso-height-percent:0;mso-width-relative:margin;mso-height-relative:margin;v-text-anchor:middle" o:gfxdata="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" fillcolor="#4472c4 [3204]" strokecolor="#1f3763 [1604]" strokeweight="1pt">
                 <v:textbox>
                   <w:txbxContent>
                     <w:p>
@@ -2562,191 +3304,144 @@
           <w:szCs w:val="24"/>
         </w:rPr>
       </w:pPr>
+    </w:p>
+    <w:p>
+      <w:pPr>
+        <w:rPr>
+          <w:sz w:val="24"/>
+          <w:szCs w:val="24"/>
+        </w:rPr>
+      </w:pPr>
+    </w:p>
+    <w:p>
+      <w:pPr>
+        <w:rPr>
+          <w:sz w:val="24"/>
+          <w:szCs w:val="24"/>
+        </w:rPr>
+      </w:pPr>
       <w:r>
         <w:rPr>
           <w:noProof/>
-          <w:sz w:val="24"/>
-          <w:szCs w:val="24"/>
         </w:rPr>
         <mc:AlternateContent>
-          <mc:Choice Requires="wpi">
+          <mc:Choice Requires="wps">
             <w:drawing>
-              <wp:anchor distT="0" distB="0" distL="114300" distR="114300" simplePos="0" relativeHeight="251672576" behindDoc="0" locked="0" layoutInCell="1" allowOverlap="1" wp14:anchorId="633F01EA" wp14:editId="095ED049">
+              <wp:anchor distT="45720" distB="45720" distL="114300" distR="114300" simplePos="0" relativeHeight="251722752" behindDoc="0" locked="0" layoutInCell="1" allowOverlap="1" wp14:anchorId="000BAF4F" wp14:editId="4CA647F1">
                 <wp:simplePos x="0" y="0"/>
                 <wp:positionH relativeFrom="column">
-                  <wp:posOffset>802005</wp:posOffset>
+                  <wp:posOffset>4675533</wp:posOffset>
                 </wp:positionH>
                 <wp:positionV relativeFrom="paragraph">
-                  <wp:posOffset>-182880</wp:posOffset>
+                  <wp:posOffset>126862</wp:posOffset>
                 </wp:positionV>
-                <wp:extent cx="201955" cy="443880"/>
-                <wp:effectExtent l="38100" t="38100" r="45720" b="32385"/>
+                <wp:extent cx="278296" cy="254442"/>
+                <wp:effectExtent l="0" t="0" r="7620" b="0"/>
                 <wp:wrapNone/>
-                <wp:docPr id="18" name="דיו 18"/>
-                <wp:cNvGraphicFramePr/>
+                <wp:docPr id="192" name="Text Box 2"/>
+                <wp:cNvGraphicFramePr>
+                  <a:graphicFrameLocks xmlns:a="http://schemas.openxmlformats.org/drawingml/2006/main"/>
+                </wp:cNvGraphicFramePr>
                 <a:graphic xmlns:a="http://schemas.openxmlformats.org/drawingml/2006/main">
-                  <a:graphicData uri="http://schemas.microsoft.com/office/word/2010/wordprocessingInk">
-                    <w14:contentPart bwMode="auto" r:id="rId14">
-                      <w14:nvContentPartPr>
-                        <w14:cNvContentPartPr/>
-                      </w14:nvContentPartPr>
-                      <w14:xfrm>
-                        <a:off x="0" y="0"/>
-                        <a:ext cx="201955" cy="443880"/>
-                      </w14:xfrm>
-                    </w14:contentPart>
+                  <a:graphicData uri="http://schemas.microsoft.com/office/word/2010/wordprocessingShape">
+                    <wps:wsp>
+                      <wps:cNvSpPr txBox="1">
+                        <a:spLocks noChangeArrowheads="1"/>
+                      </wps:cNvSpPr>
+                      <wps:spPr bwMode="auto">
+                        <a:xfrm>
+                          <a:off x="0" y="0"/>
+                          <a:ext cx="278296" cy="254442"/>
+                        </a:xfrm>
+                        <a:prstGeom prst="rect">
+                          <a:avLst/>
+                        </a:prstGeom>
+                        <a:solidFill>
+                          <a:srgbClr val="FFFFFF"/>
+                        </a:solidFill>
+                        <a:ln w="9525">
+                          <a:noFill/>
+                          <a:miter lim="800000"/>
+                          <a:headEnd/>
+                          <a:tailEnd/>
+                        </a:ln>
+                      </wps:spPr>
+                      <wps:txbx>
+                        <w:txbxContent>
+                          <w:p>
+                            <w:pPr>
+                              <w:rPr>
+                                <w:color w:val="4472C4" w:themeColor="accent1"/>
+                              </w:rPr>
+                            </w:pPr>
+                            <w:r>
+                              <w:rPr>
+                                <w:color w:val="4472C4" w:themeColor="accent1"/>
+                              </w:rPr>
+                              <w:t>8</w:t>
+                            </w:r>
+                          </w:p>
+                        </w:txbxContent>
+                      </wps:txbx>
+                      <wps:bodyPr rot="0" vert="horz" wrap="square" lIns="91440" tIns="45720" rIns="91440" bIns="45720" anchor="t" anchorCtr="0">
+                        <a:noAutofit/>
+                      </wps:bodyPr>
+                    </wps:wsp>
                   </a:graphicData>
                 </a:graphic>
+                <wp14:sizeRelH relativeFrom="margin">
+                  <wp14:pctWidth>0</wp14:pctWidth>
+                </wp14:sizeRelH>
+                <wp14:sizeRelV relativeFrom="margin">
+                  <wp14:pctHeight>0</wp14:pctHeight>
+                </wp14:sizeRelV>
               </wp:anchor>
             </w:drawing>
           </mc:Choice>
           <mc:Fallback>
             <w:pict>
-              <v:shape w14:anchorId="481EBE58" id="דיו 18" o:spid="_x0000_s1026" type="#_x0000_t75" style="position:absolute;margin-left:62.8pt;margin-top:-14.75pt;width:16.6pt;height:35.65pt;z-index:251672576;visibility:visible;mso-wrap-style:square;mso-wrap-distance-left:9pt;mso-wrap-distance-top:0;mso-wrap-distance-right:9pt;mso-wrap-distance-bottom:0;mso-position-horizontal:absolute;mso-position-horizontal-relative:text;mso-position-vertical:absolute;mso-position-vertical-relative:text" o:gfxdata="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">
-                <v:imagedata r:id="rId15" o:title=""/>
+              <v:shape w14:anchorId="000BAF4F" id="_x0000_s1036" type="#_x0000_t202" style="position:absolute;margin-left:368.15pt;margin-top:10pt;width:21.9pt;height:20.05pt;z-index:251722752;visibility:visible;mso-wrap-style:square;mso-width-percent:0;mso-height-percent:0;mso-wrap-distance-left:9pt;mso-wrap-distance-top:3.6pt;mso-wrap-distance-right:9pt;mso-wrap-distance-bottom:3.6pt;mso-position-horizontal:absolute;mso-position-horizontal-relative:text;mso-position-vertical:absolute;mso-position-vertical-relative:text;mso-width-percent:0;mso-height-percent:0;mso-width-relative:margin;mso-height-relative:margin;v-text-anchor:top" o:gfxdata="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" stroked="f">
+                <v:textbox>
+                  <w:txbxContent>
+                    <w:p>
+                      <w:pPr>
+                        <w:rPr>
+                          <w:color w:val="4472C4" w:themeColor="accent1"/>
+                        </w:rPr>
+                      </w:pPr>
+                      <w:r>
+                        <w:rPr>
+                          <w:color w:val="4472C4" w:themeColor="accent1"/>
+                        </w:rPr>
+                        <w:t>8</w:t>
+                      </w:r>
+                    </w:p>
+                  </w:txbxContent>
+                </v:textbox>
               </v:shape>
             </w:pict>
           </mc:Fallback>
         </mc:AlternateContent>
       </w:r>
-    </w:p>
-    <w:p>
-      <w:pPr>
-        <w:rPr>
-          <w:sz w:val="24"/>
-          <w:szCs w:val="24"/>
-        </w:rPr>
-      </w:pPr>
-    </w:p>
-    <w:p>
-      <w:pPr>
-        <w:rPr>
-          <w:sz w:val="24"/>
-          <w:szCs w:val="24"/>
-        </w:rPr>
-      </w:pPr>
       <w:r>
         <w:rPr>
           <w:noProof/>
           <w:sz w:val="24"/>
           <w:szCs w:val="24"/>
         </w:rPr>
-        <mc:AlternateContent>
-          <mc:Choice Requires="wpi">
-            <w:drawing>
-              <wp:anchor distT="0" distB="0" distL="114300" distR="114300" simplePos="0" relativeHeight="251675648" behindDoc="0" locked="0" layoutInCell="1" allowOverlap="1" wp14:anchorId="4AF327F1" wp14:editId="1352B0E8">
-                <wp:simplePos x="0" y="0"/>
-                <wp:positionH relativeFrom="column">
-                  <wp:posOffset>-222250</wp:posOffset>
-                </wp:positionH>
-                <wp:positionV relativeFrom="paragraph">
-                  <wp:posOffset>45085</wp:posOffset>
-                </wp:positionV>
-                <wp:extent cx="273125" cy="424180"/>
-                <wp:effectExtent l="38100" t="38100" r="12700" b="33020"/>
-                <wp:wrapNone/>
-                <wp:docPr id="25" name="דיו 25"/>
-                <wp:cNvGraphicFramePr/>
-                <a:graphic xmlns:a="http://schemas.openxmlformats.org/drawingml/2006/main">
-                  <a:graphicData uri="http://schemas.microsoft.com/office/word/2010/wordprocessingInk">
-                    <w14:contentPart bwMode="auto" r:id="rId16">
-                      <w14:nvContentPartPr>
-                        <w14:cNvContentPartPr/>
-                      </w14:nvContentPartPr>
-                      <w14:xfrm>
-                        <a:off x="0" y="0"/>
-                        <a:ext cx="273125" cy="424180"/>
-                      </w14:xfrm>
-                    </w14:contentPart>
-                  </a:graphicData>
-                </a:graphic>
-              </wp:anchor>
-            </w:drawing>
-          </mc:Choice>
-          <mc:Fallback>
-            <w:pict>
-              <v:shape w14:anchorId="76B04D25" id="דיו 25" o:spid="_x0000_s1026" type="#_x0000_t75" style="position:absolute;margin-left:-17.85pt;margin-top:3.2pt;width:22.2pt;height:34.1pt;z-index:251675648;visibility:visible;mso-wrap-style:square;mso-wrap-distance-left:9pt;mso-wrap-distance-top:0;mso-wrap-distance-right:9pt;mso-wrap-distance-bottom:0;mso-position-horizontal:absolute;mso-position-horizontal-relative:text;mso-position-vertical:absolute;mso-position-vertical-relative:text" o:gfxdata="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">
-                <v:imagedata r:id="rId17" o:title=""/>
-              </v:shape>
-            </w:pict>
-          </mc:Fallback>
-        </mc:AlternateContent>
-      </w:r>
-      <w:r>
-        <w:rPr>
-          <w:noProof/>
-          <w:sz w:val="24"/>
-          <w:szCs w:val="24"/>
-        </w:rPr>
-        <mc:AlternateContent>
-          <mc:Choice Requires="wpi">
-            <w:drawing>
-              <wp:anchor distT="0" distB="0" distL="114300" distR="114300" simplePos="0" relativeHeight="251673600" behindDoc="0" locked="0" layoutInCell="1" allowOverlap="1" wp14:anchorId="4A54C12C" wp14:editId="45AF3A2C">
-                <wp:simplePos x="0" y="0"/>
-                <wp:positionH relativeFrom="column">
-                  <wp:posOffset>-619125</wp:posOffset>
-                </wp:positionH>
-                <wp:positionV relativeFrom="paragraph">
-                  <wp:posOffset>45085</wp:posOffset>
-                </wp:positionV>
-                <wp:extent cx="199800" cy="363600"/>
-                <wp:effectExtent l="38100" t="38100" r="29210" b="36830"/>
-                <wp:wrapNone/>
-                <wp:docPr id="21" name="דיו 21"/>
-                <wp:cNvGraphicFramePr/>
-                <a:graphic xmlns:a="http://schemas.openxmlformats.org/drawingml/2006/main">
-                  <a:graphicData uri="http://schemas.microsoft.com/office/word/2010/wordprocessingInk">
-                    <w14:contentPart bwMode="auto" r:id="rId18">
-                      <w14:nvContentPartPr>
-                        <w14:cNvContentPartPr/>
-                      </w14:nvContentPartPr>
-                      <w14:xfrm>
-                        <a:off x="0" y="0"/>
-                        <a:ext cx="199800" cy="363600"/>
-                      </w14:xfrm>
-                    </w14:contentPart>
-                  </a:graphicData>
-                </a:graphic>
-              </wp:anchor>
-            </w:drawing>
-          </mc:Choice>
-          <mc:Fallback>
-            <w:pict>
-              <v:shape w14:anchorId="2DD4C748" id="דיו 21" o:spid="_x0000_s1026" type="#_x0000_t75" style="position:absolute;margin-left:-49.1pt;margin-top:3.2pt;width:16.45pt;height:29.35pt;z-index:251673600;visibility:visible;mso-wrap-style:square;mso-wrap-distance-left:9pt;mso-wrap-distance-top:0;mso-wrap-distance-right:9pt;mso-wrap-distance-bottom:0;mso-position-horizontal:absolute;mso-position-horizontal-relative:text;mso-position-vertical:absolute;mso-position-vertical-relative:text" o:gfxdata="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">
-                <v:imagedata r:id="rId19" o:title=""/>
-              </v:shape>
-            </w:pict>
-          </mc:Fallback>
-        </mc:AlternateContent>
-      </w:r>
-    </w:p>
-    <w:p>
-      <w:pPr>
-        <w:rPr>
-          <w:sz w:val="24"/>
-          <w:szCs w:val="24"/>
-        </w:rPr>
-      </w:pPr>
-      <w:r>
-        <w:rPr>
-          <w:noProof/>
-          <w:sz w:val="24"/>
-          <w:szCs w:val="24"/>
-        </w:rPr>
-        <w:lastRenderedPageBreak/>
         <mc:AlternateContent>
           <mc:Choice Requires="wps">
             <w:drawing>
-              <wp:anchor distT="0" distB="0" distL="114300" distR="114300" simplePos="0" relativeHeight="251664384" behindDoc="0" locked="0" layoutInCell="1" allowOverlap="1" wp14:anchorId="0FBA5C3E" wp14:editId="65A8DD03">
+              <wp:anchor distT="0" distB="0" distL="114300" distR="114300" simplePos="0" relativeHeight="251664384" behindDoc="0" locked="0" layoutInCell="1" allowOverlap="1" wp14:anchorId="0FBA5C3E" wp14:editId="379DC20C">
                 <wp:simplePos x="0" y="0"/>
                 <wp:positionH relativeFrom="page">
-                  <wp:posOffset>4432300</wp:posOffset>
+                  <wp:posOffset>4524291</wp:posOffset>
                 </wp:positionH>
                 <wp:positionV relativeFrom="paragraph">
-                  <wp:posOffset>64769</wp:posOffset>
+                  <wp:posOffset>106045</wp:posOffset>
                 </wp:positionV>
-                <wp:extent cx="2324100" cy="673100"/>
-                <wp:effectExtent l="38100" t="38100" r="19050" b="31750"/>
+                <wp:extent cx="2234979" cy="632018"/>
+                <wp:effectExtent l="38100" t="57150" r="13335" b="34925"/>
                 <wp:wrapNone/>
                 <wp:docPr id="8" name="מחבר חץ ישר 8"/>
                 <wp:cNvGraphicFramePr/>
@@ -2757,7 +3452,7 @@
                       <wps:spPr>
                         <a:xfrm flipH="1" flipV="1">
                           <a:off x="0" y="0"/>
-                          <a:ext cx="2324100" cy="673100"/>
+                          <a:ext cx="2234979" cy="632018"/>
                         </a:xfrm>
                         <a:prstGeom prst="straightConnector1">
                           <a:avLst/>
@@ -2795,7 +3490,7 @@
           </mc:Choice>
           <mc:Fallback>
             <w:pict>
-              <v:shape w14:anchorId="4C1C162E" id="מחבר חץ ישר 8" o:spid="_x0000_s1026" type="#_x0000_t32" style="position:absolute;margin-left:349pt;margin-top:5.1pt;width:183pt;height:53pt;flip:x y;z-index:251664384;visibility:visible;mso-wrap-style:square;mso-width-percent:0;mso-height-percent:0;mso-wrap-distance-left:9pt;mso-wrap-distance-top:0;mso-wrap-distance-right:9pt;mso-wrap-distance-bottom:0;mso-position-horizontal:absolute;mso-position-horizontal-relative:page;mso-position-vertical:absolute;mso-position-vertical-relative:text;mso-width-percent:0;mso-height-percent:0;mso-width-relative:margin;mso-height-relative:margin" o:gfxdata="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" strokecolor="#4472c4 [3204]" strokeweight=".5pt">
+              <v:shape w14:anchorId="2BD40CA0" id="מחבר חץ ישר 8" o:spid="_x0000_s1026" type="#_x0000_t32" style="position:absolute;margin-left:356.25pt;margin-top:8.35pt;width:176pt;height:49.75pt;flip:x y;z-index:251664384;visibility:visible;mso-wrap-style:square;mso-width-percent:0;mso-height-percent:0;mso-wrap-distance-left:9pt;mso-wrap-distance-top:0;mso-wrap-distance-right:9pt;mso-wrap-distance-bottom:0;mso-position-horizontal:absolute;mso-position-horizontal-relative:page;mso-position-vertical:absolute;mso-position-vertical-relative:text;mso-width-percent:0;mso-height-percent:0;mso-width-relative:margin;mso-height-relative:margin" o:gfxdata="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" strokecolor="#4472c4 [3204]" strokeweight=".5pt">
                 <v:stroke endarrow="block" joinstyle="miter"/>
                 <w10:wrap anchorx="page"/>
               </v:shape>
@@ -2870,7 +3565,7 @@
           </mc:Choice>
           <mc:Fallback>
             <w:pict>
-              <v:shape w14:anchorId="04C08859" id="מחבר חץ ישר 7" o:spid="_x0000_s1026" type="#_x0000_t32" style="position:absolute;margin-left:234.5pt;margin-top:9.6pt;width:196.5pt;height:47.5pt;z-index:251663360;visibility:visible;mso-wrap-style:square;mso-width-percent:0;mso-height-percent:0;mso-wrap-distance-left:9pt;mso-wrap-distance-top:0;mso-wrap-distance-right:9pt;mso-wrap-distance-bottom:0;mso-position-horizontal:absolute;mso-position-horizontal-relative:text;mso-position-vertical:absolute;mso-position-vertical-relative:text;mso-width-percent:0;mso-height-percent:0;mso-width-relative:margin;mso-height-relative:margin" o:gfxdata="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" strokecolor="#4472c4 [3204]" strokeweight=".5pt">
+              <v:shape w14:anchorId="487B71F5" id="מחבר חץ ישר 7" o:spid="_x0000_s1026" type="#_x0000_t32" style="position:absolute;margin-left:234.5pt;margin-top:9.6pt;width:196.5pt;height:47.5pt;z-index:251663360;visibility:visible;mso-wrap-style:square;mso-width-percent:0;mso-height-percent:0;mso-wrap-distance-left:9pt;mso-wrap-distance-top:0;mso-wrap-distance-right:9pt;mso-wrap-distance-bottom:0;mso-position-horizontal:absolute;mso-position-horizontal-relative:text;mso-position-vertical:absolute;mso-position-vertical-relative:text;mso-width-percent:0;mso-height-percent:0;mso-width-relative:margin;mso-height-relative:margin" o:gfxdata="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" strokecolor="#4472c4 [3204]" strokeweight=".5pt">
                 <v:stroke endarrow="block" joinstyle="miter"/>
               </v:shape>
             </w:pict>
@@ -2888,13 +3583,116 @@
       <w:r>
         <w:rPr>
           <w:noProof/>
-          <w:sz w:val="24"/>
-          <w:szCs w:val="24"/>
         </w:rPr>
         <mc:AlternateContent>
           <mc:Choice Requires="wps">
             <w:drawing>
-              <wp:anchor distT="0" distB="0" distL="114300" distR="114300" simplePos="0" relativeHeight="251666432" behindDoc="0" locked="0" layoutInCell="1" allowOverlap="1" wp14:anchorId="1D093B48" wp14:editId="51AC89EB">
+              <wp:anchor distT="45720" distB="45720" distL="114300" distR="114300" simplePos="0" relativeHeight="251716608" behindDoc="0" locked="0" layoutInCell="1" allowOverlap="1" wp14:anchorId="2D2B65E2" wp14:editId="0F918E9E">
+                <wp:simplePos x="0" y="0"/>
+                <wp:positionH relativeFrom="column">
+                  <wp:posOffset>3848403</wp:posOffset>
+                </wp:positionH>
+                <wp:positionV relativeFrom="paragraph">
+                  <wp:posOffset>149336</wp:posOffset>
+                </wp:positionV>
+                <wp:extent cx="278296" cy="254442"/>
+                <wp:effectExtent l="0" t="0" r="7620" b="0"/>
+                <wp:wrapNone/>
+                <wp:docPr id="60" name="Text Box 2"/>
+                <wp:cNvGraphicFramePr>
+                  <a:graphicFrameLocks xmlns:a="http://schemas.openxmlformats.org/drawingml/2006/main"/>
+                </wp:cNvGraphicFramePr>
+                <a:graphic xmlns:a="http://schemas.openxmlformats.org/drawingml/2006/main">
+                  <a:graphicData uri="http://schemas.microsoft.com/office/word/2010/wordprocessingShape">
+                    <wps:wsp>
+                      <wps:cNvSpPr txBox="1">
+                        <a:spLocks noChangeArrowheads="1"/>
+                      </wps:cNvSpPr>
+                      <wps:spPr bwMode="auto">
+                        <a:xfrm>
+                          <a:off x="0" y="0"/>
+                          <a:ext cx="278296" cy="254442"/>
+                        </a:xfrm>
+                        <a:prstGeom prst="rect">
+                          <a:avLst/>
+                        </a:prstGeom>
+                        <a:solidFill>
+                          <a:srgbClr val="FFFFFF"/>
+                        </a:solidFill>
+                        <a:ln w="9525">
+                          <a:noFill/>
+                          <a:miter lim="800000"/>
+                          <a:headEnd/>
+                          <a:tailEnd/>
+                        </a:ln>
+                      </wps:spPr>
+                      <wps:txbx>
+                        <w:txbxContent>
+                          <w:p>
+                            <w:pPr>
+                              <w:rPr>
+                                <w:color w:val="4472C4" w:themeColor="accent1"/>
+                              </w:rPr>
+                            </w:pPr>
+                            <w:r>
+                              <w:rPr>
+                                <w:color w:val="4472C4" w:themeColor="accent1"/>
+                              </w:rPr>
+                              <w:t>5</w:t>
+                            </w:r>
+                          </w:p>
+                        </w:txbxContent>
+                      </wps:txbx>
+                      <wps:bodyPr rot="0" vert="horz" wrap="square" lIns="91440" tIns="45720" rIns="91440" bIns="45720" anchor="t" anchorCtr="0">
+                        <a:noAutofit/>
+                      </wps:bodyPr>
+                    </wps:wsp>
+                  </a:graphicData>
+                </a:graphic>
+                <wp14:sizeRelH relativeFrom="margin">
+                  <wp14:pctWidth>0</wp14:pctWidth>
+                </wp14:sizeRelH>
+                <wp14:sizeRelV relativeFrom="margin">
+                  <wp14:pctHeight>0</wp14:pctHeight>
+                </wp14:sizeRelV>
+              </wp:anchor>
+            </w:drawing>
+          </mc:Choice>
+          <mc:Fallback>
+            <w:pict>
+              <v:shape w14:anchorId="2D2B65E2" id="_x0000_s1037" type="#_x0000_t202" style="position:absolute;margin-left:303pt;margin-top:11.75pt;width:21.9pt;height:20.05pt;z-index:251716608;visibility:visible;mso-wrap-style:square;mso-width-percent:0;mso-height-percent:0;mso-wrap-distance-left:9pt;mso-wrap-distance-top:3.6pt;mso-wrap-distance-right:9pt;mso-wrap-distance-bottom:3.6pt;mso-position-horizontal:absolute;mso-position-horizontal-relative:text;mso-position-vertical:absolute;mso-position-vertical-relative:text;mso-width-percent:0;mso-height-percent:0;mso-width-relative:margin;mso-height-relative:margin;v-text-anchor:top" o:gfxdata="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" stroked="f">
+                <v:textbox>
+                  <w:txbxContent>
+                    <w:p>
+                      <w:pPr>
+                        <w:rPr>
+                          <w:color w:val="4472C4" w:themeColor="accent1"/>
+                        </w:rPr>
+                      </w:pPr>
+                      <w:r>
+                        <w:rPr>
+                          <w:color w:val="4472C4" w:themeColor="accent1"/>
+                        </w:rPr>
+                        <w:t>5</w:t>
+                      </w:r>
+                    </w:p>
+                  </w:txbxContent>
+                </v:textbox>
+              </v:shape>
+            </w:pict>
+          </mc:Fallback>
+        </mc:AlternateContent>
+      </w:r>
+      <w:r>
+        <w:rPr>
+          <w:noProof/>
+          <w:sz w:val="24"/>
+          <w:szCs w:val="24"/>
+        </w:rPr>
+        <mc:AlternateContent>
+          <mc:Choice Requires="wps">
+            <w:drawing>
+              <wp:anchor distT="0" distB="0" distL="114300" distR="114300" simplePos="0" relativeHeight="251666432" behindDoc="0" locked="0" layoutInCell="1" allowOverlap="1" wp14:anchorId="1D093B48" wp14:editId="3125D87C">
                 <wp:simplePos x="0" y="0"/>
                 <wp:positionH relativeFrom="column">
                   <wp:posOffset>1638300</wp:posOffset>
@@ -2952,7 +3750,7 @@
           </mc:Choice>
           <mc:Fallback>
             <w:pict>
-              <v:shape w14:anchorId="5DA41A96" id="מחבר חץ ישר 10" o:spid="_x0000_s1026" type="#_x0000_t32" style="position:absolute;margin-left:129pt;margin-top:79.3pt;width:262.5pt;height:3.6pt;z-index:251666432;visibility:visible;mso-wrap-style:square;mso-width-percent:0;mso-height-percent:0;mso-wrap-distance-left:9pt;mso-wrap-distance-top:0;mso-wrap-distance-right:9pt;mso-wrap-distance-bottom:0;mso-position-horizontal:absolute;mso-position-horizontal-relative:text;mso-position-vertical:absolute;mso-position-vertical-relative:text;mso-width-percent:0;mso-height-percent:0;mso-width-relative:margin;mso-height-relative:margin" o:gfxdata="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" strokecolor="#4472c4 [3204]" strokeweight=".5pt">
+              <v:shape w14:anchorId="7B458A30" id="מחבר חץ ישר 10" o:spid="_x0000_s1026" type="#_x0000_t32" style="position:absolute;margin-left:129pt;margin-top:79.3pt;width:262.5pt;height:3.6pt;z-index:251666432;visibility:visible;mso-wrap-style:square;mso-width-percent:0;mso-height-percent:0;mso-wrap-distance-left:9pt;mso-wrap-distance-top:0;mso-wrap-distance-right:9pt;mso-wrap-distance-bottom:0;mso-position-horizontal:absolute;mso-position-horizontal-relative:text;mso-position-vertical:absolute;mso-position-vertical-relative:text;mso-width-percent:0;mso-height-percent:0;mso-width-relative:margin;mso-height-relative:margin" o:gfxdata="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" strokecolor="#4472c4 [3204]" strokeweight=".5pt">
                 <v:stroke endarrow="block" joinstyle="miter"/>
               </v:shape>
             </w:pict>
@@ -3026,7 +3824,7 @@
           </mc:Choice>
           <mc:Fallback>
             <w:pict>
-              <v:shape w14:anchorId="0CBEAF97" id="מחבר חץ ישר 9" o:spid="_x0000_s1026" type="#_x0000_t32" style="position:absolute;margin-left:129pt;margin-top:60.55pt;width:260pt;height:3.6pt;flip:x y;z-index:251665408;visibility:visible;mso-wrap-style:square;mso-width-percent:0;mso-height-percent:0;mso-wrap-distance-left:9pt;mso-wrap-distance-top:0;mso-wrap-distance-right:9pt;mso-wrap-distance-bottom:0;mso-position-horizontal:absolute;mso-position-horizontal-relative:text;mso-position-vertical:absolute;mso-position-vertical-relative:text;mso-width-percent:0;mso-height-percent:0;mso-width-relative:margin;mso-height-relative:margin" o:gfxdata="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" strokecolor="#4472c4 [3204]" strokeweight=".5pt">
+              <v:shape w14:anchorId="19113933" id="מחבר חץ ישר 9" o:spid="_x0000_s1026" type="#_x0000_t32" style="position:absolute;margin-left:129pt;margin-top:60.55pt;width:260pt;height:3.6pt;flip:x y;z-index:251665408;visibility:visible;mso-wrap-style:square;mso-width-percent:0;mso-height-percent:0;mso-wrap-distance-left:9pt;mso-wrap-distance-top:0;mso-wrap-distance-right:9pt;mso-wrap-distance-bottom:0;mso-position-horizontal:absolute;mso-position-horizontal-relative:text;mso-position-vertical:absolute;mso-position-vertical-relative:text;mso-width-percent:0;mso-height-percent:0;mso-width-relative:margin;mso-height-relative:margin" o:gfxdata="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" strokecolor="#4472c4 [3204]" strokeweight=".5pt">
                 <v:stroke endarrow="block" joinstyle="miter"/>
               </v:shape>
             </w:pict>
@@ -3113,7 +3911,7 @@
           </mc:Choice>
           <mc:Fallback>
             <w:pict>
-              <v:rect w14:anchorId="5B5F9CAC" id="מלבן 3" o:spid="_x0000_s1031" style="position:absolute;margin-left:22.5pt;margin-top:28.3pt;width:106.5pt;height:80pt;z-index:251661312;visibility:visible;mso-wrap-style:square;mso-height-percent:0;mso-wrap-distance-left:9pt;mso-wrap-distance-top:0;mso-wrap-distance-right:9pt;mso-wrap-distance-bottom:0;mso-position-horizontal:absolute;mso-position-horizontal-relative:margin;mso-position-vertical:absolute;mso-position-vertical-relative:text;mso-height-percent:0;mso-height-relative:margin;v-text-anchor:middle" o:gfxdata="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" fillcolor="#4472c4 [3204]" strokecolor="#1f3763 [1604]" strokeweight="1pt">
+              <v:rect w14:anchorId="5B5F9CAC" id="מלבן 3" o:spid="_x0000_s1038" style="position:absolute;margin-left:22.5pt;margin-top:28.3pt;width:106.5pt;height:80pt;z-index:251661312;visibility:visible;mso-wrap-style:square;mso-height-percent:0;mso-wrap-distance-left:9pt;mso-wrap-distance-top:0;mso-wrap-distance-right:9pt;mso-wrap-distance-bottom:0;mso-position-horizontal:absolute;mso-position-horizontal-relative:margin;mso-position-vertical:absolute;mso-position-vertical-relative:text;mso-height-percent:0;mso-height-relative:margin;v-text-anchor:middle" o:gfxdata="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" fillcolor="#4472c4 [3204]" strokecolor="#1f3763 [1604]" strokeweight="1pt">
                 <v:textbox>
                   <w:txbxContent>
                     <w:p>
@@ -3212,7 +4010,7 @@
           </mc:Choice>
           <mc:Fallback>
             <w:pict>
-              <v:rect w14:anchorId="7054CD53" id="מלבן 4" o:spid="_x0000_s1032" style="position:absolute;margin-left:390pt;margin-top:35.3pt;width:106.5pt;height:79.5pt;z-index:251662336;visibility:visible;mso-wrap-style:square;mso-height-percent:0;mso-wrap-distance-left:9pt;mso-wrap-distance-top:0;mso-wrap-distance-right:9pt;mso-wrap-distance-bottom:0;mso-position-horizontal:absolute;mso-position-horizontal-relative:text;mso-position-vertical:absolute;mso-position-vertical-relative:text;mso-height-percent:0;mso-height-relative:margin;v-text-anchor:middle" o:gfxdata="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" fillcolor="#4472c4 [3204]" strokecolor="#1f3763 [1604]" strokeweight="1pt">
+              <v:rect w14:anchorId="7054CD53" id="מלבן 4" o:spid="_x0000_s1039" style="position:absolute;margin-left:390pt;margin-top:35.3pt;width:106.5pt;height:79.5pt;z-index:251662336;visibility:visible;mso-wrap-style:square;mso-height-percent:0;mso-wrap-distance-left:9pt;mso-wrap-distance-top:0;mso-wrap-distance-right:9pt;mso-wrap-distance-bottom:0;mso-position-horizontal:absolute;mso-position-horizontal-relative:text;mso-position-vertical:absolute;mso-position-vertical-relative:text;mso-height-percent:0;mso-height-relative:margin;v-text-anchor:middle" o:gfxdata="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" fillcolor="#4472c4 [3204]" strokecolor="#1f3763 [1604]" strokeweight="1pt">
                 <v:textbox>
                   <w:txbxContent>
                     <w:p>
@@ -3238,22 +4036,337 @@
           <w:szCs w:val="24"/>
         </w:rPr>
       </w:pPr>
-    </w:p>
-    <w:p>
-      <w:pPr>
-        <w:rPr>
-          <w:sz w:val="24"/>
-          <w:szCs w:val="24"/>
-        </w:rPr>
-      </w:pPr>
-    </w:p>
-    <w:p>
-      <w:pPr>
-        <w:rPr>
-          <w:sz w:val="24"/>
-          <w:szCs w:val="24"/>
-        </w:rPr>
-      </w:pPr>
+      <w:r>
+        <w:rPr>
+          <w:noProof/>
+        </w:rPr>
+        <mc:AlternateContent>
+          <mc:Choice Requires="wps">
+            <w:drawing>
+              <wp:anchor distT="45720" distB="45720" distL="114300" distR="114300" simplePos="0" relativeHeight="251718656" behindDoc="0" locked="0" layoutInCell="1" allowOverlap="1" wp14:anchorId="6D4CC763" wp14:editId="206EFC13">
+                <wp:simplePos x="0" y="0"/>
+                <wp:positionH relativeFrom="margin">
+                  <wp:align>center</wp:align>
+                </wp:positionH>
+                <wp:positionV relativeFrom="paragraph">
+                  <wp:posOffset>216811</wp:posOffset>
+                </wp:positionV>
+                <wp:extent cx="278296" cy="254442"/>
+                <wp:effectExtent l="0" t="0" r="7620" b="0"/>
+                <wp:wrapNone/>
+                <wp:docPr id="61" name="Text Box 2"/>
+                <wp:cNvGraphicFramePr>
+                  <a:graphicFrameLocks xmlns:a="http://schemas.openxmlformats.org/drawingml/2006/main"/>
+                </wp:cNvGraphicFramePr>
+                <a:graphic xmlns:a="http://schemas.openxmlformats.org/drawingml/2006/main">
+                  <a:graphicData uri="http://schemas.microsoft.com/office/word/2010/wordprocessingShape">
+                    <wps:wsp>
+                      <wps:cNvSpPr txBox="1">
+                        <a:spLocks noChangeArrowheads="1"/>
+                      </wps:cNvSpPr>
+                      <wps:spPr bwMode="auto">
+                        <a:xfrm>
+                          <a:off x="0" y="0"/>
+                          <a:ext cx="278296" cy="254442"/>
+                        </a:xfrm>
+                        <a:prstGeom prst="rect">
+                          <a:avLst/>
+                        </a:prstGeom>
+                        <a:solidFill>
+                          <a:srgbClr val="FFFFFF"/>
+                        </a:solidFill>
+                        <a:ln w="9525">
+                          <a:noFill/>
+                          <a:miter lim="800000"/>
+                          <a:headEnd/>
+                          <a:tailEnd/>
+                        </a:ln>
+                      </wps:spPr>
+                      <wps:txbx>
+                        <w:txbxContent>
+                          <w:p>
+                            <w:pPr>
+                              <w:rPr>
+                                <w:color w:val="4472C4" w:themeColor="accent1"/>
+                              </w:rPr>
+                            </w:pPr>
+                            <w:r>
+                              <w:rPr>
+                                <w:color w:val="4472C4" w:themeColor="accent1"/>
+                              </w:rPr>
+                              <w:t>6</w:t>
+                            </w:r>
+                            <w:r>
+                              <w:rPr>
+                                <w:noProof/>
+                                <w:color w:val="4472C4" w:themeColor="accent1"/>
+                              </w:rPr>
+                              <w:drawing>
+                                <wp:inline distT="0" distB="0" distL="0" distR="0" wp14:anchorId="5B304850" wp14:editId="144F9556">
+                                  <wp:extent cx="86360" cy="76835"/>
+                                  <wp:effectExtent l="0" t="0" r="8890" b="0"/>
+                                  <wp:docPr id="62" name="Picture 62"/>
+                                  <wp:cNvGraphicFramePr>
+                                    <a:graphicFrameLocks xmlns:a="http://schemas.openxmlformats.org/drawingml/2006/main" noChangeAspect="1"/>
+                                  </wp:cNvGraphicFramePr>
+                                  <a:graphic xmlns:a="http://schemas.openxmlformats.org/drawingml/2006/main">
+                                    <a:graphicData uri="http://schemas.openxmlformats.org/drawingml/2006/picture">
+                                      <pic:pic xmlns:pic="http://schemas.openxmlformats.org/drawingml/2006/picture">
+                                        <pic:nvPicPr>
+                                          <pic:cNvPr id="0" name="Picture 2"/>
+                                          <pic:cNvPicPr>
+                                            <a:picLocks noChangeAspect="1" noChangeArrowheads="1"/>
+                                          </pic:cNvPicPr>
+                                        </pic:nvPicPr>
+                                        <pic:blipFill>
+                                          <a:blip r:embed="rId6">
+                                            <a:extLst>
+                                              <a:ext uri="{28A0092B-C50C-407E-A947-70E740481C1C}">
+                                                <a14:useLocalDpi xmlns:a14="http://schemas.microsoft.com/office/drawing/2010/main" val="0"/>
+                                              </a:ext>
+                                            </a:extLst>
+                                          </a:blip>
+                                          <a:srcRect/>
+                                          <a:stretch>
+                                            <a:fillRect/>
+                                          </a:stretch>
+                                        </pic:blipFill>
+                                        <pic:spPr bwMode="auto">
+                                          <a:xfrm>
+                                            <a:off x="0" y="0"/>
+                                            <a:ext cx="86360" cy="76835"/>
+                                          </a:xfrm>
+                                          <a:prstGeom prst="rect">
+                                            <a:avLst/>
+                                          </a:prstGeom>
+                                          <a:noFill/>
+                                          <a:ln>
+                                            <a:noFill/>
+                                          </a:ln>
+                                        </pic:spPr>
+                                      </pic:pic>
+                                    </a:graphicData>
+                                  </a:graphic>
+                                </wp:inline>
+                              </w:drawing>
+                            </w:r>
+                          </w:p>
+                        </w:txbxContent>
+                      </wps:txbx>
+                      <wps:bodyPr rot="0" vert="horz" wrap="square" lIns="91440" tIns="45720" rIns="91440" bIns="45720" anchor="t" anchorCtr="0">
+                        <a:noAutofit/>
+                      </wps:bodyPr>
+                    </wps:wsp>
+                  </a:graphicData>
+                </a:graphic>
+                <wp14:sizeRelH relativeFrom="margin">
+                  <wp14:pctWidth>0</wp14:pctWidth>
+                </wp14:sizeRelH>
+                <wp14:sizeRelV relativeFrom="margin">
+                  <wp14:pctHeight>0</wp14:pctHeight>
+                </wp14:sizeRelV>
+              </wp:anchor>
+            </w:drawing>
+          </mc:Choice>
+          <mc:Fallback>
+            <w:pict>
+              <v:shape w14:anchorId="6D4CC763" id="_x0000_s1040" type="#_x0000_t202" style="position:absolute;margin-left:0;margin-top:17.05pt;width:21.9pt;height:20.05pt;z-index:251718656;visibility:visible;mso-wrap-style:square;mso-width-percent:0;mso-height-percent:0;mso-wrap-distance-left:9pt;mso-wrap-distance-top:3.6pt;mso-wrap-distance-right:9pt;mso-wrap-distance-bottom:3.6pt;mso-position-horizontal:center;mso-position-horizontal-relative:margin;mso-position-vertical:absolute;mso-position-vertical-relative:text;mso-width-percent:0;mso-height-percent:0;mso-width-relative:margin;mso-height-relative:margin;v-text-anchor:top" o:gfxdata="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" stroked="f">
+                <v:textbox>
+                  <w:txbxContent>
+                    <w:p>
+                      <w:pPr>
+                        <w:rPr>
+                          <w:color w:val="4472C4" w:themeColor="accent1"/>
+                        </w:rPr>
+                      </w:pPr>
+                      <w:r>
+                        <w:rPr>
+                          <w:color w:val="4472C4" w:themeColor="accent1"/>
+                        </w:rPr>
+                        <w:t>6</w:t>
+                      </w:r>
+                      <w:r>
+                        <w:rPr>
+                          <w:noProof/>
+                          <w:color w:val="4472C4" w:themeColor="accent1"/>
+                        </w:rPr>
+                        <w:drawing>
+                          <wp:inline distT="0" distB="0" distL="0" distR="0" wp14:anchorId="5B304850" wp14:editId="144F9556">
+                            <wp:extent cx="86360" cy="76835"/>
+                            <wp:effectExtent l="0" t="0" r="8890" b="0"/>
+                            <wp:docPr id="62" name="Picture 62"/>
+                            <wp:cNvGraphicFramePr>
+                              <a:graphicFrameLocks xmlns:a="http://schemas.openxmlformats.org/drawingml/2006/main" noChangeAspect="1"/>
+                            </wp:cNvGraphicFramePr>
+                            <a:graphic xmlns:a="http://schemas.openxmlformats.org/drawingml/2006/main">
+                              <a:graphicData uri="http://schemas.openxmlformats.org/drawingml/2006/picture">
+                                <pic:pic xmlns:pic="http://schemas.openxmlformats.org/drawingml/2006/picture">
+                                  <pic:nvPicPr>
+                                    <pic:cNvPr id="0" name="Picture 2"/>
+                                    <pic:cNvPicPr>
+                                      <a:picLocks noChangeAspect="1" noChangeArrowheads="1"/>
+                                    </pic:cNvPicPr>
+                                  </pic:nvPicPr>
+                                  <pic:blipFill>
+                                    <a:blip r:embed="rId6">
+                                      <a:extLst>
+                                        <a:ext uri="{28A0092B-C50C-407E-A947-70E740481C1C}">
+                                          <a14:useLocalDpi xmlns:a14="http://schemas.microsoft.com/office/drawing/2010/main" val="0"/>
+                                        </a:ext>
+                                      </a:extLst>
+                                    </a:blip>
+                                    <a:srcRect/>
+                                    <a:stretch>
+                                      <a:fillRect/>
+                                    </a:stretch>
+                                  </pic:blipFill>
+                                  <pic:spPr bwMode="auto">
+                                    <a:xfrm>
+                                      <a:off x="0" y="0"/>
+                                      <a:ext cx="86360" cy="76835"/>
+                                    </a:xfrm>
+                                    <a:prstGeom prst="rect">
+                                      <a:avLst/>
+                                    </a:prstGeom>
+                                    <a:noFill/>
+                                    <a:ln>
+                                      <a:noFill/>
+                                    </a:ln>
+                                  </pic:spPr>
+                                </pic:pic>
+                              </a:graphicData>
+                            </a:graphic>
+                          </wp:inline>
+                        </w:drawing>
+                      </w:r>
+                    </w:p>
+                  </w:txbxContent>
+                </v:textbox>
+                <w10:wrap anchorx="margin"/>
+              </v:shape>
+            </w:pict>
+          </mc:Fallback>
+        </mc:AlternateContent>
+      </w:r>
+    </w:p>
+    <w:p>
+      <w:pPr>
+        <w:rPr>
+          <w:sz w:val="24"/>
+          <w:szCs w:val="24"/>
+        </w:rPr>
+      </w:pPr>
+    </w:p>
+    <w:p>
+      <w:pPr>
+        <w:rPr>
+          <w:sz w:val="24"/>
+          <w:szCs w:val="24"/>
+        </w:rPr>
+      </w:pPr>
+      <w:r>
+        <w:rPr>
+          <w:noProof/>
+        </w:rPr>
+        <mc:AlternateContent>
+          <mc:Choice Requires="wps">
+            <w:drawing>
+              <wp:anchor distT="45720" distB="45720" distL="114300" distR="114300" simplePos="0" relativeHeight="251720704" behindDoc="0" locked="0" layoutInCell="1" allowOverlap="1" wp14:anchorId="382FAE90" wp14:editId="58EB8BDB">
+                <wp:simplePos x="0" y="0"/>
+                <wp:positionH relativeFrom="column">
+                  <wp:posOffset>3132814</wp:posOffset>
+                </wp:positionH>
+                <wp:positionV relativeFrom="paragraph">
+                  <wp:posOffset>181003</wp:posOffset>
+                </wp:positionV>
+                <wp:extent cx="278296" cy="254442"/>
+                <wp:effectExtent l="0" t="0" r="7620" b="0"/>
+                <wp:wrapNone/>
+                <wp:docPr id="63" name="Text Box 2"/>
+                <wp:cNvGraphicFramePr>
+                  <a:graphicFrameLocks xmlns:a="http://schemas.openxmlformats.org/drawingml/2006/main"/>
+                </wp:cNvGraphicFramePr>
+                <a:graphic xmlns:a="http://schemas.openxmlformats.org/drawingml/2006/main">
+                  <a:graphicData uri="http://schemas.microsoft.com/office/word/2010/wordprocessingShape">
+                    <wps:wsp>
+                      <wps:cNvSpPr txBox="1">
+                        <a:spLocks noChangeArrowheads="1"/>
+                      </wps:cNvSpPr>
+                      <wps:spPr bwMode="auto">
+                        <a:xfrm>
+                          <a:off x="0" y="0"/>
+                          <a:ext cx="278296" cy="254442"/>
+                        </a:xfrm>
+                        <a:prstGeom prst="rect">
+                          <a:avLst/>
+                        </a:prstGeom>
+                        <a:solidFill>
+                          <a:srgbClr val="FFFFFF"/>
+                        </a:solidFill>
+                        <a:ln w="9525">
+                          <a:noFill/>
+                          <a:miter lim="800000"/>
+                          <a:headEnd/>
+                          <a:tailEnd/>
+                        </a:ln>
+                      </wps:spPr>
+                      <wps:txbx>
+                        <w:txbxContent>
+                          <w:p>
+                            <w:pPr>
+                              <w:rPr>
+                                <w:color w:val="4472C4" w:themeColor="accent1"/>
+                              </w:rPr>
+                            </w:pPr>
+                            <w:r>
+                              <w:rPr>
+                                <w:color w:val="4472C4" w:themeColor="accent1"/>
+                              </w:rPr>
+                              <w:t>7</w:t>
+                            </w:r>
+                          </w:p>
+                        </w:txbxContent>
+                      </wps:txbx>
+                      <wps:bodyPr rot="0" vert="horz" wrap="square" lIns="91440" tIns="45720" rIns="91440" bIns="45720" anchor="t" anchorCtr="0">
+                        <a:noAutofit/>
+                      </wps:bodyPr>
+                    </wps:wsp>
+                  </a:graphicData>
+                </a:graphic>
+                <wp14:sizeRelH relativeFrom="margin">
+                  <wp14:pctWidth>0</wp14:pctWidth>
+                </wp14:sizeRelH>
+                <wp14:sizeRelV relativeFrom="margin">
+                  <wp14:pctHeight>0</wp14:pctHeight>
+                </wp14:sizeRelV>
+              </wp:anchor>
+            </w:drawing>
+          </mc:Choice>
+          <mc:Fallback>
+            <w:pict>
+              <v:shape w14:anchorId="382FAE90" id="_x0000_s1041" type="#_x0000_t202" style="position:absolute;margin-left:246.7pt;margin-top:14.25pt;width:21.9pt;height:20.05pt;z-index:251720704;visibility:visible;mso-wrap-style:square;mso-width-percent:0;mso-height-percent:0;mso-wrap-distance-left:9pt;mso-wrap-distance-top:3.6pt;mso-wrap-distance-right:9pt;mso-wrap-distance-bottom:3.6pt;mso-position-horizontal:absolute;mso-position-horizontal-relative:text;mso-position-vertical:absolute;mso-position-vertical-relative:text;mso-width-percent:0;mso-height-percent:0;mso-width-relative:margin;mso-height-relative:margin;v-text-anchor:top" o:gfxdata="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" stroked="f">
+                <v:textbox>
+                  <w:txbxContent>
+                    <w:p>
+                      <w:pPr>
+                        <w:rPr>
+                          <w:color w:val="4472C4" w:themeColor="accent1"/>
+                        </w:rPr>
+                      </w:pPr>
+                      <w:r>
+                        <w:rPr>
+                          <w:color w:val="4472C4" w:themeColor="accent1"/>
+                        </w:rPr>
+                        <w:t>7</w:t>
+                      </w:r>
+                    </w:p>
+                  </w:txbxContent>
+                </v:textbox>
+              </v:shape>
+            </w:pict>
+          </mc:Fallback>
+        </mc:AlternateContent>
+      </w:r>
     </w:p>
     <w:p>
       <w:pPr>
@@ -3275,7 +4388,12 @@
       <w:pPr>
         <w:pStyle w:val="Heading2"/>
       </w:pPr>
-      <w:bookmarkStart w:id="5" w:name="_Toc61982425"/>
+    </w:p>
+    <w:p>
+      <w:pPr>
+        <w:pStyle w:val="Heading2"/>
+      </w:pPr>
+      <w:bookmarkStart w:id="5" w:name="_Toc62039679"/>
       <w:r>
         <w:t>Flow Explanation</w:t>
       </w:r>
@@ -3283,23 +4401,237 @@
     </w:p>
     <w:p/>
     <w:p>
+      <w:r>
+        <w:t>1.</w:t>
+      </w:r>
+      <w:r>
+        <w:t xml:space="preserve"> T</w:t>
+      </w:r>
+      <w:r>
+        <w:t xml:space="preserve">he extension accesses the email body and source email address </w:t>
+      </w:r>
+      <w:r>
+        <w:t>from the email client, we used an injected script to be able to do this.</w:t>
+      </w:r>
+    </w:p>
+    <w:p>
+      <w:r>
+        <w:t>2.</w:t>
+      </w:r>
+      <w:r>
+        <w:t xml:space="preserve"> The injected script then sends the retrieved data to the content scripts. (the injected script can’t send messages directly to the background script)</w:t>
+      </w:r>
+    </w:p>
+    <w:p>
+      <w:r>
+        <w:lastRenderedPageBreak/>
+        <w:t>3. The content script then forwards the data to the background script</w:t>
+      </w:r>
+    </w:p>
+    <w:p>
+      <w:r>
+        <w:t>4. The background script the accesses the server and forwards the data to be signed</w:t>
+      </w:r>
+    </w:p>
+    <w:p>
+      <w:r>
+        <w:t>5. The server forwards the data (email address + email body) and sends it to the C# host application</w:t>
+      </w:r>
+    </w:p>
+    <w:p>
+      <w:r>
+        <w:t xml:space="preserve">6. The C# host app call the DAL-applet to </w:t>
+      </w:r>
+    </w:p>
+    <w:p>
+      <w:r>
+        <w:tab/>
+        <w:t>a. Return the public key</w:t>
+      </w:r>
+    </w:p>
+    <w:p>
+      <w:r>
+        <w:tab/>
+        <w:t>b. Sign the email body with the private key</w:t>
+      </w:r>
+    </w:p>
+    <w:p>
+      <w:r>
+        <w:t xml:space="preserve">7. The DAL-applet </w:t>
+      </w:r>
+    </w:p>
+    <w:p>
+      <w:pPr>
+        <w:ind w:left="720"/>
+      </w:pPr>
+      <w:r>
+        <w:t>a. Returns the public key connected to the specific users email address, if no public key exists yet, generates keys and saves them in the database.</w:t>
+      </w:r>
+    </w:p>
+    <w:p>
+      <w:r>
+        <w:tab/>
+        <w:t>b. Signs the email body with the private key and returns it to the C# caller.</w:t>
+      </w:r>
+    </w:p>
+    <w:p>
+      <w:r>
+        <w:t>8.</w:t>
+      </w:r>
+      <w:r>
+        <w:t xml:space="preserve"> The C# host application returns the signed email body along with the public key to </w:t>
+      </w:r>
+      <w:r>
+        <w:t>t</w:t>
+      </w:r>
+      <w:r>
+        <w:t>he server.</w:t>
+      </w:r>
+    </w:p>
+    <w:p/>
+    <w:p/>
+    <w:p/>
+    <w:p>
+      <w:pPr>
+        <w:pStyle w:val="Heading2"/>
+      </w:pPr>
+      <w:bookmarkStart w:id="6" w:name="_Toc62039680"/>
+      <w:r>
+        <w:t>How To Use Our Project</w:t>
+      </w:r>
+      <w:bookmarkEnd w:id="6"/>
+    </w:p>
+    <w:p/>
+    <w:p>
+      <w:pPr>
+        <w:ind w:firstLine="720"/>
+        <w:rPr>
+          <w:sz w:val="24"/>
+          <w:szCs w:val="24"/>
+        </w:rPr>
+      </w:pPr>
+      <w:r>
+        <w:rPr>
+          <w:sz w:val="24"/>
+          <w:szCs w:val="24"/>
+        </w:rPr>
+        <w:t>How to use project: install extension. run server. Run c#. open email. And click on compose button or respond to an email and click on the relevant button – sign or verify. And watch the magic unfold</w:t>
+      </w:r>
+    </w:p>
+    <w:p>
+      <w:pPr>
+        <w:rPr>
+          <w:sz w:val="24"/>
+          <w:szCs w:val="24"/>
+        </w:rPr>
+      </w:pPr>
+      <w:r>
+        <w:rPr>
+          <w:sz w:val="24"/>
+          <w:szCs w:val="24"/>
+        </w:rPr>
+        <w:tab/>
+        <w:t>In order to use our project you have to first install the extension on your chrome browser. Then to actually start the process you have to run the python server code(server2.py). after the server is started you have to connect both sides to the server:</w:t>
+      </w:r>
+    </w:p>
+    <w:p>
+      <w:r>
+        <w:t>First connect the Back-end side by running the C# code. After that you hove the server connected to the host and DAL-applet so you can use Gmail as normal. Go to your Gmail account and click compose to start writing an email, do that as you usually do. When you are finished writing you’ll notice that there is another button next to send- which says “sign”. That button helps you sign your email if you would like. After you press sign you can continue on to send and then you are done! You sent your signed email.</w:t>
+      </w:r>
+    </w:p>
+    <w:p>
+      <w:r>
+        <w:t xml:space="preserve">In order to verify your email you open the email you wish to verify and then, when you are inside the email in question, click the menu button that is next to the reply button. At this point a verify button should appear on the toolbar. Click it a voila! You verified your email. </w:t>
+      </w:r>
+    </w:p>
+    <w:p>
+      <w:pPr>
+        <w:rPr>
+          <w:sz w:val="24"/>
+          <w:szCs w:val="24"/>
+        </w:rPr>
+      </w:pPr>
+    </w:p>
+    <w:p>
+      <w:pPr>
+        <w:rPr>
+          <w:sz w:val="24"/>
+          <w:szCs w:val="24"/>
+        </w:rPr>
+      </w:pPr>
+    </w:p>
+    <w:p>
       <w:pPr>
         <w:pStyle w:val="Heading1"/>
       </w:pPr>
-      <w:bookmarkStart w:id="6" w:name="_Toc61982426"/>
-      <w:r>
-        <w:t>How To Use Our Project</w:t>
-      </w:r>
-      <w:bookmarkEnd w:id="6"/>
+      <w:bookmarkStart w:id="7" w:name="_Toc62039681"/>
+      <w:r>
+        <w:lastRenderedPageBreak/>
+        <w:t>Security analysis</w:t>
+      </w:r>
+      <w:bookmarkEnd w:id="7"/>
+      <w:r>
+        <w:t xml:space="preserve"> </w:t>
+      </w:r>
     </w:p>
     <w:p/>
     <w:p>
-      <w:r>
-        <w:rPr>
-          <w:sz w:val="24"/>
-          <w:szCs w:val="24"/>
-        </w:rPr>
-        <w:t>How to use project: install extension. run server. Run c#. open email. And click on compose button or respond to an email and click on the relevant button – sign or verify. And watch the magic unfold</w:t>
+      <w:pPr>
+        <w:rPr>
+          <w:sz w:val="24"/>
+          <w:szCs w:val="24"/>
+        </w:rPr>
+      </w:pPr>
+      <w:r>
+        <w:rPr>
+          <w:sz w:val="24"/>
+          <w:szCs w:val="24"/>
+        </w:rPr>
+        <w:tab/>
+        <w:t xml:space="preserve">Our security objectives are to protect </w:t>
+      </w:r>
+      <w:r>
+        <w:rPr>
+          <w:sz w:val="24"/>
+          <w:szCs w:val="24"/>
+        </w:rPr>
+        <w:t>Gmail</w:t>
+      </w:r>
+      <w:r>
+        <w:rPr>
+          <w:sz w:val="24"/>
+          <w:szCs w:val="24"/>
+        </w:rPr>
+        <w:t xml:space="preserve"> users from malicious minded people who try to pretend to be someone they are not through email. They use the fact that sending an email is not face to face as a way to trick someone into thinking they are who they say they are. </w:t>
+      </w:r>
+      <w:r>
+        <w:rPr>
+          <w:sz w:val="24"/>
+          <w:szCs w:val="24"/>
+        </w:rPr>
+        <w:t>Once they gain access to someone through email they can request and receive sensitive information that’s not meant for their eyes. We implemented this objective by creating an extension to the Gmail service that allows for a user to sign their emails and in that way, confirm to the receiver of those emails that the source is indeed legitimate. The receiver does this by verifying the email and once its verified, the receiver can be certain of the emails source.</w:t>
+      </w:r>
+    </w:p>
+    <w:p>
+      <w:pPr>
+        <w:rPr>
+          <w:sz w:val="24"/>
+          <w:szCs w:val="24"/>
+        </w:rPr>
+      </w:pPr>
+      <w:r>
+        <w:rPr>
+          <w:sz w:val="24"/>
+          <w:szCs w:val="24"/>
+        </w:rPr>
+        <w:t xml:space="preserve">Our extension protects against threats such as phishing emails and such where the attacker tries to use a false email address to </w:t>
+      </w:r>
+      <w:r>
+        <w:rPr>
+          <w:sz w:val="24"/>
+          <w:szCs w:val="24"/>
+        </w:rPr>
+        <w:t xml:space="preserve">gain the trust of others. What it doesn’t protect from is if the attacker gains access to the actual Gmail account of the sender. In that case, at the point our project is up to, we have no way of knowing that the email account has been compromised. </w:t>
       </w:r>
     </w:p>
     <w:p>
@@ -3314,355 +4646,359 @@
       <w:pPr>
         <w:pStyle w:val="Heading1"/>
       </w:pPr>
-      <w:bookmarkStart w:id="7" w:name="_Toc61982427"/>
-      <w:r>
-        <w:t>Security analysis</w:t>
-      </w:r>
-      <w:bookmarkEnd w:id="7"/>
+      <w:bookmarkStart w:id="8" w:name="_Toc62039682"/>
+      <w:r>
+        <w:t>Mode of Work</w:t>
+      </w:r>
+      <w:bookmarkEnd w:id="8"/>
+    </w:p>
+    <w:p>
+      <w:pPr>
+        <w:rPr>
+          <w:sz w:val="24"/>
+          <w:szCs w:val="24"/>
+        </w:rPr>
+      </w:pPr>
+      <w:r>
+        <w:rPr>
+          <w:sz w:val="24"/>
+          <w:szCs w:val="24"/>
+        </w:rPr>
+        <w:tab/>
+        <w:t>While working on this project we found it easier to work together most of the time. We would share the screen from one of our computers and research and code that way. We did end up working on own towards the end of the projec</w:t>
+      </w:r>
+      <w:r>
+        <w:rPr>
+          <w:sz w:val="24"/>
+          <w:szCs w:val="24"/>
+        </w:rPr>
+        <w:t>t</w:t>
+      </w:r>
+      <w:r>
+        <w:rPr>
+          <w:sz w:val="24"/>
+          <w:szCs w:val="24"/>
+        </w:rPr>
+        <w:t xml:space="preserve">. </w:t>
+      </w:r>
+    </w:p>
+    <w:p>
+      <w:pPr>
+        <w:rPr>
+          <w:sz w:val="24"/>
+          <w:szCs w:val="24"/>
+        </w:rPr>
+      </w:pPr>
+      <w:r>
+        <w:rPr>
+          <w:sz w:val="24"/>
+          <w:szCs w:val="24"/>
+        </w:rPr>
+        <w:tab/>
+      </w:r>
+      <w:r>
+        <w:rPr>
+          <w:sz w:val="24"/>
+          <w:szCs w:val="24"/>
+        </w:rPr>
+        <w:tab/>
+        <w:t>Some of the back</w:t>
+      </w:r>
+      <w:r>
+        <w:rPr>
+          <w:sz w:val="24"/>
+          <w:szCs w:val="24"/>
+        </w:rPr>
+        <w:t>-</w:t>
+      </w:r>
+      <w:r>
+        <w:rPr>
+          <w:sz w:val="24"/>
+          <w:szCs w:val="24"/>
+        </w:rPr>
+        <w:t xml:space="preserve">end with the DAL, C# and server was done by </w:t>
+      </w:r>
+      <w:r>
+        <w:rPr>
+          <w:sz w:val="24"/>
+          <w:szCs w:val="24"/>
+        </w:rPr>
+        <w:t>R</w:t>
+      </w:r>
+      <w:r>
+        <w:rPr>
+          <w:sz w:val="24"/>
+          <w:szCs w:val="24"/>
+        </w:rPr>
+        <w:t>ivka,</w:t>
+      </w:r>
+    </w:p>
+    <w:p>
+      <w:pPr>
+        <w:rPr>
+          <w:sz w:val="24"/>
+          <w:szCs w:val="24"/>
+        </w:rPr>
+      </w:pPr>
+      <w:r>
+        <w:rPr>
+          <w:sz w:val="24"/>
+          <w:szCs w:val="24"/>
+        </w:rPr>
+        <w:tab/>
+      </w:r>
+      <w:r>
+        <w:rPr>
+          <w:sz w:val="24"/>
+          <w:szCs w:val="24"/>
+        </w:rPr>
+        <w:tab/>
+        <w:t xml:space="preserve">and </w:t>
+      </w:r>
+      <w:r>
+        <w:rPr>
+          <w:sz w:val="24"/>
+          <w:szCs w:val="24"/>
+        </w:rPr>
+        <w:t>some of the</w:t>
+      </w:r>
+      <w:r>
+        <w:rPr>
+          <w:sz w:val="24"/>
+          <w:szCs w:val="24"/>
+        </w:rPr>
+        <w:t xml:space="preserve"> front</w:t>
+      </w:r>
+      <w:r>
+        <w:rPr>
+          <w:sz w:val="24"/>
+          <w:szCs w:val="24"/>
+        </w:rPr>
+        <w:t>-</w:t>
+      </w:r>
+      <w:r>
+        <w:rPr>
+          <w:sz w:val="24"/>
+          <w:szCs w:val="24"/>
+        </w:rPr>
+        <w:t xml:space="preserve">end messaging between files was done by </w:t>
+      </w:r>
+      <w:r>
+        <w:rPr>
+          <w:sz w:val="24"/>
+          <w:szCs w:val="24"/>
+        </w:rPr>
+        <w:t>S</w:t>
+      </w:r>
+      <w:r>
+        <w:rPr>
+          <w:sz w:val="24"/>
+          <w:szCs w:val="24"/>
+        </w:rPr>
+        <w:t>ara.</w:t>
+      </w:r>
+    </w:p>
+    <w:p>
+      <w:pPr>
+        <w:rPr>
+          <w:sz w:val="24"/>
+          <w:szCs w:val="24"/>
+        </w:rPr>
+      </w:pPr>
+    </w:p>
+    <w:p>
+      <w:pPr>
+        <w:pStyle w:val="Heading2"/>
+      </w:pPr>
+      <w:bookmarkStart w:id="9" w:name="_Toc62039683"/>
+      <w:r>
+        <w:t>Challenges We Faced</w:t>
+      </w:r>
+      <w:bookmarkEnd w:id="9"/>
+    </w:p>
+    <w:p/>
+    <w:p>
+      <w:pPr>
+        <w:ind w:firstLine="720"/>
+        <w:rPr>
+          <w:sz w:val="24"/>
+          <w:szCs w:val="24"/>
+        </w:rPr>
+      </w:pPr>
+      <w:r>
+        <w:rPr>
+          <w:sz w:val="24"/>
+          <w:szCs w:val="24"/>
+        </w:rPr>
+        <w:t>During each step of our project journey we encountered many obstacles and challenges.</w:t>
+      </w:r>
+      <w:r>
+        <w:rPr>
+          <w:sz w:val="24"/>
+          <w:szCs w:val="24"/>
+        </w:rPr>
+        <w:t xml:space="preserve"> Starting with the front-end, we had little to no background on the JavaScript language as well as all the add-ons that go with it. We also didn’t really know anything about creating our own chrome extension. Most of these challenges we were able to overcome due to hours upon hours of research and google searches. We tried a lot of different ways of doing the above until we finally got a working project and then built up from there. For the back-end part of the project, we did know what we were doing because it was using the material we learned about in class and we had to alter it to our requirements. It did take a lot of debugging and fixing things up, but ended up working in the way we wanted. The really big challenge for us was the connection between the chrome extension and our C# host app. We tried a lot of ideas that we found in our research but nothing seemed to work. After almost giving up multiple times we </w:t>
+      </w:r>
+      <w:r>
+        <w:rPr>
+          <w:sz w:val="24"/>
+          <w:szCs w:val="24"/>
+        </w:rPr>
+        <w:lastRenderedPageBreak/>
+        <w:t>finally tried to use a local server to connect the two parts of the project. Adding the server as a component in our project was also a lot of new research and learning how to use it with two programs connecting to it, but that was finally the right idea to give us the connectivity that we needed in order for our project to work as it should.</w:t>
+      </w:r>
+    </w:p>
+    <w:p>
+      <w:pPr>
+        <w:rPr>
+          <w:sz w:val="24"/>
+          <w:szCs w:val="24"/>
+        </w:rPr>
+      </w:pPr>
+    </w:p>
+    <w:p>
+      <w:pPr>
+        <w:pStyle w:val="Heading1"/>
+      </w:pPr>
+      <w:bookmarkStart w:id="10" w:name="_Toc62039684"/>
+      <w:r>
+        <w:t>The Future of our Project</w:t>
+      </w:r>
+      <w:bookmarkEnd w:id="10"/>
+    </w:p>
+    <w:p>
+      <w:pPr>
+        <w:pStyle w:val="Heading2"/>
+      </w:pPr>
+      <w:bookmarkStart w:id="11" w:name="_Toc62039685"/>
+      <w:r>
+        <w:t>Adding Cryptography</w:t>
+      </w:r>
+      <w:bookmarkEnd w:id="11"/>
+    </w:p>
+    <w:p/>
+    <w:p>
+      <w:r>
+        <w:tab/>
+        <w:t xml:space="preserve">Since this chrome extension is security minded, it would be nice to add a feature of encrypting and decrypting emails. That way the email would be even more secure in the fact that if it was intercepted, it would be unreadable. We would have liked to add this feature to our project but due to that lack of time we had to stick to one feature. </w:t>
+      </w:r>
+    </w:p>
+    <w:p/>
+    <w:p>
+      <w:pPr>
+        <w:pStyle w:val="Heading2"/>
+      </w:pPr>
+      <w:bookmarkStart w:id="12" w:name="_Toc62039686"/>
+      <w:r>
+        <w:t>Expanding Existing Extension</w:t>
+      </w:r>
+      <w:bookmarkEnd w:id="12"/>
+    </w:p>
+    <w:p/>
+    <w:p>
+      <w:r>
+        <w:tab/>
+        <w:t xml:space="preserve">Another thing we would have liked to add is extending our extension to work for multiple accounts per computer. Right now our extension is a bit limited and if you try to use another account on the same computer, it will overwrite the first accounts saved data in the DAL-applet </w:t>
+      </w:r>
+      <w:r>
+        <w:t>and cause the system to have to generate a new set of keys for the previous account.</w:t>
+      </w:r>
+    </w:p>
+    <w:p/>
+    <w:p>
+      <w:r>
+        <w:tab/>
+        <w:t>We would also have liked to add a cool feature that allows you to export your own set of keys (private and public) to another computer and be able to use it form there without having to set up anew and start from scratch.</w:t>
+      </w:r>
+    </w:p>
+    <w:p/>
+    <w:p>
+      <w:pPr>
+        <w:ind w:firstLine="720"/>
+      </w:pPr>
+      <w:r>
+        <w:t>Right now our project works with multiple components that have to be run separately. In the future we would like to make our project run automatically with just buttons in the Gmail web page.</w:t>
+      </w:r>
+    </w:p>
+    <w:p>
       <w:r>
         <w:t xml:space="preserve"> </w:t>
       </w:r>
     </w:p>
     <w:p>
+      <w:r>
+        <w:t>We would have liked to add a couple of things to make our existing project closer to the one we envisioned</w:t>
+      </w:r>
+      <w:r>
+        <w:t>, like:</w:t>
+      </w:r>
+    </w:p>
+    <w:p>
       <w:pPr>
         <w:ind w:firstLine="720"/>
-        <w:rPr>
-          <w:sz w:val="24"/>
-          <w:szCs w:val="24"/>
-        </w:rPr>
-      </w:pPr>
-      <w:r>
-        <w:rPr>
-          <w:sz w:val="24"/>
-          <w:szCs w:val="24"/>
-        </w:rPr>
-        <w:t>– TBD</w:t>
-      </w:r>
-    </w:p>
-    <w:p>
-      <w:pPr>
-        <w:rPr>
-          <w:sz w:val="24"/>
-          <w:szCs w:val="24"/>
-        </w:rPr>
-      </w:pPr>
-    </w:p>
-    <w:p>
-      <w:pPr>
-        <w:rPr>
-          <w:sz w:val="24"/>
-          <w:szCs w:val="24"/>
-        </w:rPr>
-      </w:pPr>
-      <w:r>
-        <w:rPr>
-          <w:sz w:val="24"/>
-          <w:szCs w:val="24"/>
-        </w:rPr>
-        <w:t>Work: mostly together. Some backend DAL sign and C# verify and server – Rivka. Frontend messaging, verify and lots of research and time and effort– Sori.</w:t>
-      </w:r>
-    </w:p>
-    <w:p>
-      <w:pPr>
-        <w:rPr>
-          <w:sz w:val="24"/>
-          <w:szCs w:val="24"/>
-        </w:rPr>
-      </w:pPr>
-      <w:r>
-        <w:rPr>
-          <w:sz w:val="24"/>
-          <w:szCs w:val="24"/>
-        </w:rPr>
-        <w:t>Challenges: communicating between parts. Buttons and verify. Access to info.</w:t>
-      </w:r>
-    </w:p>
+      </w:pPr>
+      <w:r>
+        <w:t>- enhance our Graphic User interface for our extension.</w:t>
+      </w:r>
+    </w:p>
+    <w:p>
+      <w:pPr>
+        <w:ind w:firstLine="720"/>
+      </w:pPr>
+      <w:r>
+        <w:t xml:space="preserve">-save all public keys in a file in the C# code so when verifying a signature we can tell it’s the same public key being used for that email address. This is necessary in a case when someone hacks into the users email account and sends emails directly from their account. They can generate their own set of keys and use the private one to sign and send their own public key to verify. In this case the current </w:t>
+      </w:r>
+      <w:r>
+        <w:lastRenderedPageBreak/>
+        <w:t>system will allow it but if the public keys were saved originally then there would be an inconsistency and the verification would fail.</w:t>
+      </w:r>
+    </w:p>
+    <w:p/>
     <w:p>
       <w:pPr>
         <w:pStyle w:val="Heading1"/>
       </w:pPr>
-      <w:bookmarkStart w:id="8" w:name="_Toc61982428"/>
-      <w:r>
-        <w:t>Mode of Work</w:t>
-      </w:r>
-      <w:bookmarkEnd w:id="8"/>
-    </w:p>
-    <w:p>
-      <w:pPr>
-        <w:rPr>
-          <w:sz w:val="24"/>
-          <w:szCs w:val="24"/>
-        </w:rPr>
-      </w:pPr>
-      <w:r>
-        <w:rPr>
-          <w:sz w:val="24"/>
-          <w:szCs w:val="24"/>
-        </w:rPr>
-        <w:tab/>
-        <w:t xml:space="preserve">While working on this project we found it easier to work together most of the time. We would share the screen from one of our computers and research and code that way. We did end up working on own towards the end of the project with the known parts of it. </w:t>
-      </w:r>
-    </w:p>
-    <w:p>
-      <w:pPr>
-        <w:rPr>
-          <w:sz w:val="24"/>
-          <w:szCs w:val="24"/>
-        </w:rPr>
-      </w:pPr>
-      <w:r>
-        <w:rPr>
-          <w:sz w:val="24"/>
-          <w:szCs w:val="24"/>
-        </w:rPr>
-        <w:tab/>
-      </w:r>
-      <w:r>
-        <w:rPr>
-          <w:sz w:val="24"/>
-          <w:szCs w:val="24"/>
-        </w:rPr>
-        <w:tab/>
-        <w:t xml:space="preserve">Some of the backend with the DAL, C# and server was done by </w:t>
-      </w:r>
-      <w:r>
-        <w:rPr>
-          <w:sz w:val="24"/>
-          <w:szCs w:val="24"/>
-        </w:rPr>
-        <w:t>R</w:t>
-      </w:r>
-      <w:r>
-        <w:rPr>
-          <w:sz w:val="24"/>
-          <w:szCs w:val="24"/>
-        </w:rPr>
-        <w:t>ivka,</w:t>
-      </w:r>
-    </w:p>
-    <w:p>
-      <w:pPr>
-        <w:rPr>
-          <w:sz w:val="24"/>
-          <w:szCs w:val="24"/>
-        </w:rPr>
-      </w:pPr>
-      <w:r>
-        <w:rPr>
-          <w:sz w:val="24"/>
-          <w:szCs w:val="24"/>
-        </w:rPr>
-        <w:tab/>
-      </w:r>
-      <w:r>
-        <w:rPr>
-          <w:sz w:val="24"/>
-          <w:szCs w:val="24"/>
-        </w:rPr>
-        <w:tab/>
-        <w:t xml:space="preserve">and the frontend messaging between files was done by </w:t>
-      </w:r>
-      <w:r>
-        <w:rPr>
-          <w:sz w:val="24"/>
-          <w:szCs w:val="24"/>
-        </w:rPr>
-        <w:t>S</w:t>
-      </w:r>
-      <w:r>
-        <w:rPr>
-          <w:sz w:val="24"/>
-          <w:szCs w:val="24"/>
-        </w:rPr>
-        <w:t>ara.</w:t>
-      </w:r>
-    </w:p>
-    <w:p>
-      <w:pPr>
-        <w:pStyle w:val="Heading2"/>
-      </w:pPr>
-      <w:bookmarkStart w:id="9" w:name="_Toc61982429"/>
-      <w:r>
-        <w:t>Challenges We Faced</w:t>
-      </w:r>
-      <w:bookmarkEnd w:id="9"/>
-    </w:p>
-    <w:p>
-      <w:pPr>
-        <w:rPr>
-          <w:sz w:val="24"/>
-          <w:szCs w:val="24"/>
-        </w:rPr>
-      </w:pPr>
-      <w:r>
-        <w:rPr>
-          <w:sz w:val="24"/>
-          <w:szCs w:val="24"/>
-        </w:rPr>
-        <w:t>During each step of our project journey we encountered many obstacles and challenges.</w:t>
-      </w:r>
-      <w:r>
-        <w:rPr>
-          <w:sz w:val="24"/>
-          <w:szCs w:val="24"/>
-        </w:rPr>
-        <w:t xml:space="preserve"> Starting with the front-end, we had little to no background on the JavaScript language as well as </w:t>
-      </w:r>
-      <w:r>
-        <w:rPr>
-          <w:sz w:val="24"/>
-          <w:szCs w:val="24"/>
-        </w:rPr>
-        <w:lastRenderedPageBreak/>
-        <w:t>all the add-ons that go with it. We also didn’t really know anything about creating our own chrome extension. Most of these challenges we were able to overcome due to hours upon hours of research and google searches. We tried a lot of different ways of doing the above until we finally got a working project and then built up from there. For the back-end part of the project, we did know what we were doing because it was using the material we learned about in class and we had to alter it to our requirements. It did take a lot of debugging and fixing things up, but ended up working in the way we wanted. The really big challenge for us was the connection between the chrome extension and our C# host app. We tried a lot of ideas that we found in our research but nothing seemed to work. After almost giving up multiple times we finally tried to use a local server to connect the two parts of the project. Adding the server as a component in our project was also a lot of new research and learning how to use it with two programs connecting to it, but that was finally the right idea to give us the connectivity that we needed in order for our project to work as it should.</w:t>
-      </w:r>
-    </w:p>
-    <w:p>
-      <w:pPr>
-        <w:rPr>
-          <w:sz w:val="24"/>
-          <w:szCs w:val="24"/>
-        </w:rPr>
-      </w:pPr>
-    </w:p>
-    <w:p>
-      <w:pPr>
-        <w:pStyle w:val="Heading1"/>
-      </w:pPr>
-      <w:bookmarkStart w:id="10" w:name="_Toc61982430"/>
-      <w:r>
-        <w:t>The Future of our Project</w:t>
-      </w:r>
-      <w:bookmarkEnd w:id="10"/>
-    </w:p>
-    <w:p>
-      <w:pPr>
-        <w:rPr>
-          <w:sz w:val="24"/>
-          <w:szCs w:val="24"/>
-        </w:rPr>
-      </w:pPr>
-    </w:p>
-    <w:p>
-      <w:pPr>
-        <w:rPr>
-          <w:sz w:val="24"/>
-          <w:szCs w:val="24"/>
-        </w:rPr>
-      </w:pPr>
-      <w:r>
-        <w:rPr>
-          <w:sz w:val="24"/>
-          <w:szCs w:val="24"/>
-        </w:rPr>
-        <w:t xml:space="preserve">Future work: </w:t>
-      </w:r>
-    </w:p>
-    <w:p>
-      <w:pPr>
-        <w:rPr>
-          <w:sz w:val="24"/>
-          <w:szCs w:val="24"/>
-        </w:rPr>
-      </w:pPr>
-      <w:r>
-        <w:rPr>
-          <w:sz w:val="24"/>
-          <w:szCs w:val="24"/>
-        </w:rPr>
-        <w:t>encrypt and decrypt email content.</w:t>
-      </w:r>
-    </w:p>
-    <w:p>
-      <w:pPr>
-        <w:rPr>
-          <w:sz w:val="24"/>
-          <w:szCs w:val="24"/>
-        </w:rPr>
-      </w:pPr>
-      <w:r>
-        <w:rPr>
-          <w:sz w:val="24"/>
-          <w:szCs w:val="24"/>
-        </w:rPr>
-        <w:t>Allow extension to work from multiple accounts per computer.</w:t>
-      </w:r>
-    </w:p>
-    <w:p>
-      <w:pPr>
-        <w:rPr>
-          <w:sz w:val="24"/>
-          <w:szCs w:val="24"/>
-        </w:rPr>
-      </w:pPr>
-      <w:r>
-        <w:rPr>
-          <w:sz w:val="24"/>
-          <w:szCs w:val="24"/>
-        </w:rPr>
-        <w:t>Make nicer graphic interface.</w:t>
-      </w:r>
-    </w:p>
-    <w:p>
-      <w:pPr>
-        <w:rPr>
-          <w:sz w:val="24"/>
-          <w:szCs w:val="24"/>
-        </w:rPr>
-      </w:pPr>
-      <w:r>
-        <w:rPr>
-          <w:sz w:val="24"/>
-          <w:szCs w:val="24"/>
-        </w:rPr>
-        <w:t xml:space="preserve">Make possible to run without running server and </w:t>
+      <w:bookmarkStart w:id="13" w:name="_Toc62039687"/>
+      <w:r>
+        <w:t>Conclusion</w:t>
+      </w:r>
+      <w:bookmarkEnd w:id="13"/>
+    </w:p>
+    <w:p/>
+    <w:p>
+      <w:pPr>
+        <w:ind w:firstLine="720"/>
+      </w:pPr>
+      <w:r>
+        <w:t xml:space="preserve">This project was very exciting and even thrilling at times and we enjoyed making it. Throughout the duration of this project we did come to large bumps in the curvy road and some bumps were larger than other. We tried our best to work through every setback and stay positive even after hours of work had to be deleted with one click. Through it all we persevered and we’re glad that we got to the other side. We want to thank our instructor Barak </w:t>
       </w:r>
       <w:proofErr w:type="spellStart"/>
       <w:r>
-        <w:rPr>
-          <w:sz w:val="24"/>
-          <w:szCs w:val="24"/>
-        </w:rPr>
-        <w:t>c#</w:t>
+        <w:t>Einav</w:t>
       </w:r>
       <w:proofErr w:type="spellEnd"/>
       <w:r>
-        <w:rPr>
-          <w:sz w:val="24"/>
-          <w:szCs w:val="24"/>
-        </w:rPr>
-        <w:t xml:space="preserve"> app first individually.</w:t>
-      </w:r>
-    </w:p>
-    <w:p>
-      <w:pPr>
-        <w:rPr>
-          <w:sz w:val="24"/>
-          <w:szCs w:val="24"/>
-        </w:rPr>
-      </w:pPr>
-      <w:r>
-        <w:rPr>
-          <w:sz w:val="24"/>
-          <w:szCs w:val="24"/>
-        </w:rPr>
-        <w:t>[Save public key in file to verify that it’s the same one each time for each email so that no hacker uses same email address and different private and public key.</w:t>
-      </w:r>
-    </w:p>
-    <w:p>
-      <w:pPr>
-        <w:rPr>
-          <w:sz w:val="24"/>
-          <w:szCs w:val="24"/>
-        </w:rPr>
-      </w:pPr>
-      <w:r>
-        <w:rPr>
-          <w:sz w:val="24"/>
-          <w:szCs w:val="24"/>
-        </w:rPr>
-        <w:t>Make verifying possible not only from compose email right after signed.]</w:t>
-      </w:r>
+        <w:t xml:space="preserve"> for being so dedicated to the course and teaching us all about the back-end part of our project. </w:t>
+      </w:r>
+    </w:p>
+    <w:p>
+      <w:pPr>
+        <w:ind w:firstLine="720"/>
+      </w:pPr>
+    </w:p>
+    <w:p>
+      <w:pPr>
+        <w:ind w:firstLine="720"/>
+      </w:pPr>
+    </w:p>
+    <w:p/>
+    <w:p>
+      <w:pPr>
+        <w:rPr>
+          <w:sz w:val="24"/>
+          <w:szCs w:val="24"/>
+        </w:rPr>
+      </w:pPr>
     </w:p>
     <w:p>
       <w:pPr>
@@ -4386,6 +5722,28 @@
       <w:szCs w:val="26"/>
     </w:rPr>
   </w:style>
+  <w:style w:type="paragraph" w:styleId="Heading3">
+    <w:name w:val="heading 3"/>
+    <w:basedOn w:val="Normal"/>
+    <w:next w:val="Normal"/>
+    <w:link w:val="Heading3Char"/>
+    <w:uiPriority w:val="9"/>
+    <w:unhideWhenUsed/>
+    <w:qFormat/>
+    <w:rsid w:val="00272ECB"/>
+    <w:pPr>
+      <w:keepNext/>
+      <w:keepLines/>
+      <w:spacing w:before="40" w:after="0"/>
+      <w:outlineLvl w:val="2"/>
+    </w:pPr>
+    <w:rPr>
+      <w:rFonts w:asciiTheme="majorHAnsi" w:eastAsiaTheme="majorEastAsia" w:hAnsiTheme="majorHAnsi" w:cstheme="majorBidi"/>
+      <w:color w:val="1F3763" w:themeColor="accent1" w:themeShade="7F"/>
+      <w:sz w:val="24"/>
+      <w:szCs w:val="24"/>
+    </w:rPr>
+  </w:style>
   <w:style w:type="character" w:default="1" w:styleId="DefaultParagraphFont">
     <w:name w:val="Default Paragraph Font"/>
     <w:uiPriority w:val="1"/>
@@ -4536,199 +5894,33 @@
       <w:ind w:left="220"/>
     </w:pPr>
   </w:style>
+  <w:style w:type="character" w:customStyle="1" w:styleId="Heading3Char">
+    <w:name w:val="Heading 3 Char"/>
+    <w:basedOn w:val="DefaultParagraphFont"/>
+    <w:link w:val="Heading3"/>
+    <w:uiPriority w:val="9"/>
+    <w:rsid w:val="00272ECB"/>
+    <w:rPr>
+      <w:rFonts w:asciiTheme="majorHAnsi" w:eastAsiaTheme="majorEastAsia" w:hAnsiTheme="majorHAnsi" w:cstheme="majorBidi"/>
+      <w:color w:val="1F3763" w:themeColor="accent1" w:themeShade="7F"/>
+      <w:sz w:val="24"/>
+      <w:szCs w:val="24"/>
+    </w:rPr>
+  </w:style>
+  <w:style w:type="paragraph" w:styleId="TOC3">
+    <w:name w:val="toc 3"/>
+    <w:basedOn w:val="Normal"/>
+    <w:next w:val="Normal"/>
+    <w:autoRedefine/>
+    <w:uiPriority w:val="39"/>
+    <w:unhideWhenUsed/>
+    <w:rsid w:val="00272ECB"/>
+    <w:pPr>
+      <w:spacing w:after="100"/>
+      <w:ind w:left="440"/>
+    </w:pPr>
+  </w:style>
 </w:styles>
-</file>
-
-<file path=word/ink/ink1.xml><?xml version="1.0" encoding="utf-8"?>
-<inkml:ink xmlns:inkml="http://www.w3.org/2003/InkML">
-  <inkml:definitions>
-    <inkml:context xml:id="ctx0">
-      <inkml:inkSource xml:id="inkSrc0">
-        <inkml:traceFormat>
-          <inkml:channel name="X" type="integer" min="-2.14748E9" max="2.14748E9" units="cm"/>
-          <inkml:channel name="Y" type="integer" min="-2.14748E9" max="2.14748E9" units="cm"/>
-        </inkml:traceFormat>
-        <inkml:channelProperties>
-          <inkml:channelProperty channel="X" name="resolution" value="1000" units="1/cm"/>
-          <inkml:channelProperty channel="Y" name="resolution" value="1000" units="1/cm"/>
-        </inkml:channelProperties>
-      </inkml:inkSource>
-      <inkml:timestamp xml:id="ts0" timeString="2021-01-07T13:32:51.214"/>
-    </inkml:context>
-    <inkml:brush xml:id="br0">
-      <inkml:brushProperty name="width" value="0.025" units="cm"/>
-      <inkml:brushProperty name="height" value="0.025" units="cm"/>
-      <inkml:brushProperty name="color" value="#00A0D7"/>
-      <inkml:brushProperty name="ignorePressure" value="1"/>
-    </inkml:brush>
-  </inkml:definitions>
-  <inkml:trace contextRef="#ctx0" brushRef="#br0">347 1,'-17'18,"1"-1,0 1,2 1,0 0,-23 41,24-32,0 1,-13 55,22-68,1-1,1 1,0 0,1-1,0 1,2 0,3 24,-3-37,0 0,0 1,1-1,-1 0,1 0,0 0,0 0,0-1,0 1,0 0,1-1,-1 0,1 1,0-1,-1 0,1 0,1-1,-1 1,6 2,9 3,1 0,27 5,-4 0,-34-10,-1 1,1 0,-1 1,0-1,0 2,0-1,-1 1,1 0,-1 0,0 0,6 8,-8-7,-1 0,1-1,-1 1,0 0,-1 1,0-1,0 1,0-1,0 1,-1-1,0 1,-1 0,0 12,-1-4,0-1,-1 1,-1-1,0 0,-1 0,-1 0,0 0,-1-1,0 1,-1-1,0-1,-1 0,-1 0,-17 19,20-24,-1-1,1 1,-1-2,-1 1,1-1,-1 0,0 0,0-1,0 0,-1-1,0 0,1 0,-1-1,0 0,0 0,0-1,-1 0,1-1,-1 0,1 0,0-1,0 0,0-1,-12-3,3-1,0-1,-28-15,39 19,1-1,0 0,0-1,0 1,1-1,0 0,-1-1,2 1,-9-13,9 11</inkml:trace>
-  <inkml:trace contextRef="#ctx0" brushRef="#br0" timeOffset="388.66">131 77,'105'32,"0"-4,0-4,154 13,-134-25,-83-8</inkml:trace>
-</inkml:ink>
-</file>
-
-<file path=word/ink/ink2.xml><?xml version="1.0" encoding="utf-8"?>
-<inkml:ink xmlns:inkml="http://www.w3.org/2003/InkML">
-  <inkml:definitions>
-    <inkml:context xml:id="ctx0">
-      <inkml:inkSource xml:id="inkSrc0">
-        <inkml:traceFormat>
-          <inkml:channel name="X" type="integer" min="-2.14748E9" max="2.14748E9" units="cm"/>
-          <inkml:channel name="Y" type="integer" min="-2.14748E9" max="2.14748E9" units="cm"/>
-        </inkml:traceFormat>
-        <inkml:channelProperties>
-          <inkml:channelProperty channel="X" name="resolution" value="1000" units="1/cm"/>
-          <inkml:channelProperty channel="Y" name="resolution" value="1000" units="1/cm"/>
-        </inkml:channelProperties>
-      </inkml:inkSource>
-      <inkml:timestamp xml:id="ts0" timeString="2021-01-07T13:32:49.115"/>
-    </inkml:context>
-    <inkml:brush xml:id="br0">
-      <inkml:brushProperty name="width" value="0.025" units="cm"/>
-      <inkml:brushProperty name="height" value="0.025" units="cm"/>
-      <inkml:brushProperty name="color" value="#00A0D7"/>
-      <inkml:brushProperty name="ignorePressure" value="1"/>
-    </inkml:brush>
-  </inkml:definitions>
-  <inkml:trace contextRef="#ctx0" brushRef="#br0">1 67,'15'-2,"0"0,0-1,-1 0,28-11,15-2,-20 7,-1 2,1 2,1 1,63 3,-99 1,-1 0,1 0,-1 1,0-1,1 1,-1-1,1 1,-1 0,0 0,0-1,1 1,-1 0,0 0,0 0,0 0,0 0,0 1,0-1,0 0,-1 0,1 1,0-1,-1 0,1 1,-1-1,1 1,-1-1,1 1,-1-1,0 1,0-1,0 1,0-1,0 1,-1 2,1 8,-2 0,0 0,-5 17,4-15,-42 132,8-38,36-103,0 1,0 0,1 0,0 0,0 0,0 0,0 0,1 0,0 0,4 9,25 61,-5-16,-18-35,-1 0,-1 1,-1-1,0 32,-3-45,-1 0,-1-1,0 1,0-1,-1 1,-1-1,0 1,0-1,-1 0,0-1,-11 19,10-23,0 1,-1-2,0 1,0-1,0 1,-1-2,0 1,0-1,0 0,0 0,-1-1,1 0,-14 3,-9 2,-1-2,-34 2,61-7,-10 0</inkml:trace>
-</inkml:ink>
-</file>
-
-<file path=word/ink/ink3.xml><?xml version="1.0" encoding="utf-8"?>
-<inkml:ink xmlns:inkml="http://www.w3.org/2003/InkML">
-  <inkml:definitions>
-    <inkml:context xml:id="ctx0">
-      <inkml:inkSource xml:id="inkSrc0">
-        <inkml:traceFormat>
-          <inkml:channel name="X" type="integer" min="-2.14748E9" max="2.14748E9" units="cm"/>
-          <inkml:channel name="Y" type="integer" min="-2.14748E9" max="2.14748E9" units="cm"/>
-        </inkml:traceFormat>
-        <inkml:channelProperties>
-          <inkml:channelProperty channel="X" name="resolution" value="1000" units="1/cm"/>
-          <inkml:channelProperty channel="Y" name="resolution" value="1000" units="1/cm"/>
-        </inkml:channelProperties>
-      </inkml:inkSource>
-      <inkml:timestamp xml:id="ts0" timeString="2021-01-07T13:32:48.091"/>
-    </inkml:context>
-    <inkml:brush xml:id="br0">
-      <inkml:brushProperty name="width" value="0.025" units="cm"/>
-      <inkml:brushProperty name="height" value="0.025" units="cm"/>
-      <inkml:brushProperty name="color" value="#00A0D7"/>
-      <inkml:brushProperty name="ignorePressure" value="1"/>
-    </inkml:brush>
-  </inkml:definitions>
-  <inkml:trace contextRef="#ctx0" brushRef="#br0">185 133,'0'-2,"1"1,-1-1,1 0,-1 0,1 1,0-1,0 0,0 1,0-1,0 1,1-1,-1 1,0 0,1-1,-1 1,3-2,29-19,-28 19,12-8,0 0,2 2,0-1,0 1,1 2,0 0,-1 2,35-6,-52 11,-1 0,1 1,0-1,0 0,0 1,-1-1,1 1,0 0,-1 0,1-1,0 1,-1 0,1 0,-1 1,0-1,1 0,-1 0,0 1,0-1,1 1,-1-1,0 1,-1-1,1 1,0 0,0-1,-1 1,1 0,-1-1,1 4,2 8,-1-1,0 1,0 17,-2-20,2 44,-3-3,-2 1,-2 1,-3-1,-1-1,-3 0,-2 0,-3-3,-25 55,26-69,-2-3,-2-1,0 1,-32 34,41-52,0 0,-1-1,-1-1,0 0,-1-1,-2 0,2-2,-1 1,0-2,-1 0,-18 7,31-13,1 0,0-1,0 2,-1-2,1 1,0-1,-1 0,0 0,1 0,0 0,-1 0,1-1,0 1,-1-2,1 2,0-1,0 0,0 0,0 0,0 0,0 0,0-1,0 0,0 0,0 1,1-1,-1 1,0-1,1 0,0 0,-1 0,1 0,0 0,0 0,0 0,0 0,0 0,1-1,-1 1,1 0,-1-1,1 1,0 0,0-3,0-3,-1 0,1 0,1 0,0 0,0 1,0-2,1 1,0 1,1-1,0 1,0-1,5-8,-3 10,0 0,1 0,-1 0,1 1,1-2,0 3,-1-1,1 1,0 0,0 0,1 1,-1 0,1 0,-1 1,1 0,0 0,0 1,0 0,0 0,0 1,2 0,7 1,10 1,0 2,0 1,0 1,-1 1,34 15,206 70,-249-87,42 14</inkml:trace>
-</inkml:ink>
-</file>
-
-<file path=word/ink/ink4.xml><?xml version="1.0" encoding="utf-8"?>
-<inkml:ink xmlns:inkml="http://www.w3.org/2003/InkML">
-  <inkml:definitions>
-    <inkml:context xml:id="ctx0">
-      <inkml:inkSource xml:id="inkSrc0">
-        <inkml:traceFormat>
-          <inkml:channel name="X" type="integer" min="-2.14748E9" max="2.14748E9" units="cm"/>
-          <inkml:channel name="Y" type="integer" min="-2.14748E9" max="2.14748E9" units="cm"/>
-        </inkml:traceFormat>
-        <inkml:channelProperties>
-          <inkml:channelProperty channel="X" name="resolution" value="1000" units="1/cm"/>
-          <inkml:channelProperty channel="Y" name="resolution" value="1000" units="1/cm"/>
-        </inkml:channelProperties>
-      </inkml:inkSource>
-      <inkml:timestamp xml:id="ts0" timeString="2021-01-07T13:32:46.884"/>
-    </inkml:context>
-    <inkml:brush xml:id="br0">
-      <inkml:brushProperty name="width" value="0.025" units="cm"/>
-      <inkml:brushProperty name="height" value="0.025" units="cm"/>
-      <inkml:brushProperty name="color" value="#00A0D7"/>
-      <inkml:brushProperty name="ignorePressure" value="1"/>
-    </inkml:brush>
-  </inkml:definitions>
-  <inkml:trace contextRef="#ctx0" brushRef="#br0">82 0,'0'0,"0"2,0 8,-3 64,-5 56,-2 23,-2-2,0-15,-1-21,2-26,3-30,3-24</inkml:trace>
-</inkml:ink>
-</file>
-
-<file path=word/ink/ink5.xml><?xml version="1.0" encoding="utf-8"?>
-<inkml:ink xmlns:inkml="http://www.w3.org/2003/InkML">
-  <inkml:definitions>
-    <inkml:context xml:id="ctx0">
-      <inkml:inkSource xml:id="inkSrc0">
-        <inkml:traceFormat>
-          <inkml:channel name="X" type="integer" min="-2.14748E9" max="2.14748E9" units="cm"/>
-          <inkml:channel name="Y" type="integer" min="-2.14748E9" max="2.14748E9" units="cm"/>
-        </inkml:traceFormat>
-        <inkml:channelProperties>
-          <inkml:channelProperty channel="X" name="resolution" value="1000" units="1/cm"/>
-          <inkml:channelProperty channel="Y" name="resolution" value="1000" units="1/cm"/>
-        </inkml:channelProperties>
-      </inkml:inkSource>
-      <inkml:timestamp xml:id="ts0" timeString="2021-01-07T13:32:49.721"/>
-    </inkml:context>
-    <inkml:brush xml:id="br0">
-      <inkml:brushProperty name="width" value="0.025" units="cm"/>
-      <inkml:brushProperty name="height" value="0.025" units="cm"/>
-      <inkml:brushProperty name="color" value="#00A0D7"/>
-      <inkml:brushProperty name="ignorePressure" value="1"/>
-    </inkml:brush>
-  </inkml:definitions>
-  <inkml:trace contextRef="#ctx0" brushRef="#br0">1 35,'3'3,"0"1,0 0,0 0,-1 1,1-1,-1 0,0 1,0-1,-1 1,0 0,1-1,-1 1,-1 0,1 0,-1 5,-2 75,1-80,-6 45,4-37,1 1,0 0,1-1,1 1,0 0,2 15,0-25,0 1,0-1,0 0,0 0,1-1,0 1,0-1,0 1,0-1,0 0,1 0,-1 0,1 0,0-1,0 1,0-1,0 0,0-1,9 4,7 2,1-1,38 6,-29-8,1-1,0-2,35-2,-60 0</inkml:trace>
-  <inkml:trace contextRef="#ctx0" brushRef="#br0" timeOffset="401.81">560 1,'-6'14,"1"0,1 1,0-1,0 1,-1 23,0-2,-67 589,49-371,6-80,13-141</inkml:trace>
-</inkml:ink>
-</file>
-
-<file path=word/ink/ink6.xml><?xml version="1.0" encoding="utf-8"?>
-<inkml:ink xmlns:inkml="http://www.w3.org/2003/InkML">
-  <inkml:definitions>
-    <inkml:context xml:id="ctx0">
-      <inkml:inkSource xml:id="inkSrc0">
-        <inkml:traceFormat>
-          <inkml:channel name="X" type="integer" min="-2.14748E9" max="2.14748E9" units="cm"/>
-          <inkml:channel name="Y" type="integer" min="-2.14748E9" max="2.14748E9" units="cm"/>
-        </inkml:traceFormat>
-        <inkml:channelProperties>
-          <inkml:channelProperty channel="X" name="resolution" value="1000" units="1/cm"/>
-          <inkml:channelProperty channel="Y" name="resolution" value="1000" units="1/cm"/>
-        </inkml:channelProperties>
-      </inkml:inkSource>
-      <inkml:timestamp xml:id="ts0" timeString="2021-01-07T13:48:45.221"/>
-    </inkml:context>
-    <inkml:brush xml:id="br0">
-      <inkml:brushProperty name="width" value="0.025" units="cm"/>
-      <inkml:brushProperty name="height" value="0.025" units="cm"/>
-      <inkml:brushProperty name="color" value="#00A0D7"/>
-      <inkml:brushProperty name="ignorePressure" value="1"/>
-    </inkml:brush>
-  </inkml:definitions>
-  <inkml:trace contextRef="#ctx0" brushRef="#br0">0 146,'6'-4,"0"0,0 0,0 1,1 0,-1 0,1 0,11-2,9-4,26-14,116-42,-153 60,1 1,0 0,1 1,-1 1,1 1,-1 1,35 2,-47-1,-1 0,1 0,-1 0,0 0,1 1,-1-1,0 1,0 0,0 0,0 1,-1-1,1 1,6 6,-8-7,0 1,-1 0,1 0,-1-1,1 1,-1 0,0 0,0 0,0 1,0-1,-1 0,1 0,-1 0,0 0,0 1,0-1,0 0,-1 0,1 0,-2 5,-29 98,-5-2,-55 111,58-139,33-76,-240 538,221-504,15-29</inkml:trace>
-  <inkml:trace contextRef="#ctx0" brushRef="#br0" timeOffset="361.51">55 600,'4'-3,"0"0,1 0,-1 0,0 1,1 0,0-1,-1 2,1-1,0 0,0 1,0 0,5 0,67-4,-54 5,176 3,19 0,-202-4,-1-1,1-1,28-8,-14 0</inkml:trace>
-</inkml:ink>
-</file>
-
-<file path=word/ink/ink7.xml><?xml version="1.0" encoding="utf-8"?>
-<inkml:ink xmlns:inkml="http://www.w3.org/2003/InkML">
-  <inkml:definitions>
-    <inkml:context xml:id="ctx0">
-      <inkml:inkSource xml:id="inkSrc0">
-        <inkml:traceFormat>
-          <inkml:channel name="X" type="integer" min="-2.14748E9" max="2.14748E9" units="cm"/>
-          <inkml:channel name="Y" type="integer" min="-2.14748E9" max="2.14748E9" units="cm"/>
-        </inkml:traceFormat>
-        <inkml:channelProperties>
-          <inkml:channelProperty channel="X" name="resolution" value="1000" units="1/cm"/>
-          <inkml:channelProperty channel="Y" name="resolution" value="1000" units="1/cm"/>
-        </inkml:channelProperties>
-      </inkml:inkSource>
-      <inkml:timestamp xml:id="ts0" timeString="2021-01-07T13:32:52.505"/>
-    </inkml:context>
-    <inkml:brush xml:id="br0">
-      <inkml:brushProperty name="width" value="0.025" units="cm"/>
-      <inkml:brushProperty name="height" value="0.025" units="cm"/>
-      <inkml:brushProperty name="color" value="#00A0D7"/>
-      <inkml:brushProperty name="ignorePressure" value="1"/>
-    </inkml:brush>
-  </inkml:definitions>
-  <inkml:trace contextRef="#ctx0" brushRef="#br0">340 0,'-17'17,"0"0,-21 13,-33 30,51-39,1 2,1 0,0 1,2 0,1 1,0 1,2 0,1 1,1 0,2 1,1 0,1 0,1 3,2-2,1 0,1 0,1 0,2 0,6 46,-1-40,1-1,17 52,-19-72,1 0,0-1,0 0,2 0,0 0,1-1,0 0,17 18,-23-28,0 0,0 0,0 0,1 0,-1 0,0-1,1 1,0-1,-1 0,1 0,0-1,-1 1,1-1,0 1,-1-1,1 0,0-1,0 1,-1-1,1 1,0-1,-1 0,1-1,-1 1,1-1,-1 1,0-1,5-3,13-7,-3-1,0 0,25-26,-31 28,15-15,-1-1,0-1,40-61,-57 75,0 0,-1-1,-1 0,0-1,-1 0,-1 0,0 0,-1 0,-1-1,-1 0,1-18,-3 32,0-1,0 1,0 0,0-1,-1 1,0 0,1 0,-1-1,-1 1,1 0,0 0,-1 0,1 0,-1 0,0 1,0-3,-3-1,3 4,-1 1,1-1,-1 1,1 0,-1-1,1 1,-1 0,1 1,-1-1,0 0,0 1,1-1,-1 1,0 0,0 0,-4 1,-1 0,1 0,0 1,1 0,-1 0,0 1,0 0,1 0,0 0,-1 3,1-2,1 0,-2 1,2 0,-9 9,-3 9,2 1,1 1,0 0,2 0,1 1,2 1,0 0,-9 54,18-80,-1 1,1 0,-1-1,1 1,0 0,0-1,0 1,0 0,0-1,0 1,0 0,0-1,1 1,-1 0,1-1,1 4,1-2</inkml:trace>
-</inkml:ink>
 </file>
 
 <file path=word/theme/theme1.xml><?xml version="1.0" encoding="utf-8"?>

</xml_diff>

<commit_message>
fixed a bit in final report
</commit_message>
<xml_diff>
--- a/דוח סופי.docx
+++ b/דוח סופי.docx
@@ -2612,7 +2612,7 @@
           </mc:Choice>
           <mc:Fallback>
             <w:pict>
-              <v:shapetype w14:anchorId="5F8D43AF" id="_x0000_t32" coordsize="21600,21600" o:spt="32" o:oned="t" path="m,l21600,21600e" filled="f">
+              <v:shapetype w14:anchorId="1C3480D8" id="_x0000_t32" coordsize="21600,21600" o:spt="32" o:oned="t" path="m,l21600,21600e" filled="f">
                 <v:path arrowok="t" fillok="f" o:connecttype="none"/>
                 <o:lock v:ext="edit" shapetype="t"/>
               </v:shapetype>
@@ -2691,7 +2691,7 @@
           </mc:Choice>
           <mc:Fallback>
             <w:pict>
-              <v:shape w14:anchorId="2CE4829A" id="מחבר חץ ישר 23" o:spid="_x0000_s1026" type="#_x0000_t32" style="position:absolute;margin-left:75pt;margin-top:9.7pt;width:58pt;height:3.6pt;flip:x y;z-index:251683840;visibility:visible;mso-wrap-style:square;mso-width-percent:0;mso-height-percent:0;mso-wrap-distance-left:9pt;mso-wrap-distance-top:0;mso-wrap-distance-right:9pt;mso-wrap-distance-bottom:0;mso-position-horizontal:absolute;mso-position-horizontal-relative:text;mso-position-vertical:absolute;mso-position-vertical-relative:text;mso-width-percent:0;mso-height-percent:0;mso-width-relative:margin;mso-height-relative:margin" o:gfxdata="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" strokecolor="#4472c4 [3204]" strokeweight=".5pt">
+              <v:shape w14:anchorId="24243BD3" id="מחבר חץ ישר 23" o:spid="_x0000_s1026" type="#_x0000_t32" style="position:absolute;margin-left:75pt;margin-top:9.7pt;width:58pt;height:3.6pt;flip:x y;z-index:251683840;visibility:visible;mso-wrap-style:square;mso-width-percent:0;mso-height-percent:0;mso-wrap-distance-left:9pt;mso-wrap-distance-top:0;mso-wrap-distance-right:9pt;mso-wrap-distance-bottom:0;mso-position-horizontal:absolute;mso-position-horizontal-relative:text;mso-position-vertical:absolute;mso-position-vertical-relative:text;mso-width-percent:0;mso-height-percent:0;mso-width-relative:margin;mso-height-relative:margin" o:gfxdata="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" strokecolor="#4472c4 [3204]" strokeweight=".5pt">
                 <v:stroke endarrow="block" joinstyle="miter"/>
               </v:shape>
             </w:pict>
@@ -2765,7 +2765,7 @@
           </mc:Choice>
           <mc:Fallback>
             <w:pict>
-              <v:shape w14:anchorId="4869ED02" id="מחבר חץ ישר 26" o:spid="_x0000_s1026" type="#_x0000_t32" style="position:absolute;margin-left:207.5pt;margin-top:12.65pt;width:64.5pt;height:3.6pt;flip:x y;z-index:251687936;visibility:visible;mso-wrap-style:square;mso-width-percent:0;mso-height-percent:0;mso-wrap-distance-left:9pt;mso-wrap-distance-top:0;mso-wrap-distance-right:9pt;mso-wrap-distance-bottom:0;mso-position-horizontal:absolute;mso-position-horizontal-relative:text;mso-position-vertical:absolute;mso-position-vertical-relative:text;mso-width-percent:0;mso-height-percent:0;mso-width-relative:margin;mso-height-relative:margin" o:gfxdata="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" strokecolor="#4472c4 [3204]" strokeweight=".5pt">
+              <v:shape w14:anchorId="4F7E5A0B" id="מחבר חץ ישר 26" o:spid="_x0000_s1026" type="#_x0000_t32" style="position:absolute;margin-left:207.5pt;margin-top:12.65pt;width:64.5pt;height:3.6pt;flip:x y;z-index:251687936;visibility:visible;mso-wrap-style:square;mso-width-percent:0;mso-height-percent:0;mso-wrap-distance-left:9pt;mso-wrap-distance-top:0;mso-wrap-distance-right:9pt;mso-wrap-distance-bottom:0;mso-position-horizontal:absolute;mso-position-horizontal-relative:text;mso-position-vertical:absolute;mso-position-vertical-relative:text;mso-width-percent:0;mso-height-percent:0;mso-width-relative:margin;mso-height-relative:margin" o:gfxdata="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" strokecolor="#4472c4 [3204]" strokeweight=".5pt">
                 <v:stroke endarrow="block" joinstyle="miter"/>
               </v:shape>
             </w:pict>
@@ -2861,7 +2861,7 @@
           </mc:Choice>
           <mc:Fallback>
             <w:pict>
-              <v:shape w14:anchorId="21448DBE" id="מחבר חץ ישר 11" o:spid="_x0000_s1026" type="#_x0000_t32" style="position:absolute;margin-left:272pt;margin-top:5.1pt;width:200pt;height:64.5pt;flip:x;z-index:251667456;visibility:visible;mso-wrap-style:square;mso-width-percent:0;mso-height-percent:0;mso-wrap-distance-left:9pt;mso-wrap-distance-top:0;mso-wrap-distance-right:9pt;mso-wrap-distance-bottom:0;mso-position-horizontal:absolute;mso-position-horizontal-relative:text;mso-position-vertical:absolute;mso-position-vertical-relative:text;mso-width-percent:0;mso-height-percent:0;mso-width-relative:margin;mso-height-relative:margin" o:gfxdata="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" strokecolor="#4472c4 [3204]" strokeweight=".5pt">
+              <v:shape w14:anchorId="6A2803BB" id="מחבר חץ ישר 11" o:spid="_x0000_s1026" type="#_x0000_t32" style="position:absolute;margin-left:272pt;margin-top:5.1pt;width:200pt;height:64.5pt;flip:x;z-index:251667456;visibility:visible;mso-wrap-style:square;mso-width-percent:0;mso-height-percent:0;mso-wrap-distance-left:9pt;mso-wrap-distance-top:0;mso-wrap-distance-right:9pt;mso-wrap-distance-bottom:0;mso-position-horizontal:absolute;mso-position-horizontal-relative:text;mso-position-vertical:absolute;mso-position-vertical-relative:text;mso-width-percent:0;mso-height-percent:0;mso-width-relative:margin;mso-height-relative:margin" o:gfxdata="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" strokecolor="#4472c4 [3204]" strokeweight=".5pt">
                 <v:stroke endarrow="block" joinstyle="miter"/>
               </v:shape>
             </w:pict>
@@ -2935,7 +2935,7 @@
           </mc:Choice>
           <mc:Fallback>
             <w:pict>
-              <v:shape w14:anchorId="04C93694" id="מחבר חץ ישר 12" o:spid="_x0000_s1026" type="#_x0000_t32" style="position:absolute;margin-left:237pt;margin-top:4.1pt;width:189pt;height:64.5pt;flip:y;z-index:251668480;visibility:visible;mso-wrap-style:square;mso-width-percent:0;mso-height-percent:0;mso-wrap-distance-left:9pt;mso-wrap-distance-top:0;mso-wrap-distance-right:9pt;mso-wrap-distance-bottom:0;mso-position-horizontal:absolute;mso-position-horizontal-relative:text;mso-position-vertical:absolute;mso-position-vertical-relative:text;mso-width-percent:0;mso-height-percent:0;mso-width-relative:margin;mso-height-relative:margin" o:gfxdata="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" strokecolor="#4472c4 [3204]" strokeweight=".5pt">
+              <v:shape w14:anchorId="5F9CE2E1" id="מחבר חץ ישר 12" o:spid="_x0000_s1026" type="#_x0000_t32" style="position:absolute;margin-left:237pt;margin-top:4.1pt;width:189pt;height:64.5pt;flip:y;z-index:251668480;visibility:visible;mso-wrap-style:square;mso-width-percent:0;mso-height-percent:0;mso-wrap-distance-left:9pt;mso-wrap-distance-top:0;mso-wrap-distance-right:9pt;mso-wrap-distance-bottom:0;mso-position-horizontal:absolute;mso-position-horizontal-relative:text;mso-position-vertical:absolute;mso-position-vertical-relative:text;mso-width-percent:0;mso-height-percent:0;mso-width-relative:margin;mso-height-relative:margin" o:gfxdata="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" strokecolor="#4472c4 [3204]" strokeweight=".5pt">
                 <v:stroke endarrow="block" joinstyle="miter"/>
               </v:shape>
             </w:pict>
@@ -3490,7 +3490,7 @@
           </mc:Choice>
           <mc:Fallback>
             <w:pict>
-              <v:shape w14:anchorId="2BD40CA0" id="מחבר חץ ישר 8" o:spid="_x0000_s1026" type="#_x0000_t32" style="position:absolute;margin-left:356.25pt;margin-top:8.35pt;width:176pt;height:49.75pt;flip:x y;z-index:251664384;visibility:visible;mso-wrap-style:square;mso-width-percent:0;mso-height-percent:0;mso-wrap-distance-left:9pt;mso-wrap-distance-top:0;mso-wrap-distance-right:9pt;mso-wrap-distance-bottom:0;mso-position-horizontal:absolute;mso-position-horizontal-relative:page;mso-position-vertical:absolute;mso-position-vertical-relative:text;mso-width-percent:0;mso-height-percent:0;mso-width-relative:margin;mso-height-relative:margin" o:gfxdata="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" strokecolor="#4472c4 [3204]" strokeweight=".5pt">
+              <v:shape w14:anchorId="1FD4284D" id="מחבר חץ ישר 8" o:spid="_x0000_s1026" type="#_x0000_t32" style="position:absolute;margin-left:356.25pt;margin-top:8.35pt;width:176pt;height:49.75pt;flip:x y;z-index:251664384;visibility:visible;mso-wrap-style:square;mso-width-percent:0;mso-height-percent:0;mso-wrap-distance-left:9pt;mso-wrap-distance-top:0;mso-wrap-distance-right:9pt;mso-wrap-distance-bottom:0;mso-position-horizontal:absolute;mso-position-horizontal-relative:page;mso-position-vertical:absolute;mso-position-vertical-relative:text;mso-width-percent:0;mso-height-percent:0;mso-width-relative:margin;mso-height-relative:margin" o:gfxdata="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" strokecolor="#4472c4 [3204]" strokeweight=".5pt">
                 <v:stroke endarrow="block" joinstyle="miter"/>
                 <w10:wrap anchorx="page"/>
               </v:shape>
@@ -3565,7 +3565,7 @@
           </mc:Choice>
           <mc:Fallback>
             <w:pict>
-              <v:shape w14:anchorId="487B71F5" id="מחבר חץ ישר 7" o:spid="_x0000_s1026" type="#_x0000_t32" style="position:absolute;margin-left:234.5pt;margin-top:9.6pt;width:196.5pt;height:47.5pt;z-index:251663360;visibility:visible;mso-wrap-style:square;mso-width-percent:0;mso-height-percent:0;mso-wrap-distance-left:9pt;mso-wrap-distance-top:0;mso-wrap-distance-right:9pt;mso-wrap-distance-bottom:0;mso-position-horizontal:absolute;mso-position-horizontal-relative:text;mso-position-vertical:absolute;mso-position-vertical-relative:text;mso-width-percent:0;mso-height-percent:0;mso-width-relative:margin;mso-height-relative:margin" o:gfxdata="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" strokecolor="#4472c4 [3204]" strokeweight=".5pt">
+              <v:shape w14:anchorId="76B7C5FF" id="מחבר חץ ישר 7" o:spid="_x0000_s1026" type="#_x0000_t32" style="position:absolute;margin-left:234.5pt;margin-top:9.6pt;width:196.5pt;height:47.5pt;z-index:251663360;visibility:visible;mso-wrap-style:square;mso-width-percent:0;mso-height-percent:0;mso-wrap-distance-left:9pt;mso-wrap-distance-top:0;mso-wrap-distance-right:9pt;mso-wrap-distance-bottom:0;mso-position-horizontal:absolute;mso-position-horizontal-relative:text;mso-position-vertical:absolute;mso-position-vertical-relative:text;mso-width-percent:0;mso-height-percent:0;mso-width-relative:margin;mso-height-relative:margin" o:gfxdata="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" strokecolor="#4472c4 [3204]" strokeweight=".5pt">
                 <v:stroke endarrow="block" joinstyle="miter"/>
               </v:shape>
             </w:pict>
@@ -3750,7 +3750,7 @@
           </mc:Choice>
           <mc:Fallback>
             <w:pict>
-              <v:shape w14:anchorId="7B458A30" id="מחבר חץ ישר 10" o:spid="_x0000_s1026" type="#_x0000_t32" style="position:absolute;margin-left:129pt;margin-top:79.3pt;width:262.5pt;height:3.6pt;z-index:251666432;visibility:visible;mso-wrap-style:square;mso-width-percent:0;mso-height-percent:0;mso-wrap-distance-left:9pt;mso-wrap-distance-top:0;mso-wrap-distance-right:9pt;mso-wrap-distance-bottom:0;mso-position-horizontal:absolute;mso-position-horizontal-relative:text;mso-position-vertical:absolute;mso-position-vertical-relative:text;mso-width-percent:0;mso-height-percent:0;mso-width-relative:margin;mso-height-relative:margin" o:gfxdata="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" strokecolor="#4472c4 [3204]" strokeweight=".5pt">
+              <v:shape w14:anchorId="6B7AA7C6" id="מחבר חץ ישר 10" o:spid="_x0000_s1026" type="#_x0000_t32" style="position:absolute;margin-left:129pt;margin-top:79.3pt;width:262.5pt;height:3.6pt;z-index:251666432;visibility:visible;mso-wrap-style:square;mso-width-percent:0;mso-height-percent:0;mso-wrap-distance-left:9pt;mso-wrap-distance-top:0;mso-wrap-distance-right:9pt;mso-wrap-distance-bottom:0;mso-position-horizontal:absolute;mso-position-horizontal-relative:text;mso-position-vertical:absolute;mso-position-vertical-relative:text;mso-width-percent:0;mso-height-percent:0;mso-width-relative:margin;mso-height-relative:margin" o:gfxdata="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" strokecolor="#4472c4 [3204]" strokeweight=".5pt">
                 <v:stroke endarrow="block" joinstyle="miter"/>
               </v:shape>
             </w:pict>
@@ -3824,7 +3824,7 @@
           </mc:Choice>
           <mc:Fallback>
             <w:pict>
-              <v:shape w14:anchorId="19113933" id="מחבר חץ ישר 9" o:spid="_x0000_s1026" type="#_x0000_t32" style="position:absolute;margin-left:129pt;margin-top:60.55pt;width:260pt;height:3.6pt;flip:x y;z-index:251665408;visibility:visible;mso-wrap-style:square;mso-width-percent:0;mso-height-percent:0;mso-wrap-distance-left:9pt;mso-wrap-distance-top:0;mso-wrap-distance-right:9pt;mso-wrap-distance-bottom:0;mso-position-horizontal:absolute;mso-position-horizontal-relative:text;mso-position-vertical:absolute;mso-position-vertical-relative:text;mso-width-percent:0;mso-height-percent:0;mso-width-relative:margin;mso-height-relative:margin" o:gfxdata="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" strokecolor="#4472c4 [3204]" strokeweight=".5pt">
+              <v:shape w14:anchorId="01FC0A85" id="מחבר חץ ישר 9" o:spid="_x0000_s1026" type="#_x0000_t32" style="position:absolute;margin-left:129pt;margin-top:60.55pt;width:260pt;height:3.6pt;flip:x y;z-index:251665408;visibility:visible;mso-wrap-style:square;mso-width-percent:0;mso-height-percent:0;mso-wrap-distance-left:9pt;mso-wrap-distance-top:0;mso-wrap-distance-right:9pt;mso-wrap-distance-bottom:0;mso-position-horizontal:absolute;mso-position-horizontal-relative:text;mso-position-vertical:absolute;mso-position-vertical-relative:text;mso-width-percent:0;mso-height-percent:0;mso-width-relative:margin;mso-height-relative:margin" o:gfxdata="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" strokecolor="#4472c4 [3204]" strokeweight=".5pt">
                 <v:stroke endarrow="block" joinstyle="miter"/>
               </v:shape>
             </w:pict>
@@ -4504,22 +4504,6 @@
     <w:p/>
     <w:p>
       <w:pPr>
-        <w:ind w:firstLine="720"/>
-        <w:rPr>
-          <w:sz w:val="24"/>
-          <w:szCs w:val="24"/>
-        </w:rPr>
-      </w:pPr>
-      <w:r>
-        <w:rPr>
-          <w:sz w:val="24"/>
-          <w:szCs w:val="24"/>
-        </w:rPr>
-        <w:t>How to use project: install extension. run server. Run c#. open email. And click on compose button or respond to an email and click on the relevant button – sign or verify. And watch the magic unfold</w:t>
-      </w:r>
-    </w:p>
-    <w:p>
-      <w:pPr>
         <w:rPr>
           <w:sz w:val="24"/>
           <w:szCs w:val="24"/>
@@ -4536,12 +4520,64 @@
     </w:p>
     <w:p>
       <w:r>
-        <w:t>First connect the Back-end side by running the C# code. After that you hove the server connected to the host and DAL-applet so you can use Gmail as normal. Go to your Gmail account and click compose to start writing an email, do that as you usually do. When you are finished writing you’ll notice that there is another button next to send- which says “sign”. That button helps you sign your email if you would like. After you press sign you can continue on to send and then you are done! You sent your signed email.</w:t>
-      </w:r>
-    </w:p>
-    <w:p>
-      <w:r>
-        <w:t xml:space="preserve">In order to verify your email you open the email you wish to verify and then, when you are inside the email in question, click the menu button that is next to the reply button. At this point a verify button should appear on the toolbar. Click it a voila! You verified your email. </w:t>
+        <w:t>First connect the Back-end side by running the C# code. After that</w:t>
+      </w:r>
+      <w:r>
+        <w:t>,</w:t>
+      </w:r>
+      <w:r>
+        <w:t xml:space="preserve"> you h</w:t>
+      </w:r>
+      <w:r>
+        <w:t>a</w:t>
+      </w:r>
+      <w:r>
+        <w:t xml:space="preserve">ve the server connected to the host and DAL-applet so you can use Gmail as normal. Go to your Gmail account and click compose to start writing an email, do that as you usually do. When you are finished writing you’ll notice that there is another button next to send- which says “sign”. That button helps you sign your email if you would like. After you press sign </w:t>
+      </w:r>
+      <w:r>
+        <w:t>your signed email will be automatically sent</w:t>
+      </w:r>
+      <w:r>
+        <w:t xml:space="preserve"> and then you are done! You sent </w:t>
+      </w:r>
+      <w:r>
+        <w:t>a</w:t>
+      </w:r>
+      <w:r>
+        <w:t xml:space="preserve"> signed email.</w:t>
+      </w:r>
+    </w:p>
+    <w:p>
+      <w:r>
+        <w:t xml:space="preserve">In order to verify your email </w:t>
+      </w:r>
+      <w:r>
+        <w:t>just</w:t>
+      </w:r>
+      <w:r>
+        <w:t xml:space="preserve"> open the email you wish to verify and then, when you are inside the email in question,</w:t>
+      </w:r>
+      <w:r>
+        <w:t xml:space="preserve"> a verify request will automatically be sent</w:t>
+      </w:r>
+      <w:r>
+        <w:t xml:space="preserve">. </w:t>
+      </w:r>
+      <w:r>
+        <w:t xml:space="preserve">A message should pop up letting you know if the verification succeeded or failed, and </w:t>
+      </w:r>
+      <w:r>
+        <w:rPr>
+          <w:i/>
+          <w:iCs/>
+        </w:rPr>
+        <w:t>voila</w:t>
+      </w:r>
+      <w:r>
+        <w:t xml:space="preserve">!. </w:t>
+      </w:r>
+      <w:r>
+        <w:t xml:space="preserve">You verified your email. </w:t>
       </w:r>
     </w:p>
     <w:p>
@@ -4566,27 +4602,27 @@
       </w:pPr>
       <w:bookmarkStart w:id="7" w:name="_Toc62039681"/>
       <w:r>
+        <w:t>Security analysis</w:t>
+      </w:r>
+      <w:bookmarkEnd w:id="7"/>
+      <w:r>
+        <w:t xml:space="preserve"> </w:t>
+      </w:r>
+    </w:p>
+    <w:p/>
+    <w:p>
+      <w:pPr>
+        <w:rPr>
+          <w:sz w:val="24"/>
+          <w:szCs w:val="24"/>
+        </w:rPr>
+      </w:pPr>
+      <w:r>
+        <w:rPr>
+          <w:sz w:val="24"/>
+          <w:szCs w:val="24"/>
+        </w:rPr>
         <w:lastRenderedPageBreak/>
-        <w:t>Security analysis</w:t>
-      </w:r>
-      <w:bookmarkEnd w:id="7"/>
-      <w:r>
-        <w:t xml:space="preserve"> </w:t>
-      </w:r>
-    </w:p>
-    <w:p/>
-    <w:p>
-      <w:pPr>
-        <w:rPr>
-          <w:sz w:val="24"/>
-          <w:szCs w:val="24"/>
-        </w:rPr>
-      </w:pPr>
-      <w:r>
-        <w:rPr>
-          <w:sz w:val="24"/>
-          <w:szCs w:val="24"/>
-        </w:rPr>
         <w:tab/>
         <w:t xml:space="preserve">Our security objectives are to protect </w:t>
       </w:r>
@@ -4837,7 +4873,7 @@
           <w:sz w:val="24"/>
           <w:szCs w:val="24"/>
         </w:rPr>
-        <w:t xml:space="preserve"> Starting with the front-end, we had little to no background on the JavaScript language as well as all the add-ons that go with it. We also didn’t really know anything about creating our own chrome extension. Most of these challenges we were able to overcome due to hours upon hours of research and google searches. We tried a lot of different ways of doing the above until we finally got a working project and then built up from there. For the back-end part of the project, we did know what we were doing because it was using the material we learned about in class and we had to alter it to our requirements. It did take a lot of debugging and fixing things up, but ended up working in the way we wanted. The really big challenge for us was the connection between the chrome extension and our C# host app. We tried a lot of ideas that we found in our research but nothing seemed to work. After almost giving up multiple times we </w:t>
+        <w:t xml:space="preserve"> Starting with the front-end, we had little to no background on the JavaScript language as well as all the add-ons that go with it. We also didn’t really know anything about creating our own chrome extension. Most of these challenges we were able to overcome due to hours upon hours of research and google searches. We tried a lot of different ways of doing the above until we finally got a working project and then built up from there. For the back-end part of the project, we did know what we were doing because it was using the material we learned about in class and we had to alter it to our requirements. It did take a lot of debugging and fixing things up, but ended up working in the way we wanted. The really big challenge for us was the connection between the chrome extension and our C# host app. We tried a lot of ideas that we found in our research but nothing seemed to work. After almost giving up multiple times we finally tried to use a local server to connect the two parts of the project. Adding the server as a component in our project was also a lot of new research and learning how to use it with two </w:t>
       </w:r>
       <w:r>
         <w:rPr>
@@ -4845,7 +4881,7 @@
           <w:szCs w:val="24"/>
         </w:rPr>
         <w:lastRenderedPageBreak/>
-        <w:t>finally tried to use a local server to connect the two parts of the project. Adding the server as a component in our project was also a lot of new research and learning how to use it with two programs connecting to it, but that was finally the right idea to give us the connectivity that we needed in order for our project to work as it should.</w:t>
+        <w:t>programs connecting to it, but that was finally the right idea to give us the connectivity that we needed in order for our project to work as it should.</w:t>
       </w:r>
     </w:p>
     <w:p>
@@ -4946,20 +4982,17 @@
         <w:ind w:firstLine="720"/>
       </w:pPr>
       <w:r>
-        <w:t xml:space="preserve">-save all public keys in a file in the C# code so when verifying a signature we can tell it’s the same public key being used for that email address. This is necessary in a case when someone hacks into the users email account and sends emails directly from their account. They can generate their own set of keys and use the private one to sign and send their own public key to verify. In this case the current </w:t>
-      </w:r>
+        <w:t>-save all public keys in a file in the C# code so when verifying a signature we can tell it’s the same public key being used for that email address. This is necessary in a case when someone hacks into the users email account and sends emails directly from their account. They can generate their own set of keys and use the private one to sign and send their own public key to verify. In this case the current system will allow it but if the public keys were saved originally then there would be an inconsistency and the verification would fail.</w:t>
+      </w:r>
+    </w:p>
+    <w:p/>
+    <w:p>
+      <w:pPr>
+        <w:pStyle w:val="Heading1"/>
+      </w:pPr>
+      <w:bookmarkStart w:id="13" w:name="_Toc62039687"/>
       <w:r>
         <w:lastRenderedPageBreak/>
-        <w:t>system will allow it but if the public keys were saved originally then there would be an inconsistency and the verification would fail.</w:t>
-      </w:r>
-    </w:p>
-    <w:p/>
-    <w:p>
-      <w:pPr>
-        <w:pStyle w:val="Heading1"/>
-      </w:pPr>
-      <w:bookmarkStart w:id="13" w:name="_Toc62039687"/>
-      <w:r>
         <w:t>Conclusion</w:t>
       </w:r>
       <w:bookmarkEnd w:id="13"/>

</xml_diff>